<commit_message>
Added fedramp flag and updated documentation
</commit_message>
<xml_diff>
--- a/NewRelic_UnixMonitor_Readme.docx
+++ b/NewRelic_UnixMonitor_Readme.docx
@@ -1,6 +1,6 @@
 
 <file path=word/document.xml><?xml version="1.0" encoding="utf-8"?>
-<w:document xmlns:wpc="http://schemas.microsoft.com/office/word/2010/wordprocessingCanvas" xmlns:cx="http://schemas.microsoft.com/office/drawing/2014/chartex" xmlns:cx1="http://schemas.microsoft.com/office/drawing/2015/9/8/chartex" xmlns:cx2="http://schemas.microsoft.com/office/drawing/2015/10/21/chartex" xmlns:cx3="http://schemas.microsoft.com/office/drawing/2016/5/9/chartex" xmlns:cx4="http://schemas.microsoft.com/office/drawing/2016/5/10/chartex" xmlns:cx5="http://schemas.microsoft.com/office/drawing/2016/5/11/chartex" xmlns:cx6="http://schemas.microsoft.com/office/drawing/2016/5/12/chartex" xmlns:cx7="http://schemas.microsoft.com/office/drawing/2016/5/13/chartex" xmlns:cx8="http://schemas.microsoft.com/office/drawing/2016/5/14/chartex" xmlns:mc="http://schemas.openxmlformats.org/markup-compatibility/2006" xmlns:aink="http://schemas.microsoft.com/office/drawing/2016/ink" xmlns:am3d="http://schemas.microsoft.com/office/drawing/2017/model3d" xmlns:o="urn:schemas-microsoft-com:office:office" xmlns:r="http://schemas.openxmlformats.org/officeDocument/2006/relationships" xmlns:m="http://schemas.openxmlformats.org/officeDocument/2006/math" xmlns:v="urn:schemas-microsoft-com:vml" xmlns:wp14="http://schemas.microsoft.com/office/word/2010/wordprocessingDrawing" xmlns:wp="http://schemas.openxmlformats.org/drawingml/2006/wordprocessingDrawing" xmlns:w10="urn:schemas-microsoft-com:office:word" xmlns:w="http://schemas.openxmlformats.org/wordprocessingml/2006/main" xmlns:w14="http://schemas.microsoft.com/office/word/2010/wordml" xmlns:w15="http://schemas.microsoft.com/office/word/2012/wordml" xmlns:w16cid="http://schemas.microsoft.com/office/word/2016/wordml/cid" xmlns:w16se="http://schemas.microsoft.com/office/word/2015/wordml/symex" xmlns:wpg="http://schemas.microsoft.com/office/word/2010/wordprocessingGroup" xmlns:wpi="http://schemas.microsoft.com/office/word/2010/wordprocessingInk" xmlns:wne="http://schemas.microsoft.com/office/word/2006/wordml" xmlns:wps="http://schemas.microsoft.com/office/word/2010/wordprocessingShape" mc:Ignorable="w14 w15 w16se w16cid wp14">
+<w:document xmlns:wpc="http://schemas.microsoft.com/office/word/2010/wordprocessingCanvas" xmlns:cx="http://schemas.microsoft.com/office/drawing/2014/chartex" xmlns:cx1="http://schemas.microsoft.com/office/drawing/2015/9/8/chartex" xmlns:cx2="http://schemas.microsoft.com/office/drawing/2015/10/21/chartex" xmlns:cx3="http://schemas.microsoft.com/office/drawing/2016/5/9/chartex" xmlns:cx4="http://schemas.microsoft.com/office/drawing/2016/5/10/chartex" xmlns:cx5="http://schemas.microsoft.com/office/drawing/2016/5/11/chartex" xmlns:cx6="http://schemas.microsoft.com/office/drawing/2016/5/12/chartex" xmlns:cx7="http://schemas.microsoft.com/office/drawing/2016/5/13/chartex" xmlns:cx8="http://schemas.microsoft.com/office/drawing/2016/5/14/chartex" xmlns:mc="http://schemas.openxmlformats.org/markup-compatibility/2006" xmlns:aink="http://schemas.microsoft.com/office/drawing/2016/ink" xmlns:am3d="http://schemas.microsoft.com/office/drawing/2017/model3d" xmlns:o="urn:schemas-microsoft-com:office:office" xmlns:r="http://schemas.openxmlformats.org/officeDocument/2006/relationships" xmlns:m="http://schemas.openxmlformats.org/officeDocument/2006/math" xmlns:v="urn:schemas-microsoft-com:vml" xmlns:wp14="http://schemas.microsoft.com/office/word/2010/wordprocessingDrawing" xmlns:wp="http://schemas.openxmlformats.org/drawingml/2006/wordprocessingDrawing" xmlns:w10="urn:schemas-microsoft-com:office:word" xmlns:w="http://schemas.openxmlformats.org/wordprocessingml/2006/main" xmlns:w14="http://schemas.microsoft.com/office/word/2010/wordml" xmlns:w15="http://schemas.microsoft.com/office/word/2012/wordml" xmlns:w16cex="http://schemas.microsoft.com/office/word/2018/wordml/cex" xmlns:w16cid="http://schemas.microsoft.com/office/word/2016/wordml/cid" xmlns:w16="http://schemas.microsoft.com/office/word/2018/wordml" xmlns:w16sdtdh="http://schemas.microsoft.com/office/word/2020/wordml/sdtdatahash" xmlns:w16se="http://schemas.microsoft.com/office/word/2015/wordml/symex" xmlns:wpg="http://schemas.microsoft.com/office/word/2010/wordprocessingGroup" xmlns:wpi="http://schemas.microsoft.com/office/word/2010/wordprocessingInk" xmlns:wne="http://schemas.microsoft.com/office/word/2006/wordml" xmlns:wps="http://schemas.microsoft.com/office/word/2010/wordprocessingShape" mc:Ignorable="w14 w15 w16se w16cid w16 w16cex w16sdtdh wp14">
   <w:body>
     <w:sdt>
       <w:sdtPr>
@@ -25,7 +25,7 @@
               <w:noProof/>
             </w:rPr>
             <w:drawing>
-              <wp:inline distT="0" distB="0" distL="0" distR="0" wp14:anchorId="26913635" wp14:editId="2BD953F7">
+              <wp:inline distT="0" distB="0" distL="0" distR="0" wp14:anchorId="383B8048" wp14:editId="5DB51D8D">
                 <wp:extent cx="3241908" cy="583474"/>
                 <wp:effectExtent l="0" t="0" r="0" b="1270"/>
                 <wp:docPr id="13" name="Picture 45"/>
@@ -69,7 +69,7 @@
             <mc:AlternateContent>
               <mc:Choice Requires="wps">
                 <w:drawing>
-                  <wp:anchor distT="0" distB="0" distL="114300" distR="114300" simplePos="0" relativeHeight="251660288" behindDoc="0" locked="0" layoutInCell="1" allowOverlap="1">
+                  <wp:anchor distT="0" distB="0" distL="114300" distR="114300" simplePos="0" relativeHeight="251660288" behindDoc="0" locked="0" layoutInCell="1" allowOverlap="1" wp14:anchorId="083B8A6F" wp14:editId="6F3A807D">
                     <wp:simplePos x="0" y="0"/>
                     <wp:positionH relativeFrom="page">
                       <wp:align>center</wp:align>
@@ -138,6 +138,7 @@
                                   <w:dataBinding w:prefixMappings="xmlns:ns0='http://purl.org/dc/elements/1.1/' xmlns:ns1='http://schemas.openxmlformats.org/package/2006/metadata/core-properties' " w:xpath="/ns1:coreProperties[1]/ns0:creator[1]" w:storeItemID="{6C3C8BC8-F283-45AE-878A-BAB7291924A1}"/>
                                   <w:text/>
                                 </w:sdtPr>
+                                <w:sdtEndPr/>
                                 <w:sdtContent>
                                   <w:p>
                                     <w:pPr>
@@ -181,6 +182,7 @@
                                     <w:dataBinding w:prefixMappings="xmlns:ns0='http://schemas.microsoft.com/office/2006/coverPageProps' " w:xpath="/ns0:CoverPageProperties[1]/ns0:CompanyEmail[1]" w:storeItemID="{55AF091B-3C7A-41E3-B477-F2FDAA23CFDA}"/>
                                     <w:text/>
                                   </w:sdtPr>
+                                  <w:sdtEndPr/>
                                   <w:sdtContent>
                                     <w:r>
                                       <w:rPr>
@@ -301,7 +303,7 @@
             <mc:AlternateContent>
               <mc:Choice Requires="wps">
                 <w:drawing>
-                  <wp:anchor distT="0" distB="0" distL="114300" distR="114300" simplePos="0" relativeHeight="251661312" behindDoc="0" locked="0" layoutInCell="1" allowOverlap="1">
+                  <wp:anchor distT="0" distB="0" distL="114300" distR="114300" simplePos="0" relativeHeight="251661312" behindDoc="0" locked="0" layoutInCell="1" allowOverlap="1" wp14:anchorId="32603625" wp14:editId="3009F14D">
                     <wp:simplePos x="0" y="0"/>
                     <wp:positionH relativeFrom="page">
                       <wp:align>center</wp:align>
@@ -370,6 +372,7 @@
                                   <w:dataBinding w:prefixMappings="xmlns:ns0='http://schemas.microsoft.com/office/2006/coverPageProps' " w:xpath="/ns0:CoverPageProperties[1]/ns0:Abstract[1]" w:storeItemID="{55AF091B-3C7A-41E3-B477-F2FDAA23CFDA}"/>
                                   <w:text w:multiLine="1"/>
                                 </w:sdtPr>
+                                <w:sdtEndPr/>
                                 <w:sdtContent>
                                   <w:p>
                                     <w:pPr>
@@ -467,7 +470,7 @@
             <mc:AlternateContent>
               <mc:Choice Requires="wps">
                 <w:drawing>
-                  <wp:anchor distT="0" distB="0" distL="114300" distR="114300" simplePos="0" relativeHeight="251659264" behindDoc="0" locked="0" layoutInCell="1" allowOverlap="1">
+                  <wp:anchor distT="0" distB="0" distL="114300" distR="114300" simplePos="0" relativeHeight="251659264" behindDoc="0" locked="0" layoutInCell="1" allowOverlap="1" wp14:anchorId="087AD1DF" wp14:editId="6AD202A5">
                     <wp:simplePos x="0" y="0"/>
                     <wp:positionH relativeFrom="page">
                       <wp:align>center</wp:align>
@@ -548,6 +551,7 @@
                                     <w:dataBinding w:prefixMappings="xmlns:ns0='http://purl.org/dc/elements/1.1/' xmlns:ns1='http://schemas.openxmlformats.org/package/2006/metadata/core-properties' " w:xpath="/ns1:coreProperties[1]/ns0:title[1]" w:storeItemID="{6C3C8BC8-F283-45AE-878A-BAB7291924A1}"/>
                                     <w:text w:multiLine="1"/>
                                   </w:sdtPr>
+                                  <w:sdtEndPr/>
                                   <w:sdtContent>
                                     <w:r>
                                       <w:rPr>
@@ -577,6 +581,7 @@
                                   <w:dataBinding w:prefixMappings="xmlns:ns0='http://purl.org/dc/elements/1.1/' xmlns:ns1='http://schemas.openxmlformats.org/package/2006/metadata/core-properties' " w:xpath="/ns1:coreProperties[1]/ns0:subject[1]" w:storeItemID="{6C3C8BC8-F283-45AE-878A-BAB7291924A1}"/>
                                   <w:text/>
                                 </w:sdtPr>
+                                <w:sdtEndPr/>
                                 <w:sdtContent>
                                   <w:p>
                                     <w:pPr>
@@ -808,23 +813,7 @@
             <w:color w:val="4183C4"/>
             <w:u w:val="single"/>
           </w:rPr>
-          <w:t>Expert Services subscri</w:t>
-        </w:r>
-        <w:r>
-          <w:rPr>
-            <w:rFonts w:eastAsia="Times New Roman"/>
-            <w:color w:val="4183C4"/>
-            <w:u w:val="single"/>
-          </w:rPr>
-          <w:t>p</w:t>
-        </w:r>
-        <w:r>
-          <w:rPr>
-            <w:rFonts w:eastAsia="Times New Roman"/>
-            <w:color w:val="4183C4"/>
-            <w:u w:val="single"/>
-          </w:rPr>
-          <w:t>tion</w:t>
+          <w:t>Expert Services subscription</w:t>
         </w:r>
       </w:hyperlink>
       <w:r>
@@ -833,6 +822,200 @@
         </w:rPr>
         <w:t>.</w:t>
       </w:r>
+    </w:p>
+    <w:p>
+      <w:pPr>
+        <w:spacing w:after="240"/>
+        <w:rPr>
+          <w:rStyle w:val="Strong"/>
+          <w:rFonts w:asciiTheme="minorHAnsi" w:hAnsiTheme="minorHAnsi" w:cstheme="minorHAnsi"/>
+        </w:rPr>
+      </w:pPr>
+    </w:p>
+    <w:p>
+      <w:pPr>
+        <w:spacing w:after="240"/>
+        <w:rPr>
+          <w:rStyle w:val="Strong"/>
+          <w:rFonts w:asciiTheme="minorHAnsi" w:hAnsiTheme="minorHAnsi" w:cstheme="minorHAnsi"/>
+        </w:rPr>
+      </w:pPr>
+      <w:r>
+        <w:rPr>
+          <w:rStyle w:val="Strong"/>
+          <w:rFonts w:asciiTheme="minorHAnsi" w:hAnsiTheme="minorHAnsi" w:cstheme="minorHAnsi"/>
+        </w:rPr>
+        <w:t>Document Change History</w:t>
+      </w:r>
+    </w:p>
+    <w:tbl>
+      <w:tblPr>
+        <w:tblStyle w:val="TableGrid"/>
+        <w:tblW w:w="0" w:type="auto"/>
+        <w:tblLook w:val="04A0" w:firstRow="1" w:lastRow="0" w:firstColumn="1" w:lastColumn="0" w:noHBand="0" w:noVBand="1"/>
+      </w:tblPr>
+      <w:tblGrid>
+        <w:gridCol w:w="1525"/>
+        <w:gridCol w:w="2070"/>
+        <w:gridCol w:w="5755"/>
+      </w:tblGrid>
+      <w:tr>
+        <w:tc>
+          <w:tcPr>
+            <w:tcW w:w="1525" w:type="dxa"/>
+          </w:tcPr>
+          <w:p>
+            <w:pPr>
+              <w:rPr>
+                <w:rFonts w:asciiTheme="minorHAnsi" w:hAnsiTheme="minorHAnsi" w:cstheme="minorHAnsi"/>
+              </w:rPr>
+            </w:pPr>
+            <w:r>
+              <w:rPr>
+                <w:rFonts w:asciiTheme="minorHAnsi" w:hAnsiTheme="minorHAnsi" w:cstheme="minorHAnsi"/>
+              </w:rPr>
+              <w:t>Version</w:t>
+            </w:r>
+          </w:p>
+        </w:tc>
+        <w:tc>
+          <w:tcPr>
+            <w:tcW w:w="2070" w:type="dxa"/>
+          </w:tcPr>
+          <w:p>
+            <w:pPr>
+              <w:rPr>
+                <w:rFonts w:asciiTheme="minorHAnsi" w:hAnsiTheme="minorHAnsi" w:cstheme="minorHAnsi"/>
+              </w:rPr>
+            </w:pPr>
+            <w:r>
+              <w:rPr>
+                <w:rFonts w:asciiTheme="minorHAnsi" w:hAnsiTheme="minorHAnsi" w:cstheme="minorHAnsi"/>
+              </w:rPr>
+              <w:t>Date</w:t>
+            </w:r>
+          </w:p>
+        </w:tc>
+        <w:tc>
+          <w:tcPr>
+            <w:tcW w:w="5755" w:type="dxa"/>
+          </w:tcPr>
+          <w:p>
+            <w:pPr>
+              <w:rPr>
+                <w:rFonts w:asciiTheme="minorHAnsi" w:hAnsiTheme="minorHAnsi" w:cstheme="minorHAnsi"/>
+              </w:rPr>
+            </w:pPr>
+            <w:r>
+              <w:rPr>
+                <w:rFonts w:asciiTheme="minorHAnsi" w:hAnsiTheme="minorHAnsi" w:cstheme="minorHAnsi"/>
+              </w:rPr>
+              <w:t>Change</w:t>
+            </w:r>
+          </w:p>
+        </w:tc>
+      </w:tr>
+      <w:tr>
+        <w:tc>
+          <w:tcPr>
+            <w:tcW w:w="1525" w:type="dxa"/>
+          </w:tcPr>
+          <w:p>
+            <w:pPr>
+              <w:rPr>
+                <w:rFonts w:asciiTheme="minorHAnsi" w:hAnsiTheme="minorHAnsi" w:cstheme="minorHAnsi"/>
+              </w:rPr>
+            </w:pPr>
+            <w:r>
+              <w:rPr>
+                <w:rFonts w:asciiTheme="minorHAnsi" w:hAnsiTheme="minorHAnsi" w:cstheme="minorHAnsi"/>
+              </w:rPr>
+              <w:t>0.2.5</w:t>
+            </w:r>
+          </w:p>
+        </w:tc>
+        <w:tc>
+          <w:tcPr>
+            <w:tcW w:w="2070" w:type="dxa"/>
+          </w:tcPr>
+          <w:p>
+            <w:pPr>
+              <w:rPr>
+                <w:rFonts w:asciiTheme="minorHAnsi" w:hAnsiTheme="minorHAnsi" w:cstheme="minorHAnsi"/>
+              </w:rPr>
+            </w:pPr>
+            <w:r>
+              <w:rPr>
+                <w:rFonts w:asciiTheme="minorHAnsi" w:hAnsiTheme="minorHAnsi" w:cstheme="minorHAnsi"/>
+              </w:rPr>
+              <w:t>2022-Mar-08</w:t>
+            </w:r>
+          </w:p>
+        </w:tc>
+        <w:tc>
+          <w:tcPr>
+            <w:tcW w:w="5755" w:type="dxa"/>
+          </w:tcPr>
+          <w:p>
+            <w:pPr>
+              <w:rPr>
+                <w:rFonts w:asciiTheme="minorHAnsi" w:hAnsiTheme="minorHAnsi" w:cstheme="minorHAnsi"/>
+              </w:rPr>
+            </w:pPr>
+            <w:r>
+              <w:rPr>
+                <w:rFonts w:asciiTheme="minorHAnsi" w:hAnsiTheme="minorHAnsi" w:cstheme="minorHAnsi"/>
+              </w:rPr>
+              <w:t>Added fedramp flag</w:t>
+            </w:r>
+          </w:p>
+        </w:tc>
+      </w:tr>
+      <w:tr>
+        <w:tc>
+          <w:tcPr>
+            <w:tcW w:w="1525" w:type="dxa"/>
+          </w:tcPr>
+          <w:p>
+            <w:pPr>
+              <w:rPr>
+                <w:rFonts w:asciiTheme="minorHAnsi" w:hAnsiTheme="minorHAnsi" w:cstheme="minorHAnsi"/>
+              </w:rPr>
+            </w:pPr>
+          </w:p>
+        </w:tc>
+        <w:tc>
+          <w:tcPr>
+            <w:tcW w:w="2070" w:type="dxa"/>
+          </w:tcPr>
+          <w:p>
+            <w:pPr>
+              <w:rPr>
+                <w:rFonts w:asciiTheme="minorHAnsi" w:hAnsiTheme="minorHAnsi" w:cstheme="minorHAnsi"/>
+              </w:rPr>
+            </w:pPr>
+          </w:p>
+        </w:tc>
+        <w:tc>
+          <w:tcPr>
+            <w:tcW w:w="5755" w:type="dxa"/>
+          </w:tcPr>
+          <w:p>
+            <w:pPr>
+              <w:rPr>
+                <w:rFonts w:asciiTheme="minorHAnsi" w:hAnsiTheme="minorHAnsi" w:cstheme="minorHAnsi"/>
+              </w:rPr>
+            </w:pPr>
+          </w:p>
+        </w:tc>
+      </w:tr>
+    </w:tbl>
+    <w:p>
+      <w:pPr>
+        <w:rPr>
+          <w:rFonts w:asciiTheme="minorHAnsi" w:hAnsiTheme="minorHAnsi" w:cstheme="minorHAnsi"/>
+        </w:rPr>
+      </w:pPr>
     </w:p>
     <w:p>
       <w:pPr>
@@ -845,7 +1028,9 @@
           <w:szCs w:val="42"/>
         </w:rPr>
       </w:pPr>
-      <w:r>
+    </w:p>
+    <w:p>
+      <w:pPr>
         <w:rPr>
           <w:rFonts w:ascii="Helvetica Neue" w:hAnsi="Helvetica Neue"/>
           <w:b/>
@@ -854,11 +1039,8 @@
           <w:sz w:val="42"/>
           <w:szCs w:val="42"/>
         </w:rPr>
-        <w:br w:type="page"/>
-      </w:r>
-    </w:p>
-    <w:p>
-      <w:pPr>
+      </w:pPr>
+      <w:r>
         <w:rPr>
           <w:rFonts w:ascii="Helvetica Neue" w:hAnsi="Helvetica Neue"/>
           <w:b/>
@@ -867,10 +1049,31 @@
           <w:sz w:val="42"/>
           <w:szCs w:val="42"/>
         </w:rPr>
+        <w:br w:type="page"/>
+      </w:r>
+    </w:p>
+    <w:p>
+      <w:pPr>
+        <w:rPr>
+          <w:rFonts w:ascii="Helvetica Neue" w:hAnsi="Helvetica Neue"/>
+          <w:b/>
+          <w:bCs/>
+          <w:color w:val="333333"/>
+          <w:sz w:val="42"/>
+          <w:szCs w:val="42"/>
+        </w:rPr>
       </w:pPr>
     </w:p>
     <w:sdt>
       <w:sdtPr>
+        <w:rPr>
+          <w:rFonts w:ascii="Times New Roman" w:eastAsia="Times New Roman" w:hAnsi="Times New Roman" w:cs="Times New Roman"/>
+          <w:b w:val="0"/>
+          <w:bCs w:val="0"/>
+          <w:color w:val="auto"/>
+          <w:sz w:val="24"/>
+          <w:szCs w:val="24"/>
+        </w:rPr>
         <w:id w:val="1453983320"/>
         <w:docPartObj>
           <w:docPartGallery w:val="Table of Contents"/>
@@ -879,11 +1082,7 @@
       </w:sdtPr>
       <w:sdtEndPr>
         <w:rPr>
-          <w:rFonts w:ascii="Times New Roman" w:eastAsia="Times New Roman" w:hAnsi="Times New Roman" w:cs="Times New Roman"/>
           <w:noProof/>
-          <w:color w:val="auto"/>
-          <w:sz w:val="24"/>
-          <w:szCs w:val="24"/>
         </w:rPr>
       </w:sdtEndPr>
       <w:sdtContent>
@@ -3304,7 +3503,6 @@
         </w:rPr>
         <w:t> or </w:t>
       </w:r>
-      <w:proofErr w:type="spellStart"/>
       <w:r>
         <w:rPr>
           <w:rFonts w:asciiTheme="minorHAnsi" w:hAnsiTheme="minorHAnsi" w:cstheme="minorHAnsi"/>
@@ -3314,7 +3512,6 @@
         </w:rPr>
         <w:t>wget</w:t>
       </w:r>
-      <w:proofErr w:type="spellEnd"/>
       <w:r>
         <w:rPr>
           <w:rFonts w:asciiTheme="minorHAnsi" w:hAnsiTheme="minorHAnsi" w:cstheme="minorHAnsi"/>
@@ -3538,7 +3735,6 @@
           <w:szCs w:val="22"/>
         </w:rPr>
       </w:pPr>
-      <w:proofErr w:type="spellStart"/>
       <w:r>
         <w:rPr>
           <w:rFonts w:asciiTheme="minorHAnsi" w:hAnsiTheme="minorHAnsi" w:cstheme="minorHAnsi"/>
@@ -3546,37 +3742,7 @@
           <w:sz w:val="22"/>
           <w:szCs w:val="22"/>
         </w:rPr>
-        <w:t>Gunzip</w:t>
-      </w:r>
-      <w:proofErr w:type="spellEnd"/>
-      <w:r>
-        <w:rPr>
-          <w:rFonts w:asciiTheme="minorHAnsi" w:hAnsiTheme="minorHAnsi" w:cstheme="minorHAnsi"/>
-          <w:color w:val="333333"/>
-          <w:sz w:val="22"/>
-          <w:szCs w:val="22"/>
-        </w:rPr>
-        <w:t xml:space="preserve"> &amp; </w:t>
-      </w:r>
-      <w:proofErr w:type="spellStart"/>
-      <w:r>
-        <w:rPr>
-          <w:rFonts w:asciiTheme="minorHAnsi" w:hAnsiTheme="minorHAnsi" w:cstheme="minorHAnsi"/>
-          <w:color w:val="333333"/>
-          <w:sz w:val="22"/>
-          <w:szCs w:val="22"/>
-        </w:rPr>
-        <w:t>untar</w:t>
-      </w:r>
-      <w:proofErr w:type="spellEnd"/>
-      <w:r>
-        <w:rPr>
-          <w:rFonts w:asciiTheme="minorHAnsi" w:hAnsiTheme="minorHAnsi" w:cstheme="minorHAnsi"/>
-          <w:color w:val="333333"/>
-          <w:sz w:val="22"/>
-          <w:szCs w:val="22"/>
-        </w:rPr>
-        <w:t xml:space="preserve"> on Unix server that you want to monitor</w:t>
+        <w:t>Gunzip &amp; untar on Unix server that you want to monitor</w:t>
       </w:r>
     </w:p>
     <w:p>
@@ -3672,7 +3838,6 @@
         </w:rPr>
         <w:tab/>
       </w:r>
-      <w:proofErr w:type="gramStart"/>
       <w:r>
         <w:rPr>
           <w:rFonts w:asciiTheme="minorHAnsi" w:hAnsiTheme="minorHAnsi" w:cstheme="minorHAnsi"/>
@@ -3681,18 +3846,7 @@
           <w:sz w:val="22"/>
           <w:szCs w:val="22"/>
         </w:rPr>
-        <w:t>plugin.json</w:t>
-      </w:r>
-      <w:proofErr w:type="gramEnd"/>
-      <w:r>
-        <w:rPr>
-          <w:rFonts w:asciiTheme="minorHAnsi" w:hAnsiTheme="minorHAnsi" w:cstheme="minorHAnsi"/>
-          <w:i/>
-          <w:color w:val="333333"/>
-          <w:sz w:val="22"/>
-          <w:szCs w:val="22"/>
-        </w:rPr>
-        <w:t xml:space="preserve"> to s</w:t>
+        <w:t>plugin.json to s</w:t>
       </w:r>
       <w:r>
         <w:rPr>
@@ -3792,29 +3946,7 @@
           <w:sz w:val="22"/>
           <w:szCs w:val="22"/>
         </w:rPr>
-        <w:t>plugin-commands-*.</w:t>
-      </w:r>
-      <w:proofErr w:type="spellStart"/>
-      <w:r>
-        <w:rPr>
-          <w:rFonts w:asciiTheme="minorHAnsi" w:hAnsiTheme="minorHAnsi" w:cstheme="minorHAnsi"/>
-          <w:i/>
-          <w:color w:val="333333"/>
-          <w:sz w:val="22"/>
-          <w:szCs w:val="22"/>
-        </w:rPr>
-        <w:t>json</w:t>
-      </w:r>
-      <w:proofErr w:type="spellEnd"/>
-      <w:r>
-        <w:rPr>
-          <w:rFonts w:asciiTheme="minorHAnsi" w:hAnsiTheme="minorHAnsi" w:cstheme="minorHAnsi"/>
-          <w:i/>
-          <w:color w:val="333333"/>
-          <w:sz w:val="22"/>
-          <w:szCs w:val="22"/>
-        </w:rPr>
-        <w:t xml:space="preserve"> files to c</w:t>
+        <w:t>plugin-commands-*.json files to c</w:t>
       </w:r>
       <w:r>
         <w:rPr>
@@ -4124,27 +4256,7 @@
           <w:sz w:val="22"/>
           <w:szCs w:val="22"/>
         </w:rPr>
-        <w:t>In the data explorer, look for custom event types that start with "</w:t>
-      </w:r>
-      <w:proofErr w:type="spellStart"/>
-      <w:r>
-        <w:rPr>
-          <w:rFonts w:asciiTheme="minorHAnsi" w:hAnsiTheme="minorHAnsi" w:cstheme="minorHAnsi"/>
-          <w:color w:val="333333"/>
-          <w:sz w:val="22"/>
-          <w:szCs w:val="22"/>
-        </w:rPr>
-        <w:t>unixMonitor</w:t>
-      </w:r>
-      <w:proofErr w:type="spellEnd"/>
-      <w:r>
-        <w:rPr>
-          <w:rFonts w:asciiTheme="minorHAnsi" w:hAnsiTheme="minorHAnsi" w:cstheme="minorHAnsi"/>
-          <w:color w:val="333333"/>
-          <w:sz w:val="22"/>
-          <w:szCs w:val="22"/>
-        </w:rPr>
-        <w:t>:"</w:t>
+        <w:t>In the data explorer, look for custom event types that start with "unixMonitor:"</w:t>
       </w:r>
     </w:p>
     <w:p>
@@ -4168,121 +4280,8 @@
           <w:sz w:val="22"/>
           <w:szCs w:val="22"/>
         </w:rPr>
-        <w:t xml:space="preserve">Possible event types (for out-of-the-box commands): </w:t>
-      </w:r>
-      <w:proofErr w:type="spellStart"/>
-      <w:proofErr w:type="gramStart"/>
-      <w:r>
-        <w:rPr>
-          <w:rFonts w:asciiTheme="minorHAnsi" w:hAnsiTheme="minorHAnsi" w:cstheme="minorHAnsi"/>
-          <w:color w:val="333333"/>
-          <w:sz w:val="22"/>
-          <w:szCs w:val="22"/>
-        </w:rPr>
-        <w:t>unixMonitor:Disk</w:t>
-      </w:r>
-      <w:proofErr w:type="spellEnd"/>
-      <w:proofErr w:type="gramEnd"/>
-      <w:r>
-        <w:rPr>
-          <w:rFonts w:asciiTheme="minorHAnsi" w:hAnsiTheme="minorHAnsi" w:cstheme="minorHAnsi"/>
-          <w:color w:val="333333"/>
-          <w:sz w:val="22"/>
-          <w:szCs w:val="22"/>
-        </w:rPr>
-        <w:t xml:space="preserve">, </w:t>
-      </w:r>
-      <w:proofErr w:type="spellStart"/>
-      <w:r>
-        <w:rPr>
-          <w:rFonts w:asciiTheme="minorHAnsi" w:hAnsiTheme="minorHAnsi" w:cstheme="minorHAnsi"/>
-          <w:color w:val="333333"/>
-          <w:sz w:val="22"/>
-          <w:szCs w:val="22"/>
-        </w:rPr>
-        <w:t>unixMonitor:DiskIO</w:t>
-      </w:r>
-      <w:proofErr w:type="spellEnd"/>
-      <w:r>
-        <w:rPr>
-          <w:rFonts w:asciiTheme="minorHAnsi" w:hAnsiTheme="minorHAnsi" w:cstheme="minorHAnsi"/>
-          <w:color w:val="333333"/>
-          <w:sz w:val="22"/>
-          <w:szCs w:val="22"/>
-        </w:rPr>
-        <w:t xml:space="preserve">, </w:t>
-      </w:r>
-      <w:proofErr w:type="spellStart"/>
-      <w:r>
-        <w:rPr>
-          <w:rFonts w:asciiTheme="minorHAnsi" w:hAnsiTheme="minorHAnsi" w:cstheme="minorHAnsi"/>
-          <w:color w:val="333333"/>
-          <w:sz w:val="22"/>
-          <w:szCs w:val="22"/>
-        </w:rPr>
-        <w:t>unixMonitor:NetworkIO</w:t>
-      </w:r>
-      <w:proofErr w:type="spellEnd"/>
-      <w:r>
-        <w:rPr>
-          <w:rFonts w:asciiTheme="minorHAnsi" w:hAnsiTheme="minorHAnsi" w:cstheme="minorHAnsi"/>
-          <w:color w:val="333333"/>
-          <w:sz w:val="22"/>
-          <w:szCs w:val="22"/>
-        </w:rPr>
-        <w:t xml:space="preserve">, </w:t>
-      </w:r>
-      <w:proofErr w:type="spellStart"/>
-      <w:r>
-        <w:rPr>
-          <w:rFonts w:asciiTheme="minorHAnsi" w:hAnsiTheme="minorHAnsi" w:cstheme="minorHAnsi"/>
-          <w:color w:val="333333"/>
-          <w:sz w:val="22"/>
-          <w:szCs w:val="22"/>
-        </w:rPr>
-        <w:t>unixMonitor:Process</w:t>
-      </w:r>
-      <w:proofErr w:type="spellEnd"/>
-      <w:r>
-        <w:rPr>
-          <w:rFonts w:asciiTheme="minorHAnsi" w:hAnsiTheme="minorHAnsi" w:cstheme="minorHAnsi"/>
-          <w:color w:val="333333"/>
-          <w:sz w:val="22"/>
-          <w:szCs w:val="22"/>
-        </w:rPr>
-        <w:t xml:space="preserve">, </w:t>
-      </w:r>
-      <w:proofErr w:type="spellStart"/>
-      <w:r>
-        <w:rPr>
-          <w:rFonts w:asciiTheme="minorHAnsi" w:hAnsiTheme="minorHAnsi" w:cstheme="minorHAnsi"/>
-          <w:color w:val="333333"/>
-          <w:sz w:val="22"/>
-          <w:szCs w:val="22"/>
-        </w:rPr>
-        <w:t>unixMonitor:Stats</w:t>
-      </w:r>
-      <w:proofErr w:type="spellEnd"/>
-      <w:r>
-        <w:rPr>
-          <w:rFonts w:asciiTheme="minorHAnsi" w:hAnsiTheme="minorHAnsi" w:cstheme="minorHAnsi"/>
-          <w:color w:val="333333"/>
-          <w:sz w:val="22"/>
-          <w:szCs w:val="22"/>
-        </w:rPr>
-        <w:t xml:space="preserve">, </w:t>
-      </w:r>
-      <w:proofErr w:type="spellStart"/>
-      <w:r>
-        <w:rPr>
-          <w:rFonts w:asciiTheme="minorHAnsi" w:hAnsiTheme="minorHAnsi" w:cstheme="minorHAnsi"/>
-          <w:color w:val="333333"/>
-          <w:sz w:val="22"/>
-          <w:szCs w:val="22"/>
-        </w:rPr>
-        <w:t>unixMonitor:Vmstat</w:t>
-      </w:r>
-      <w:proofErr w:type="spellEnd"/>
+        <w:t>Possible event types (for out-of-the-box commands): unixMonitor:Disk, unixMonitor:DiskIO, unixMonitor:NetworkIO, unixMonitor:Process, unixMonitor:Stats, unixMonitor:Vmstat</w:t>
+      </w:r>
     </w:p>
     <w:p>
       <w:pPr>
@@ -4363,43 +4362,32 @@
         </w:rPr>
         <w:t>Plugin configuration is governed by “</w:t>
       </w:r>
-      <w:proofErr w:type="gramStart"/>
       <w:r>
         <w:rPr>
           <w:rFonts w:eastAsia="Times New Roman" w:cstheme="minorHAnsi"/>
           <w:b/>
           <w:i/>
         </w:rPr>
-        <w:t>plugin.json</w:t>
-      </w:r>
-      <w:proofErr w:type="gramEnd"/>
+        <w:t xml:space="preserve">plugin.json” </w:t>
+      </w:r>
       <w:r>
         <w:rPr>
           <w:rFonts w:eastAsia="Times New Roman" w:cstheme="minorHAnsi"/>
-          <w:b/>
-          <w:i/>
-        </w:rPr>
-        <w:t xml:space="preserve">” </w:t>
+        </w:rPr>
+        <w:t xml:space="preserve">file. </w:t>
       </w:r>
       <w:r>
         <w:rPr>
           <w:rFonts w:eastAsia="Times New Roman" w:cstheme="minorHAnsi"/>
         </w:rPr>
-        <w:t xml:space="preserve">file. </w:t>
+        <w:t xml:space="preserve">This file is used to set global and agent settings for the monitor. </w:t>
       </w:r>
       <w:r>
         <w:rPr>
           <w:rFonts w:eastAsia="Times New Roman" w:cstheme="minorHAnsi"/>
         </w:rPr>
-        <w:t xml:space="preserve">This file is used to set global and agent settings for the monitor. </w:t>
-      </w:r>
-      <w:r>
-        <w:rPr>
-          <w:rFonts w:eastAsia="Times New Roman" w:cstheme="minorHAnsi"/>
-        </w:rPr>
         <w:t>A full example of the possible fields in </w:t>
       </w:r>
-      <w:proofErr w:type="gramStart"/>
       <w:r>
         <w:rPr>
           <w:rFonts w:eastAsia="Times New Roman" w:cstheme="minorHAnsi"/>
@@ -4407,7 +4395,6 @@
         </w:rPr>
         <w:t>plugin.json</w:t>
       </w:r>
-      <w:proofErr w:type="gramEnd"/>
       <w:r>
         <w:rPr>
           <w:rFonts w:eastAsia="Times New Roman" w:cstheme="minorHAnsi"/>
@@ -4431,17 +4418,22 @@
           <w:rFonts w:eastAsia="Times New Roman" w:cstheme="minorHAnsi"/>
           <w:i/>
         </w:rPr>
-        <w:t>plugin-</w:t>
-      </w:r>
-      <w:proofErr w:type="spellStart"/>
+        <w:t>plugin-full</w:t>
+      </w:r>
       <w:r>
         <w:rPr>
           <w:rFonts w:eastAsia="Times New Roman" w:cstheme="minorHAnsi"/>
           <w:i/>
         </w:rPr>
-        <w:t>fullexample.json</w:t>
-      </w:r>
-      <w:proofErr w:type="spellEnd"/>
+        <w:t>-</w:t>
+      </w:r>
+      <w:r>
+        <w:rPr>
+          <w:rFonts w:eastAsia="Times New Roman" w:cstheme="minorHAnsi"/>
+          <w:i/>
+        </w:rPr>
+        <w:t>example.json</w:t>
+      </w:r>
     </w:p>
     <w:p>
       <w:pPr>
@@ -4529,21 +4521,12 @@
           <w:color w:val="333333"/>
         </w:rPr>
       </w:pPr>
-      <w:proofErr w:type="spellStart"/>
       <w:r>
         <w:rPr>
           <w:rFonts w:eastAsia="Times New Roman" w:cstheme="minorHAnsi"/>
           <w:color w:val="333333"/>
         </w:rPr>
-        <w:t>account_id</w:t>
-      </w:r>
-      <w:proofErr w:type="spellEnd"/>
-      <w:r>
-        <w:rPr>
-          <w:rFonts w:eastAsia="Times New Roman" w:cstheme="minorHAnsi"/>
-          <w:color w:val="333333"/>
-        </w:rPr>
-        <w:t xml:space="preserve">: </w:t>
+        <w:t xml:space="preserve">account_id: </w:t>
       </w:r>
     </w:p>
     <w:p>
@@ -4575,21 +4558,53 @@
           <w:rFonts w:eastAsia="Times New Roman" w:cstheme="minorHAnsi"/>
           <w:color w:val="333333"/>
         </w:rPr>
-        <w:t xml:space="preserve">you're </w:t>
-      </w:r>
-      <w:r>
+        <w:t>you're logged into the account of your choosing.</w:t>
+      </w:r>
+    </w:p>
+    <w:p>
+      <w:pPr>
+        <w:pStyle w:val="NoSpacing"/>
+        <w:numPr>
+          <w:ilvl w:val="0"/>
+          <w:numId w:val="19"/>
+        </w:numPr>
+        <w:spacing w:line="276" w:lineRule="auto"/>
         <w:rPr>
           <w:rFonts w:eastAsia="Times New Roman" w:cstheme="minorHAnsi"/>
           <w:color w:val="333333"/>
         </w:rPr>
-        <w:tab/>
-      </w:r>
+      </w:pPr>
       <w:r>
         <w:rPr>
           <w:rFonts w:eastAsia="Times New Roman" w:cstheme="minorHAnsi"/>
           <w:color w:val="333333"/>
         </w:rPr>
-        <w:t>logged into the account of your choosing.</w:t>
+        <w:t>fedramp</w:t>
+      </w:r>
+      <w:r>
+        <w:rPr>
+          <w:rFonts w:eastAsia="Times New Roman" w:cstheme="minorHAnsi"/>
+          <w:color w:val="333333"/>
+        </w:rPr>
+        <w:t xml:space="preserve">: </w:t>
+      </w:r>
+    </w:p>
+    <w:p>
+      <w:pPr>
+        <w:pStyle w:val="NoSpacing"/>
+        <w:spacing w:line="276" w:lineRule="auto"/>
+        <w:ind w:left="1440"/>
+        <w:rPr>
+          <w:rFonts w:eastAsia="Times New Roman" w:cstheme="minorHAnsi"/>
+          <w:color w:val="333333"/>
+        </w:rPr>
+      </w:pPr>
+      <w:r>
+        <w:rPr>
+          <w:rFonts w:eastAsia="Times New Roman" w:cstheme="minorHAnsi"/>
+          <w:color w:val="333333"/>
+        </w:rPr>
+        <w:t>A true or false string to indicate that the target is the New Relic Fedramp-authorized endpoint.</w:t>
       </w:r>
     </w:p>
     <w:p>
@@ -4605,21 +4620,7 @@
         <w:rPr>
           <w:rFonts w:asciiTheme="minorHAnsi" w:eastAsia="Times New Roman" w:hAnsiTheme="minorHAnsi" w:cstheme="minorHAnsi"/>
         </w:rPr>
-        <w:t>“</w:t>
-      </w:r>
-      <w:proofErr w:type="spellStart"/>
-      <w:r>
-        <w:rPr>
-          <w:rFonts w:asciiTheme="minorHAnsi" w:eastAsia="Times New Roman" w:hAnsiTheme="minorHAnsi" w:cstheme="minorHAnsi"/>
-        </w:rPr>
-        <w:t>infra_mode</w:t>
-      </w:r>
-      <w:proofErr w:type="spellEnd"/>
-      <w:r>
-        <w:rPr>
-          <w:rFonts w:asciiTheme="minorHAnsi" w:eastAsia="Times New Roman" w:hAnsiTheme="minorHAnsi" w:cstheme="minorHAnsi"/>
-        </w:rPr>
-        <w:t>”</w:t>
+        <w:t>“infra_mode”</w:t>
       </w:r>
     </w:p>
     <w:p>
@@ -4666,21 +4667,7 @@
         <w:rPr>
           <w:rFonts w:eastAsia="Times New Roman" w:cstheme="minorHAnsi"/>
         </w:rPr>
-        <w:t>"</w:t>
-      </w:r>
-      <w:proofErr w:type="spellStart"/>
-      <w:r>
-        <w:rPr>
-          <w:rFonts w:eastAsia="Times New Roman" w:cstheme="minorHAnsi"/>
-        </w:rPr>
-        <w:t>rpc_listener_port</w:t>
-      </w:r>
-      <w:proofErr w:type="spellEnd"/>
-      <w:r>
-        <w:rPr>
-          <w:rFonts w:eastAsia="Times New Roman" w:cstheme="minorHAnsi"/>
-        </w:rPr>
-        <w:t>"</w:t>
+        <w:t>"rpc_listener_port"</w:t>
       </w:r>
     </w:p>
     <w:p>
@@ -4731,14 +4718,12 @@
         </w:rPr>
         <w:t>“</w:t>
       </w:r>
-      <w:proofErr w:type="spellStart"/>
       <w:r>
         <w:rPr>
           <w:rFonts w:asciiTheme="minorHAnsi" w:eastAsia="Times New Roman" w:hAnsiTheme="minorHAnsi" w:cstheme="minorHAnsi"/>
         </w:rPr>
         <w:t>insights_mode</w:t>
       </w:r>
-      <w:proofErr w:type="spellEnd"/>
       <w:r>
         <w:rPr>
           <w:rFonts w:asciiTheme="minorHAnsi" w:eastAsia="Times New Roman" w:hAnsiTheme="minorHAnsi" w:cstheme="minorHAnsi"/>
@@ -4775,21 +4760,12 @@
           <w:rFonts w:eastAsia="Times New Roman" w:cstheme="minorHAnsi"/>
         </w:rPr>
       </w:pPr>
-      <w:proofErr w:type="spellStart"/>
       <w:r>
         <w:rPr>
           <w:rFonts w:eastAsia="Times New Roman" w:cstheme="minorHAnsi"/>
           <w:color w:val="333333"/>
         </w:rPr>
-        <w:t>insights_insert_key</w:t>
-      </w:r>
-      <w:proofErr w:type="spellEnd"/>
-      <w:r>
-        <w:rPr>
-          <w:rFonts w:eastAsia="Times New Roman" w:cstheme="minorHAnsi"/>
-          <w:color w:val="333333"/>
-        </w:rPr>
-        <w:t xml:space="preserve">  </w:t>
+        <w:t xml:space="preserve">insights_insert_key  </w:t>
       </w:r>
     </w:p>
     <w:p>
@@ -4822,23 +4798,7 @@
             <w:color w:val="4183C4"/>
             <w:u w:val="single"/>
           </w:rPr>
-          <w:t>Insights Insert key, as described h</w:t>
-        </w:r>
-        <w:r>
-          <w:rPr>
-            <w:rFonts w:eastAsia="Times New Roman" w:cstheme="minorHAnsi"/>
-            <w:color w:val="4183C4"/>
-            <w:u w:val="single"/>
-          </w:rPr>
-          <w:t>e</w:t>
-        </w:r>
-        <w:r>
-          <w:rPr>
-            <w:rFonts w:eastAsia="Times New Roman" w:cstheme="minorHAnsi"/>
-            <w:color w:val="4183C4"/>
-            <w:u w:val="single"/>
-          </w:rPr>
-          <w:t>re.</w:t>
+          <w:t>Insights Insert key, as described here.</w:t>
         </w:r>
       </w:hyperlink>
     </w:p>
@@ -4855,6 +4815,7 @@
         <w:rPr>
           <w:rFonts w:asciiTheme="minorHAnsi" w:eastAsia="Times New Roman" w:hAnsiTheme="minorHAnsi" w:cstheme="minorHAnsi"/>
         </w:rPr>
+        <w:lastRenderedPageBreak/>
         <w:t>"dashboards"</w:t>
       </w:r>
       <w:r>
@@ -4917,16 +4878,13 @@
           <w:color w:val="333333"/>
         </w:rPr>
       </w:pPr>
-      <w:proofErr w:type="spellStart"/>
       <w:r>
         <w:rPr>
           <w:rFonts w:eastAsia="Times New Roman" w:cstheme="minorHAnsi"/>
           <w:color w:val="333333"/>
         </w:rPr>
-        <w:lastRenderedPageBreak/>
         <w:t>admin_api_key</w:t>
       </w:r>
-      <w:proofErr w:type="spellEnd"/>
     </w:p>
     <w:p>
       <w:pPr>
@@ -4957,23 +4915,7 @@
             <w:color w:val="4183C4"/>
             <w:u w:val="single"/>
           </w:rPr>
-          <w:t>Admin API key, as d</w:t>
-        </w:r>
-        <w:r>
-          <w:rPr>
-            <w:rFonts w:eastAsia="Times New Roman" w:cstheme="minorHAnsi"/>
-            <w:color w:val="4183C4"/>
-            <w:u w:val="single"/>
-          </w:rPr>
-          <w:t>e</w:t>
-        </w:r>
-        <w:r>
-          <w:rPr>
-            <w:rFonts w:eastAsia="Times New Roman" w:cstheme="minorHAnsi"/>
-            <w:color w:val="4183C4"/>
-            <w:u w:val="single"/>
-          </w:rPr>
-          <w:t>scribed here.</w:t>
+          <w:t>Admin API key, as described here.</w:t>
         </w:r>
       </w:hyperlink>
     </w:p>
@@ -4991,7 +4933,6 @@
           <w:color w:val="333333"/>
         </w:rPr>
       </w:pPr>
-      <w:proofErr w:type="spellStart"/>
       <w:r>
         <w:rPr>
           <w:rFonts w:eastAsia="Times New Roman" w:cstheme="minorHAnsi"/>
@@ -4999,7 +4940,6 @@
         </w:rPr>
         <w:t>integration_guid</w:t>
       </w:r>
-      <w:proofErr w:type="spellEnd"/>
     </w:p>
     <w:p>
       <w:pPr>
@@ -5021,23 +4961,7 @@
           <w:rFonts w:eastAsia="Times New Roman" w:cstheme="minorHAnsi"/>
         </w:rPr>
         <w:tab/>
-        <w:t>Default is </w:t>
-      </w:r>
-      <w:proofErr w:type="spellStart"/>
-      <w:proofErr w:type="gramStart"/>
-      <w:r>
-        <w:rPr>
-          <w:rFonts w:eastAsia="Times New Roman" w:cstheme="minorHAnsi"/>
-        </w:rPr>
-        <w:t>UNIX.Infra.Monitor</w:t>
-      </w:r>
-      <w:proofErr w:type="spellEnd"/>
-      <w:proofErr w:type="gramEnd"/>
-      <w:r>
-        <w:rPr>
-          <w:rFonts w:eastAsia="Times New Roman" w:cstheme="minorHAnsi"/>
-        </w:rPr>
-        <w:t>.</w:t>
+        <w:t>Default is UNIX.Infra.Monitor.</w:t>
       </w:r>
     </w:p>
     <w:p>
@@ -5053,7 +4977,6 @@
           <w:color w:val="333333"/>
         </w:rPr>
       </w:pPr>
-      <w:proofErr w:type="spellStart"/>
       <w:r>
         <w:rPr>
           <w:rFonts w:eastAsia="Times New Roman" w:cstheme="minorHAnsi"/>
@@ -5061,7 +4984,6 @@
         </w:rPr>
         <w:t>dashboard_install</w:t>
       </w:r>
-      <w:proofErr w:type="spellEnd"/>
     </w:p>
     <w:p>
       <w:pPr>
@@ -5082,21 +5004,7 @@
           <w:rFonts w:eastAsia="Times New Roman" w:cstheme="minorHAnsi"/>
         </w:rPr>
         <w:tab/>
-        <w:t>Default is </w:t>
-      </w:r>
-      <w:proofErr w:type="spellStart"/>
-      <w:r>
-        <w:rPr>
-          <w:rFonts w:eastAsia="Times New Roman" w:cstheme="minorHAnsi"/>
-        </w:rPr>
-        <w:t>command_line</w:t>
-      </w:r>
-      <w:proofErr w:type="spellEnd"/>
-      <w:r>
-        <w:rPr>
-          <w:rFonts w:eastAsia="Times New Roman" w:cstheme="minorHAnsi"/>
-        </w:rPr>
-        <w:t>.</w:t>
+        <w:t>Default is command_line.</w:t>
       </w:r>
     </w:p>
     <w:p>
@@ -5154,37 +5062,12 @@
         </w:rPr>
         <w:t xml:space="preserve"> </w:t>
       </w:r>
-      <w:proofErr w:type="spellStart"/>
       <w:r>
         <w:rPr>
           <w:sz w:val="18"/>
           <w:szCs w:val="18"/>
         </w:rPr>
-        <w:t>integration_guid</w:t>
-      </w:r>
-      <w:proofErr w:type="spellEnd"/>
-      <w:r>
-        <w:rPr>
-          <w:sz w:val="18"/>
-          <w:szCs w:val="18"/>
-        </w:rPr>
-        <w:t> AND </w:t>
-      </w:r>
-      <w:proofErr w:type="spellStart"/>
-      <w:r>
-        <w:rPr>
-          <w:sz w:val="18"/>
-          <w:szCs w:val="18"/>
-        </w:rPr>
-        <w:t>dashboard_install</w:t>
-      </w:r>
-      <w:proofErr w:type="spellEnd"/>
-      <w:r>
-        <w:rPr>
-          <w:sz w:val="18"/>
-          <w:szCs w:val="18"/>
-        </w:rPr>
-        <w:t> UNLESS</w:t>
+        <w:t>integration_guid AND dashboard_install UNLESS</w:t>
       </w:r>
       <w:r>
         <w:rPr>
@@ -5266,23 +5149,7 @@
           <w:rFonts w:cstheme="minorHAnsi"/>
           <w:color w:val="333333"/>
         </w:rPr>
-        <w:t> object in </w:t>
-      </w:r>
-      <w:proofErr w:type="gramStart"/>
-      <w:r>
-        <w:rPr>
-          <w:rFonts w:cstheme="minorHAnsi"/>
-          <w:color w:val="333333"/>
-        </w:rPr>
-        <w:t>plugin.json</w:t>
-      </w:r>
-      <w:proofErr w:type="gramEnd"/>
-      <w:r>
-        <w:rPr>
-          <w:rFonts w:cstheme="minorHAnsi"/>
-          <w:color w:val="333333"/>
-        </w:rPr>
-        <w:t>.</w:t>
+        <w:t> object in plugin.json.</w:t>
       </w:r>
     </w:p>
     <w:p>
@@ -5299,7 +5166,6 @@
           <w:color w:val="333333"/>
         </w:rPr>
       </w:pPr>
-      <w:proofErr w:type="spellStart"/>
       <w:r>
         <w:rPr>
           <w:rFonts w:eastAsia="Times New Roman" w:cstheme="minorHAnsi"/>
@@ -5307,7 +5173,6 @@
         </w:rPr>
         <w:t>proxy_host</w:t>
       </w:r>
-      <w:proofErr w:type="spellEnd"/>
     </w:p>
     <w:p>
       <w:pPr>
@@ -5342,7 +5207,6 @@
           <w:color w:val="333333"/>
         </w:rPr>
       </w:pPr>
-      <w:proofErr w:type="spellStart"/>
       <w:r>
         <w:rPr>
           <w:rFonts w:eastAsia="Times New Roman" w:cstheme="minorHAnsi"/>
@@ -5350,7 +5214,6 @@
         </w:rPr>
         <w:t>proxy_port</w:t>
       </w:r>
-      <w:proofErr w:type="spellEnd"/>
     </w:p>
     <w:p>
       <w:pPr>
@@ -5390,23 +5253,7 @@
           <w:rFonts w:eastAsia="Times New Roman" w:cstheme="minorHAnsi"/>
           <w:color w:val="333333"/>
         </w:rPr>
-        <w:t> </w:t>
-      </w:r>
-      <w:proofErr w:type="spellStart"/>
-      <w:r>
-        <w:rPr>
-          <w:rFonts w:eastAsia="Times New Roman" w:cstheme="minorHAnsi"/>
-          <w:color w:val="333333"/>
-        </w:rPr>
-        <w:t>proxy_username</w:t>
-      </w:r>
-      <w:proofErr w:type="spellEnd"/>
-      <w:r>
-        <w:rPr>
-          <w:rFonts w:eastAsia="Times New Roman" w:cstheme="minorHAnsi"/>
-          <w:color w:val="333333"/>
-        </w:rPr>
-        <w:t> </w:t>
+        <w:t> proxy_username </w:t>
       </w:r>
     </w:p>
     <w:p>
@@ -5449,7 +5296,6 @@
         </w:rPr>
         <w:t xml:space="preserve"> </w:t>
       </w:r>
-      <w:proofErr w:type="spellStart"/>
       <w:r>
         <w:rPr>
           <w:rFonts w:eastAsia="Times New Roman" w:cstheme="minorHAnsi"/>
@@ -5457,7 +5303,6 @@
         </w:rPr>
         <w:t>proxy_password</w:t>
       </w:r>
-      <w:proofErr w:type="spellEnd"/>
     </w:p>
     <w:p>
       <w:pPr>
@@ -5542,21 +5387,7 @@
         <w:rPr>
           <w:rFonts w:eastAsia="Times New Roman"/>
         </w:rPr>
-        <w:t xml:space="preserve">If set to auto, the plugin will use that server's hostname. Otherwise, sets the hostname and </w:t>
-      </w:r>
-      <w:proofErr w:type="spellStart"/>
-      <w:r>
-        <w:rPr>
-          <w:rFonts w:eastAsia="Times New Roman"/>
-        </w:rPr>
-        <w:t>agentName</w:t>
-      </w:r>
-      <w:proofErr w:type="spellEnd"/>
-      <w:r>
-        <w:rPr>
-          <w:rFonts w:eastAsia="Times New Roman"/>
-        </w:rPr>
-        <w:t xml:space="preserve"> to whatever is set here.</w:t>
+        <w:t>If set to auto, the plugin will use that server's hostname. Otherwise, sets the hostname and agentName to whatever is set here.</w:t>
       </w:r>
     </w:p>
     <w:p>
@@ -5749,7 +5580,6 @@
         <w:tab/>
         <w:t>"</w:t>
       </w:r>
-      <w:proofErr w:type="spellStart"/>
       <w:r>
         <w:rPr>
           <w:rFonts w:cs="Courier New"/>
@@ -5759,56 +5589,38 @@
         </w:rPr>
         <w:t>account_id</w:t>
       </w:r>
-      <w:proofErr w:type="spellEnd"/>
       <w:r>
         <w:rPr>
           <w:rFonts w:cs="Courier New"/>
           <w:szCs w:val="18"/>
         </w:rPr>
-        <w:t>": "</w:t>
-      </w:r>
-      <w:proofErr w:type="spellStart"/>
-      <w:r>
+        <w:t>": "enter_NR_account_ID",</w:t>
+      </w:r>
+    </w:p>
+    <w:p>
+      <w:pPr>
+        <w:pStyle w:val="MessageHeader"/>
+        <w:ind w:left="1800"/>
         <w:rPr>
           <w:rFonts w:cs="Courier New"/>
           <w:szCs w:val="18"/>
         </w:rPr>
-        <w:t>enter_NR_account_ID</w:t>
-      </w:r>
-      <w:proofErr w:type="spellEnd"/>
+      </w:pPr>
       <w:r>
         <w:rPr>
           <w:rFonts w:cs="Courier New"/>
           <w:szCs w:val="18"/>
         </w:rPr>
-        <w:t>",</w:t>
-      </w:r>
-    </w:p>
-    <w:p>
-      <w:pPr>
-        <w:pStyle w:val="MessageHeader"/>
-        <w:ind w:left="1800"/>
+        <w:tab/>
+      </w:r>
+      <w:r>
         <w:rPr>
           <w:rFonts w:cs="Courier New"/>
           <w:szCs w:val="18"/>
         </w:rPr>
-      </w:pPr>
-      <w:r>
-        <w:rPr>
-          <w:rFonts w:cs="Courier New"/>
-          <w:szCs w:val="18"/>
-        </w:rPr>
-        <w:tab/>
-      </w:r>
-      <w:r>
-        <w:rPr>
-          <w:rFonts w:cs="Courier New"/>
-          <w:szCs w:val="18"/>
-        </w:rPr>
         <w:tab/>
         <w:t>"</w:t>
       </w:r>
-      <w:proofErr w:type="spellStart"/>
       <w:r>
         <w:rPr>
           <w:rFonts w:cs="Courier New"/>
@@ -5816,15 +5628,28 @@
           <w:i/>
           <w:szCs w:val="18"/>
         </w:rPr>
-        <w:t>insights_mode</w:t>
-      </w:r>
-      <w:proofErr w:type="spellEnd"/>
+        <w:t>fedramp</w:t>
+      </w:r>
       <w:r>
         <w:rPr>
           <w:rFonts w:cs="Courier New"/>
           <w:szCs w:val="18"/>
         </w:rPr>
-        <w:t>": {</w:t>
+        <w:t>": "</w:t>
+      </w:r>
+      <w:r>
+        <w:rPr>
+          <w:rFonts w:cs="Courier New"/>
+          <w:szCs w:val="18"/>
+        </w:rPr>
+        <w:t>false</w:t>
+      </w:r>
+      <w:r>
+        <w:rPr>
+          <w:rFonts w:cs="Courier New"/>
+          <w:szCs w:val="18"/>
+        </w:rPr>
+        <w:t>",</w:t>
       </w:r>
     </w:p>
     <w:p>
@@ -5849,16 +5674,8 @@
           <w:szCs w:val="18"/>
         </w:rPr>
         <w:tab/>
-      </w:r>
-      <w:r>
-        <w:rPr>
-          <w:rFonts w:cs="Courier New"/>
-          <w:szCs w:val="18"/>
-        </w:rPr>
-        <w:tab/>
         <w:t>"</w:t>
       </w:r>
-      <w:proofErr w:type="spellStart"/>
       <w:r>
         <w:rPr>
           <w:rFonts w:cs="Courier New"/>
@@ -5866,81 +5683,32 @@
           <w:i/>
           <w:szCs w:val="18"/>
         </w:rPr>
-        <w:t>insights_insert_key</w:t>
-      </w:r>
-      <w:proofErr w:type="spellEnd"/>
+        <w:t>insights_mode</w:t>
+      </w:r>
       <w:r>
         <w:rPr>
           <w:rFonts w:cs="Courier New"/>
           <w:szCs w:val="18"/>
         </w:rPr>
-        <w:t>": "</w:t>
-      </w:r>
-      <w:proofErr w:type="spellStart"/>
-      <w:r>
+        <w:t>": {</w:t>
+      </w:r>
+    </w:p>
+    <w:p>
+      <w:pPr>
+        <w:pStyle w:val="MessageHeader"/>
+        <w:ind w:left="1800"/>
         <w:rPr>
           <w:rFonts w:cs="Courier New"/>
           <w:szCs w:val="18"/>
         </w:rPr>
-        <w:t>enter_insights_insert_key</w:t>
-      </w:r>
-      <w:proofErr w:type="spellEnd"/>
+      </w:pPr>
       <w:r>
         <w:rPr>
           <w:rFonts w:cs="Courier New"/>
           <w:szCs w:val="18"/>
         </w:rPr>
-        <w:t>"</w:t>
-      </w:r>
-    </w:p>
-    <w:p>
-      <w:pPr>
-        <w:pStyle w:val="MessageHeader"/>
-        <w:ind w:left="1800"/>
-        <w:rPr>
-          <w:rFonts w:cs="Courier New"/>
-          <w:szCs w:val="18"/>
-        </w:rPr>
-      </w:pPr>
-      <w:r>
-        <w:rPr>
-          <w:rFonts w:cs="Courier New"/>
-          <w:szCs w:val="18"/>
-        </w:rPr>
-        <w:tab/>
-      </w:r>
-      <w:r>
-        <w:rPr>
-          <w:rFonts w:cs="Courier New"/>
-          <w:szCs w:val="18"/>
-        </w:rPr>
-        <w:tab/>
-        <w:t>},</w:t>
-      </w:r>
-      <w:r>
-        <w:rPr>
-          <w:rFonts w:cs="Courier New"/>
-          <w:szCs w:val="18"/>
-        </w:rPr>
-        <w:tab/>
-      </w:r>
-      <w:r>
-        <w:rPr>
-          <w:rFonts w:cs="Courier New"/>
-          <w:szCs w:val="18"/>
-        </w:rPr>
-        <w:tab/>
-      </w:r>
-    </w:p>
-    <w:p>
-      <w:pPr>
-        <w:pStyle w:val="MessageHeader"/>
-        <w:ind w:left="1800"/>
-        <w:rPr>
-          <w:rFonts w:cs="Courier New"/>
-          <w:szCs w:val="18"/>
-        </w:rPr>
-      </w:pPr>
+        <w:tab/>
+      </w:r>
       <w:r>
         <w:rPr>
           <w:rFonts w:cs="Courier New"/>
@@ -5963,14 +5731,14 @@
           <w:i/>
           <w:szCs w:val="18"/>
         </w:rPr>
-        <w:t>dashboards</w:t>
+        <w:t>insights_insert_key</w:t>
       </w:r>
       <w:r>
         <w:rPr>
           <w:rFonts w:cs="Courier New"/>
           <w:szCs w:val="18"/>
         </w:rPr>
-        <w:t>": {</w:t>
+        <w:t>": "enter_insights_insert_key"</w:t>
       </w:r>
     </w:p>
     <w:p>
@@ -5995,6 +5763,7 @@
           <w:szCs w:val="18"/>
         </w:rPr>
         <w:tab/>
+        <w:t>},</w:t>
       </w:r>
       <w:r>
         <w:rPr>
@@ -6002,9 +5771,39 @@
           <w:szCs w:val="18"/>
         </w:rPr>
         <w:tab/>
+      </w:r>
+      <w:r>
+        <w:rPr>
+          <w:rFonts w:cs="Courier New"/>
+          <w:szCs w:val="18"/>
+        </w:rPr>
+        <w:tab/>
+      </w:r>
+    </w:p>
+    <w:p>
+      <w:pPr>
+        <w:pStyle w:val="MessageHeader"/>
+        <w:ind w:left="1800"/>
+        <w:rPr>
+          <w:rFonts w:cs="Courier New"/>
+          <w:szCs w:val="18"/>
+        </w:rPr>
+      </w:pPr>
+      <w:r>
+        <w:rPr>
+          <w:rFonts w:cs="Courier New"/>
+          <w:szCs w:val="18"/>
+        </w:rPr>
+        <w:tab/>
+      </w:r>
+      <w:r>
+        <w:rPr>
+          <w:rFonts w:cs="Courier New"/>
+          <w:szCs w:val="18"/>
+        </w:rPr>
+        <w:tab/>
         <w:t>"</w:t>
       </w:r>
-      <w:proofErr w:type="spellStart"/>
       <w:r>
         <w:rPr>
           <w:rFonts w:cs="Courier New"/>
@@ -6012,9 +5811,56 @@
           <w:i/>
           <w:szCs w:val="18"/>
         </w:rPr>
+        <w:t>dashboards</w:t>
+      </w:r>
+      <w:r>
+        <w:rPr>
+          <w:rFonts w:cs="Courier New"/>
+          <w:szCs w:val="18"/>
+        </w:rPr>
+        <w:t>": {</w:t>
+      </w:r>
+    </w:p>
+    <w:p>
+      <w:pPr>
+        <w:pStyle w:val="MessageHeader"/>
+        <w:ind w:left="1800"/>
+        <w:rPr>
+          <w:rFonts w:cs="Courier New"/>
+          <w:szCs w:val="18"/>
+        </w:rPr>
+      </w:pPr>
+      <w:r>
+        <w:rPr>
+          <w:rFonts w:cs="Courier New"/>
+          <w:szCs w:val="18"/>
+        </w:rPr>
+        <w:tab/>
+      </w:r>
+      <w:r>
+        <w:rPr>
+          <w:rFonts w:cs="Courier New"/>
+          <w:szCs w:val="18"/>
+        </w:rPr>
+        <w:tab/>
+      </w:r>
+      <w:r>
+        <w:rPr>
+          <w:rFonts w:cs="Courier New"/>
+          <w:szCs w:val="18"/>
+        </w:rPr>
+        <w:tab/>
+        <w:t>"</w:t>
+      </w:r>
+      <w:r>
+        <w:rPr>
+          <w:rFonts w:cs="Courier New"/>
+          <w:b/>
+          <w:i/>
+          <w:szCs w:val="18"/>
+        </w:rPr>
         <w:t>admin_api_key</w:t>
       </w:r>
-      <w:proofErr w:type="spellEnd"/>
       <w:r>
         <w:rPr>
           <w:rFonts w:cs="Courier New"/>
@@ -6029,9 +5875,63 @@
           <w:iCs/>
           <w:szCs w:val="18"/>
         </w:rPr>
+        <w:t>"enter_admin_api_key"</w:t>
+      </w:r>
+      <w:r>
+        <w:rPr>
+          <w:rFonts w:cs="Courier New"/>
+          <w:szCs w:val="18"/>
+        </w:rPr>
+        <w:t>,</w:t>
+      </w:r>
+    </w:p>
+    <w:p>
+      <w:pPr>
+        <w:pStyle w:val="MessageHeader"/>
+        <w:ind w:left="1800"/>
+        <w:rPr>
+          <w:rFonts w:cs="Courier New"/>
+          <w:szCs w:val="18"/>
+        </w:rPr>
+      </w:pPr>
+      <w:r>
+        <w:rPr>
+          <w:rFonts w:cs="Courier New"/>
+          <w:szCs w:val="18"/>
+        </w:rPr>
+        <w:tab/>
+      </w:r>
+      <w:r>
+        <w:rPr>
+          <w:rFonts w:cs="Courier New"/>
+          <w:szCs w:val="18"/>
+        </w:rPr>
+        <w:tab/>
+      </w:r>
+      <w:r>
+        <w:rPr>
+          <w:rFonts w:cs="Courier New"/>
+          <w:szCs w:val="18"/>
+        </w:rPr>
+        <w:tab/>
         <w:t>"</w:t>
       </w:r>
-      <w:proofErr w:type="spellStart"/>
+      <w:r>
+        <w:rPr>
+          <w:rFonts w:cs="Courier New"/>
+          <w:b/>
+          <w:i/>
+          <w:szCs w:val="18"/>
+        </w:rPr>
+        <w:t>integration_guid</w:t>
+      </w:r>
+      <w:r>
+        <w:rPr>
+          <w:rFonts w:cs="Courier New"/>
+          <w:szCs w:val="18"/>
+        </w:rPr>
+        <w:t xml:space="preserve">": </w:t>
+      </w:r>
       <w:r>
         <w:rPr>
           <w:rFonts w:cs="Courier New"/>
@@ -6039,9 +5939,63 @@
           <w:iCs/>
           <w:szCs w:val="18"/>
         </w:rPr>
-        <w:t>enter_admin_api_key</w:t>
-      </w:r>
-      <w:proofErr w:type="spellEnd"/>
+        <w:t>"UNIX.Infra.Monitor"</w:t>
+      </w:r>
+      <w:r>
+        <w:rPr>
+          <w:rFonts w:cs="Courier New"/>
+          <w:szCs w:val="18"/>
+        </w:rPr>
+        <w:t>,</w:t>
+      </w:r>
+    </w:p>
+    <w:p>
+      <w:pPr>
+        <w:pStyle w:val="MessageHeader"/>
+        <w:ind w:left="1800"/>
+        <w:rPr>
+          <w:rFonts w:cs="Courier New"/>
+          <w:szCs w:val="18"/>
+        </w:rPr>
+      </w:pPr>
+      <w:r>
+        <w:rPr>
+          <w:rFonts w:cs="Courier New"/>
+          <w:szCs w:val="18"/>
+        </w:rPr>
+        <w:tab/>
+      </w:r>
+      <w:r>
+        <w:rPr>
+          <w:rFonts w:cs="Courier New"/>
+          <w:szCs w:val="18"/>
+        </w:rPr>
+        <w:tab/>
+      </w:r>
+      <w:r>
+        <w:rPr>
+          <w:rFonts w:cs="Courier New"/>
+          <w:szCs w:val="18"/>
+        </w:rPr>
+        <w:tab/>
+        <w:t>"</w:t>
+      </w:r>
+      <w:r>
+        <w:rPr>
+          <w:rFonts w:cs="Courier New"/>
+          <w:b/>
+          <w:i/>
+          <w:szCs w:val="18"/>
+        </w:rPr>
+        <w:t>dashboard_install</w:t>
+      </w:r>
+      <w:r>
+        <w:rPr>
+          <w:rFonts w:cs="Courier New"/>
+          <w:szCs w:val="18"/>
+        </w:rPr>
+        <w:t xml:space="preserve">": </w:t>
+      </w:r>
       <w:r>
         <w:rPr>
           <w:rFonts w:cs="Courier New"/>
@@ -6049,14 +6003,32 @@
           <w:iCs/>
           <w:szCs w:val="18"/>
         </w:rPr>
-        <w:t>"</w:t>
-      </w:r>
-      <w:r>
+        <w:t>"command_line"</w:t>
+      </w:r>
+    </w:p>
+    <w:p>
+      <w:pPr>
+        <w:pStyle w:val="MessageHeader"/>
+        <w:ind w:left="1800"/>
         <w:rPr>
           <w:rFonts w:cs="Courier New"/>
           <w:szCs w:val="18"/>
         </w:rPr>
-        <w:t>,</w:t>
+      </w:pPr>
+      <w:r>
+        <w:rPr>
+          <w:rFonts w:cs="Courier New"/>
+          <w:szCs w:val="18"/>
+        </w:rPr>
+        <w:tab/>
+      </w:r>
+      <w:r>
+        <w:rPr>
+          <w:rFonts w:cs="Courier New"/>
+          <w:szCs w:val="18"/>
+        </w:rPr>
+        <w:tab/>
+        <w:t>},</w:t>
       </w:r>
     </w:p>
     <w:p>
@@ -6081,16 +6053,55 @@
           <w:szCs w:val="18"/>
         </w:rPr>
         <w:tab/>
+        <w:t>"</w:t>
+      </w:r>
+      <w:r>
+        <w:rPr>
+          <w:rFonts w:cs="Courier New"/>
+          <w:b/>
+          <w:szCs w:val="18"/>
+        </w:rPr>
+        <w:t>proxy</w:t>
       </w:r>
       <w:r>
         <w:rPr>
           <w:rFonts w:cs="Courier New"/>
           <w:szCs w:val="18"/>
         </w:rPr>
+        <w:t>": {</w:t>
+      </w:r>
+    </w:p>
+    <w:p>
+      <w:pPr>
+        <w:pStyle w:val="MessageHeader"/>
+        <w:ind w:left="1800"/>
+        <w:rPr>
+          <w:rFonts w:cs="Courier New"/>
+          <w:szCs w:val="18"/>
+        </w:rPr>
+      </w:pPr>
+      <w:r>
+        <w:rPr>
+          <w:rFonts w:cs="Courier New"/>
+          <w:szCs w:val="18"/>
+        </w:rPr>
+        <w:tab/>
+      </w:r>
+      <w:r>
+        <w:rPr>
+          <w:rFonts w:cs="Courier New"/>
+          <w:szCs w:val="18"/>
+        </w:rPr>
+        <w:tab/>
+      </w:r>
+      <w:r>
+        <w:rPr>
+          <w:rFonts w:cs="Courier New"/>
+          <w:szCs w:val="18"/>
+        </w:rPr>
         <w:tab/>
         <w:t>"</w:t>
       </w:r>
-      <w:proofErr w:type="spellStart"/>
       <w:r>
         <w:rPr>
           <w:rFonts w:cs="Courier New"/>
@@ -6098,64 +6109,32 @@
           <w:i/>
           <w:szCs w:val="18"/>
         </w:rPr>
-        <w:t>integration_guid</w:t>
-      </w:r>
-      <w:proofErr w:type="spellEnd"/>
+        <w:t>proxy_host</w:t>
+      </w:r>
       <w:r>
         <w:rPr>
           <w:rFonts w:cs="Courier New"/>
           <w:szCs w:val="18"/>
         </w:rPr>
-        <w:t xml:space="preserve">": </w:t>
-      </w:r>
-      <w:r>
-        <w:rPr>
-          <w:rFonts w:cs="Courier New"/>
-          <w:i/>
-          <w:iCs/>
-          <w:szCs w:val="18"/>
-        </w:rPr>
-        <w:t>"</w:t>
-      </w:r>
-      <w:proofErr w:type="spellStart"/>
-      <w:proofErr w:type="gramStart"/>
-      <w:r>
-        <w:rPr>
-          <w:rFonts w:cs="Courier New"/>
-          <w:i/>
-          <w:iCs/>
-          <w:szCs w:val="18"/>
-        </w:rPr>
-        <w:t>UNIX.Infra.Monitor</w:t>
-      </w:r>
-      <w:proofErr w:type="spellEnd"/>
-      <w:proofErr w:type="gramEnd"/>
-      <w:r>
-        <w:rPr>
-          <w:rFonts w:cs="Courier New"/>
-          <w:i/>
-          <w:iCs/>
-          <w:szCs w:val="18"/>
-        </w:rPr>
-        <w:t>"</w:t>
-      </w:r>
-      <w:r>
+        <w:t>": "enter_proxy_host",</w:t>
+      </w:r>
+    </w:p>
+    <w:p>
+      <w:pPr>
+        <w:pStyle w:val="MessageHeader"/>
+        <w:ind w:left="1800"/>
         <w:rPr>
           <w:rFonts w:cs="Courier New"/>
           <w:szCs w:val="18"/>
         </w:rPr>
-        <w:t>,</w:t>
-      </w:r>
-    </w:p>
-    <w:p>
-      <w:pPr>
-        <w:pStyle w:val="MessageHeader"/>
-        <w:ind w:left="1800"/>
+      </w:pPr>
+      <w:r>
         <w:rPr>
           <w:rFonts w:cs="Courier New"/>
           <w:szCs w:val="18"/>
         </w:rPr>
-      </w:pPr>
+        <w:tab/>
+      </w:r>
       <w:r>
         <w:rPr>
           <w:rFonts w:cs="Courier New"/>
@@ -6169,16 +6148,8 @@
           <w:szCs w:val="18"/>
         </w:rPr>
         <w:tab/>
-      </w:r>
-      <w:r>
-        <w:rPr>
-          <w:rFonts w:cs="Courier New"/>
-          <w:szCs w:val="18"/>
-        </w:rPr>
-        <w:tab/>
         <w:t>"</w:t>
       </w:r>
-      <w:proofErr w:type="spellStart"/>
       <w:r>
         <w:rPr>
           <w:rFonts w:cs="Courier New"/>
@@ -6186,44 +6157,14 @@
           <w:i/>
           <w:szCs w:val="18"/>
         </w:rPr>
-        <w:t>dashboard_install</w:t>
-      </w:r>
-      <w:proofErr w:type="spellEnd"/>
+        <w:t>proxy_port</w:t>
+      </w:r>
       <w:r>
         <w:rPr>
           <w:rFonts w:cs="Courier New"/>
           <w:szCs w:val="18"/>
         </w:rPr>
-        <w:t xml:space="preserve">": </w:t>
-      </w:r>
-      <w:r>
-        <w:rPr>
-          <w:rFonts w:cs="Courier New"/>
-          <w:i/>
-          <w:iCs/>
-          <w:szCs w:val="18"/>
-        </w:rPr>
-        <w:t>"</w:t>
-      </w:r>
-      <w:proofErr w:type="spellStart"/>
-      <w:r>
-        <w:rPr>
-          <w:rFonts w:cs="Courier New"/>
-          <w:i/>
-          <w:iCs/>
-          <w:szCs w:val="18"/>
-        </w:rPr>
-        <w:t>command_line</w:t>
-      </w:r>
-      <w:proofErr w:type="spellEnd"/>
-      <w:r>
-        <w:rPr>
-          <w:rFonts w:cs="Courier New"/>
-          <w:i/>
-          <w:iCs/>
-          <w:szCs w:val="18"/>
-        </w:rPr>
-        <w:t>"</w:t>
+        <w:t>": 5443,</w:t>
       </w:r>
     </w:p>
     <w:p>
@@ -6248,81 +6189,15 @@
           <w:szCs w:val="18"/>
         </w:rPr>
         <w:tab/>
-        <w:t>},</w:t>
-      </w:r>
-    </w:p>
-    <w:p>
-      <w:pPr>
-        <w:pStyle w:val="MessageHeader"/>
-        <w:ind w:left="1800"/>
+      </w:r>
+      <w:r>
         <w:rPr>
           <w:rFonts w:cs="Courier New"/>
           <w:szCs w:val="18"/>
         </w:rPr>
-      </w:pPr>
-      <w:r>
-        <w:rPr>
-          <w:rFonts w:cs="Courier New"/>
-          <w:szCs w:val="18"/>
-        </w:rPr>
-        <w:tab/>
-      </w:r>
-      <w:r>
-        <w:rPr>
-          <w:rFonts w:cs="Courier New"/>
-          <w:szCs w:val="18"/>
-        </w:rPr>
         <w:tab/>
         <w:t>"</w:t>
       </w:r>
-      <w:r>
-        <w:rPr>
-          <w:rFonts w:cs="Courier New"/>
-          <w:b/>
-          <w:szCs w:val="18"/>
-        </w:rPr>
-        <w:t>proxy</w:t>
-      </w:r>
-      <w:r>
-        <w:rPr>
-          <w:rFonts w:cs="Courier New"/>
-          <w:szCs w:val="18"/>
-        </w:rPr>
-        <w:t>": {</w:t>
-      </w:r>
-    </w:p>
-    <w:p>
-      <w:pPr>
-        <w:pStyle w:val="MessageHeader"/>
-        <w:ind w:left="1800"/>
-        <w:rPr>
-          <w:rFonts w:cs="Courier New"/>
-          <w:szCs w:val="18"/>
-        </w:rPr>
-      </w:pPr>
-      <w:r>
-        <w:rPr>
-          <w:rFonts w:cs="Courier New"/>
-          <w:szCs w:val="18"/>
-        </w:rPr>
-        <w:tab/>
-      </w:r>
-      <w:r>
-        <w:rPr>
-          <w:rFonts w:cs="Courier New"/>
-          <w:szCs w:val="18"/>
-        </w:rPr>
-        <w:tab/>
-      </w:r>
-      <w:r>
-        <w:rPr>
-          <w:rFonts w:cs="Courier New"/>
-          <w:szCs w:val="18"/>
-        </w:rPr>
-        <w:tab/>
-        <w:t>"</w:t>
-      </w:r>
-      <w:proofErr w:type="spellStart"/>
       <w:r>
         <w:rPr>
           <w:rFonts w:cs="Courier New"/>
@@ -6330,65 +6205,47 @@
           <w:i/>
           <w:szCs w:val="18"/>
         </w:rPr>
-        <w:t>proxy_host</w:t>
-      </w:r>
-      <w:proofErr w:type="spellEnd"/>
+        <w:t>proxy_username</w:t>
+      </w:r>
       <w:r>
         <w:rPr>
           <w:rFonts w:cs="Courier New"/>
           <w:szCs w:val="18"/>
         </w:rPr>
-        <w:t>": "</w:t>
-      </w:r>
-      <w:proofErr w:type="spellStart"/>
-      <w:r>
+        <w:t>": "enter_proxy_username",</w:t>
+      </w:r>
+    </w:p>
+    <w:p>
+      <w:pPr>
+        <w:pStyle w:val="MessageHeader"/>
+        <w:ind w:left="1800"/>
         <w:rPr>
           <w:rFonts w:cs="Courier New"/>
           <w:szCs w:val="18"/>
         </w:rPr>
-        <w:t>enter_proxy_host</w:t>
-      </w:r>
-      <w:proofErr w:type="spellEnd"/>
+      </w:pPr>
       <w:r>
         <w:rPr>
           <w:rFonts w:cs="Courier New"/>
           <w:szCs w:val="18"/>
         </w:rPr>
-        <w:t>",</w:t>
-      </w:r>
-    </w:p>
-    <w:p>
-      <w:pPr>
-        <w:pStyle w:val="MessageHeader"/>
-        <w:ind w:left="1800"/>
+        <w:tab/>
+      </w:r>
+      <w:r>
         <w:rPr>
           <w:rFonts w:cs="Courier New"/>
           <w:szCs w:val="18"/>
         </w:rPr>
-      </w:pPr>
+        <w:tab/>
+      </w:r>
       <w:r>
         <w:rPr>
           <w:rFonts w:cs="Courier New"/>
           <w:szCs w:val="18"/>
         </w:rPr>
         <w:tab/>
-      </w:r>
-      <w:r>
-        <w:rPr>
-          <w:rFonts w:cs="Courier New"/>
-          <w:szCs w:val="18"/>
-        </w:rPr>
-        <w:tab/>
-      </w:r>
-      <w:r>
-        <w:rPr>
-          <w:rFonts w:cs="Courier New"/>
-          <w:szCs w:val="18"/>
-        </w:rPr>
-        <w:tab/>
         <w:t>"</w:t>
       </w:r>
-      <w:proofErr w:type="spellStart"/>
       <w:r>
         <w:rPr>
           <w:rFonts w:cs="Courier New"/>
@@ -6396,147 +6253,14 @@
           <w:i/>
           <w:szCs w:val="18"/>
         </w:rPr>
-        <w:t>proxy_port</w:t>
-      </w:r>
-      <w:proofErr w:type="spellEnd"/>
+        <w:t>proxy_password</w:t>
+      </w:r>
       <w:r>
         <w:rPr>
           <w:rFonts w:cs="Courier New"/>
           <w:szCs w:val="18"/>
         </w:rPr>
-        <w:t>": 5443,</w:t>
-      </w:r>
-    </w:p>
-    <w:p>
-      <w:pPr>
-        <w:pStyle w:val="MessageHeader"/>
-        <w:ind w:left="1800"/>
-        <w:rPr>
-          <w:rFonts w:cs="Courier New"/>
-          <w:szCs w:val="18"/>
-        </w:rPr>
-      </w:pPr>
-      <w:r>
-        <w:rPr>
-          <w:rFonts w:cs="Courier New"/>
-          <w:szCs w:val="18"/>
-        </w:rPr>
-        <w:tab/>
-      </w:r>
-      <w:r>
-        <w:rPr>
-          <w:rFonts w:cs="Courier New"/>
-          <w:szCs w:val="18"/>
-        </w:rPr>
-        <w:tab/>
-      </w:r>
-      <w:r>
-        <w:rPr>
-          <w:rFonts w:cs="Courier New"/>
-          <w:szCs w:val="18"/>
-        </w:rPr>
-        <w:tab/>
-        <w:t>"</w:t>
-      </w:r>
-      <w:proofErr w:type="spellStart"/>
-      <w:r>
-        <w:rPr>
-          <w:rFonts w:cs="Courier New"/>
-          <w:b/>
-          <w:i/>
-          <w:szCs w:val="18"/>
-        </w:rPr>
-        <w:t>proxy_username</w:t>
-      </w:r>
-      <w:proofErr w:type="spellEnd"/>
-      <w:r>
-        <w:rPr>
-          <w:rFonts w:cs="Courier New"/>
-          <w:szCs w:val="18"/>
-        </w:rPr>
-        <w:t>": "</w:t>
-      </w:r>
-      <w:proofErr w:type="spellStart"/>
-      <w:r>
-        <w:rPr>
-          <w:rFonts w:cs="Courier New"/>
-          <w:szCs w:val="18"/>
-        </w:rPr>
-        <w:t>enter_proxy_username</w:t>
-      </w:r>
-      <w:proofErr w:type="spellEnd"/>
-      <w:r>
-        <w:rPr>
-          <w:rFonts w:cs="Courier New"/>
-          <w:szCs w:val="18"/>
-        </w:rPr>
-        <w:t>",</w:t>
-      </w:r>
-    </w:p>
-    <w:p>
-      <w:pPr>
-        <w:pStyle w:val="MessageHeader"/>
-        <w:ind w:left="1800"/>
-        <w:rPr>
-          <w:rFonts w:cs="Courier New"/>
-          <w:szCs w:val="18"/>
-        </w:rPr>
-      </w:pPr>
-      <w:r>
-        <w:rPr>
-          <w:rFonts w:cs="Courier New"/>
-          <w:szCs w:val="18"/>
-        </w:rPr>
-        <w:tab/>
-      </w:r>
-      <w:r>
-        <w:rPr>
-          <w:rFonts w:cs="Courier New"/>
-          <w:szCs w:val="18"/>
-        </w:rPr>
-        <w:tab/>
-      </w:r>
-      <w:r>
-        <w:rPr>
-          <w:rFonts w:cs="Courier New"/>
-          <w:szCs w:val="18"/>
-        </w:rPr>
-        <w:tab/>
-        <w:t>"</w:t>
-      </w:r>
-      <w:proofErr w:type="spellStart"/>
-      <w:r>
-        <w:rPr>
-          <w:rFonts w:cs="Courier New"/>
-          <w:b/>
-          <w:i/>
-          <w:szCs w:val="18"/>
-        </w:rPr>
-        <w:t>proxy_password</w:t>
-      </w:r>
-      <w:proofErr w:type="spellEnd"/>
-      <w:r>
-        <w:rPr>
-          <w:rFonts w:cs="Courier New"/>
-          <w:szCs w:val="18"/>
-        </w:rPr>
-        <w:t>": "</w:t>
-      </w:r>
-      <w:proofErr w:type="spellStart"/>
-      <w:r>
-        <w:rPr>
-          <w:rFonts w:cs="Courier New"/>
-          <w:szCs w:val="18"/>
-        </w:rPr>
-        <w:t>enter_proxy_password</w:t>
-      </w:r>
-      <w:proofErr w:type="spellEnd"/>
-      <w:r>
-        <w:rPr>
-          <w:rFonts w:cs="Courier New"/>
-          <w:szCs w:val="18"/>
-        </w:rPr>
-        <w:t>"</w:t>
+        <w:t>": "enter_proxy_password"</w:t>
       </w:r>
     </w:p>
     <w:p>
@@ -6996,16 +6720,8 @@
         <w:rPr>
           <w:rFonts w:eastAsia="Times New Roman"/>
         </w:rPr>
-        <w:t xml:space="preserve">plugin-commands-*. </w:t>
-      </w:r>
-      <w:proofErr w:type="spellStart"/>
-      <w:r>
-        <w:rPr>
-          <w:rFonts w:eastAsia="Times New Roman"/>
-        </w:rPr>
-        <w:t>json</w:t>
-      </w:r>
-      <w:proofErr w:type="spellEnd"/>
+        <w:t>plugin-commands-*. json</w:t>
+      </w:r>
       <w:r>
         <w:rPr>
           <w:rFonts w:eastAsia="Times New Roman"/>
@@ -7057,25 +6773,7 @@
           <w:sz w:val="22"/>
           <w:szCs w:val="22"/>
         </w:rPr>
-        <w:t xml:space="preserve">in </w:t>
-      </w:r>
-      <w:proofErr w:type="spellStart"/>
-      <w:r>
-        <w:rPr>
-          <w:rFonts w:asciiTheme="minorHAnsi" w:hAnsiTheme="minorHAnsi" w:cstheme="minorHAnsi"/>
-          <w:sz w:val="22"/>
-          <w:szCs w:val="22"/>
-        </w:rPr>
-        <w:t>json</w:t>
-      </w:r>
-      <w:proofErr w:type="spellEnd"/>
-      <w:r>
-        <w:rPr>
-          <w:rFonts w:asciiTheme="minorHAnsi" w:hAnsiTheme="minorHAnsi" w:cstheme="minorHAnsi"/>
-          <w:sz w:val="22"/>
-          <w:szCs w:val="22"/>
-        </w:rPr>
-        <w:t xml:space="preserve"> format </w:t>
+        <w:t xml:space="preserve">in json format </w:t>
       </w:r>
       <w:r>
         <w:rPr>
@@ -7103,7 +6801,6 @@
         </w:rPr>
       </w:pPr>
       <w:bookmarkStart w:id="12" w:name="_Toc533767322"/>
-      <w:proofErr w:type="spellStart"/>
       <w:r>
         <w:rPr>
           <w:rFonts w:asciiTheme="minorHAnsi" w:hAnsiTheme="minorHAnsi" w:cstheme="minorHAnsi"/>
@@ -7111,7 +6808,6 @@
         <w:t>eventType</w:t>
       </w:r>
       <w:bookmarkEnd w:id="12"/>
-      <w:proofErr w:type="spellEnd"/>
     </w:p>
     <w:p>
       <w:pPr>
@@ -7138,27 +6834,7 @@
           <w:sz w:val="22"/>
           <w:szCs w:val="22"/>
         </w:rPr>
-        <w:t>"</w:t>
-      </w:r>
-      <w:proofErr w:type="spellStart"/>
-      <w:r>
-        <w:rPr>
-          <w:rFonts w:asciiTheme="minorHAnsi" w:hAnsiTheme="minorHAnsi" w:cstheme="minorHAnsi"/>
-          <w:color w:val="333333"/>
-          <w:sz w:val="22"/>
-          <w:szCs w:val="22"/>
-        </w:rPr>
-        <w:t>unixMonitor</w:t>
-      </w:r>
-      <w:proofErr w:type="spellEnd"/>
-      <w:r>
-        <w:rPr>
-          <w:rFonts w:asciiTheme="minorHAnsi" w:hAnsiTheme="minorHAnsi" w:cstheme="minorHAnsi"/>
-          <w:color w:val="333333"/>
-          <w:sz w:val="22"/>
-          <w:szCs w:val="22"/>
-        </w:rPr>
-        <w:t>:" and</w:t>
+        <w:t>"unixMonitor:" and</w:t>
       </w:r>
       <w:r>
         <w:rPr>
@@ -7204,19 +6880,8 @@
           <w:sz w:val="22"/>
           <w:szCs w:val="22"/>
         </w:rPr>
-        <w:t xml:space="preserve"> the </w:t>
-      </w:r>
-      <w:proofErr w:type="spellStart"/>
-      <w:r>
-        <w:rPr>
-          <w:rFonts w:asciiTheme="minorHAnsi" w:hAnsiTheme="minorHAnsi" w:cstheme="minorHAnsi"/>
-          <w:color w:val="333333"/>
-          <w:sz w:val="22"/>
-          <w:szCs w:val="22"/>
-        </w:rPr>
-        <w:t>eventType</w:t>
-      </w:r>
-      <w:proofErr w:type="spellEnd"/>
+        <w:t xml:space="preserve"> the eventType</w:t>
+      </w:r>
       <w:r>
         <w:rPr>
           <w:rFonts w:asciiTheme="minorHAnsi" w:hAnsiTheme="minorHAnsi" w:cstheme="minorHAnsi"/>
@@ -7257,8 +6922,6 @@
         </w:rPr>
         <w:t xml:space="preserve"> is listed as </w:t>
       </w:r>
-      <w:proofErr w:type="spellStart"/>
-      <w:proofErr w:type="gramStart"/>
       <w:r>
         <w:rPr>
           <w:rFonts w:asciiTheme="minorHAnsi" w:hAnsiTheme="minorHAnsi" w:cstheme="minorHAnsi"/>
@@ -7270,8 +6933,6 @@
         </w:rPr>
         <w:t>unixMonitor:File</w:t>
       </w:r>
-      <w:proofErr w:type="spellEnd"/>
-      <w:proofErr w:type="gramEnd"/>
       <w:r>
         <w:rPr>
           <w:rFonts w:asciiTheme="minorHAnsi" w:hAnsiTheme="minorHAnsi" w:cstheme="minorHAnsi"/>
@@ -7403,73 +7064,7 @@
           <w:sz w:val="22"/>
           <w:szCs w:val="22"/>
         </w:rPr>
-        <w:t>ls -l /opt/</w:t>
-      </w:r>
-      <w:proofErr w:type="spellStart"/>
-      <w:r>
-        <w:rPr>
-          <w:rFonts w:asciiTheme="minorHAnsi" w:hAnsiTheme="minorHAnsi" w:cstheme="minorHAnsi"/>
-          <w:b/>
-          <w:i/>
-          <w:sz w:val="22"/>
-          <w:szCs w:val="22"/>
-        </w:rPr>
-        <w:t>New_Relic</w:t>
-      </w:r>
-      <w:proofErr w:type="spellEnd"/>
-      <w:r>
-        <w:rPr>
-          <w:rFonts w:asciiTheme="minorHAnsi" w:hAnsiTheme="minorHAnsi" w:cstheme="minorHAnsi"/>
-          <w:b/>
-          <w:i/>
-          <w:sz w:val="22"/>
-          <w:szCs w:val="22"/>
-        </w:rPr>
-        <w:t>/</w:t>
-      </w:r>
-      <w:proofErr w:type="spellStart"/>
-      <w:r>
-        <w:rPr>
-          <w:rFonts w:asciiTheme="minorHAnsi" w:hAnsiTheme="minorHAnsi" w:cstheme="minorHAnsi"/>
-          <w:b/>
-          <w:i/>
-          <w:sz w:val="22"/>
-          <w:szCs w:val="22"/>
-        </w:rPr>
-        <w:t>newrelic</w:t>
-      </w:r>
-      <w:proofErr w:type="spellEnd"/>
-      <w:r>
-        <w:rPr>
-          <w:rFonts w:asciiTheme="minorHAnsi" w:hAnsiTheme="minorHAnsi" w:cstheme="minorHAnsi"/>
-          <w:b/>
-          <w:i/>
-          <w:sz w:val="22"/>
-          <w:szCs w:val="22"/>
-        </w:rPr>
-        <w:t>-</w:t>
-      </w:r>
-      <w:proofErr w:type="spellStart"/>
-      <w:r>
-        <w:rPr>
-          <w:rFonts w:asciiTheme="minorHAnsi" w:hAnsiTheme="minorHAnsi" w:cstheme="minorHAnsi"/>
-          <w:b/>
-          <w:i/>
-          <w:sz w:val="22"/>
-          <w:szCs w:val="22"/>
-        </w:rPr>
-        <w:t>unix</w:t>
-      </w:r>
-      <w:proofErr w:type="spellEnd"/>
-      <w:r>
-        <w:rPr>
-          <w:rFonts w:asciiTheme="minorHAnsi" w:hAnsiTheme="minorHAnsi" w:cstheme="minorHAnsi"/>
-          <w:b/>
-          <w:i/>
-          <w:sz w:val="22"/>
-          <w:szCs w:val="22"/>
-        </w:rPr>
-        <w:t>-monitor/config/plugin.json</w:t>
+        <w:t>ls -l /opt/New_Relic/newrelic-unix-monitor/config/plugin.json</w:t>
       </w:r>
       <w:r>
         <w:rPr>
@@ -7561,31 +7156,7 @@
         <w:ind w:left="1800"/>
       </w:pPr>
       <w:r>
-        <w:t>$ ls -l /opt/</w:t>
-      </w:r>
-      <w:proofErr w:type="spellStart"/>
-      <w:r>
-        <w:t>New_Relic</w:t>
-      </w:r>
-      <w:proofErr w:type="spellEnd"/>
-      <w:r>
-        <w:t>/</w:t>
-      </w:r>
-      <w:proofErr w:type="spellStart"/>
-      <w:r>
-        <w:t>newrelic</w:t>
-      </w:r>
-      <w:proofErr w:type="spellEnd"/>
-      <w:r>
-        <w:t>-</w:t>
-      </w:r>
-      <w:proofErr w:type="spellStart"/>
-      <w:r>
-        <w:t>unix</w:t>
-      </w:r>
-      <w:proofErr w:type="spellEnd"/>
-      <w:r>
-        <w:t xml:space="preserve">-monitor/config/plugin.json </w:t>
+        <w:t xml:space="preserve">$ ls -l /opt/New_Relic/newrelic-unix-monitor/config/plugin.json </w:t>
       </w:r>
     </w:p>
     <w:p>
@@ -7594,39 +7165,7 @@
         <w:ind w:left="1800"/>
       </w:pPr>
       <w:r>
-        <w:t>-</w:t>
-      </w:r>
-      <w:proofErr w:type="spellStart"/>
-      <w:r>
-        <w:t>rw</w:t>
-      </w:r>
-      <w:proofErr w:type="spellEnd"/>
-      <w:r>
-        <w:t>-r--r-- 1 user staff 355 Dec 19 07:22 /opt/</w:t>
-      </w:r>
-      <w:proofErr w:type="spellStart"/>
-      <w:r>
-        <w:t>New_Relic</w:t>
-      </w:r>
-      <w:proofErr w:type="spellEnd"/>
-      <w:r>
-        <w:t>/</w:t>
-      </w:r>
-      <w:proofErr w:type="spellStart"/>
-      <w:r>
-        <w:t>newrelic</w:t>
-      </w:r>
-      <w:proofErr w:type="spellEnd"/>
-      <w:r>
-        <w:t>-</w:t>
-      </w:r>
-      <w:proofErr w:type="spellStart"/>
-      <w:r>
-        <w:t>unix</w:t>
-      </w:r>
-      <w:proofErr w:type="spellEnd"/>
-      <w:r>
-        <w:t>-monitor/config/plugin.json</w:t>
+        <w:t>-rw-r--r-- 1 user staff 355 Dec 19 07:22 /opt/New_Relic/newrelic-unix-monitor/config/plugin.json</w:t>
       </w:r>
     </w:p>
     <w:p>
@@ -7638,7 +7177,6 @@
         </w:rPr>
       </w:pPr>
       <w:bookmarkStart w:id="14" w:name="_Toc533767324"/>
-      <w:proofErr w:type="spellStart"/>
       <w:r>
         <w:rPr>
           <w:rFonts w:asciiTheme="minorHAnsi" w:hAnsiTheme="minorHAnsi" w:cstheme="minorHAnsi"/>
@@ -7646,7 +7184,6 @@
         <w:t>checkAllRegex</w:t>
       </w:r>
       <w:bookmarkEnd w:id="14"/>
-      <w:proofErr w:type="spellEnd"/>
     </w:p>
     <w:p>
       <w:pPr>
@@ -7759,7 +7296,6 @@
         </w:rPr>
       </w:pPr>
       <w:bookmarkStart w:id="15" w:name="_Toc533767325"/>
-      <w:proofErr w:type="spellStart"/>
       <w:r>
         <w:rPr>
           <w:rFonts w:asciiTheme="minorHAnsi" w:hAnsiTheme="minorHAnsi" w:cstheme="minorHAnsi"/>
@@ -7768,7 +7304,6 @@
         <w:t>lineLimit</w:t>
       </w:r>
       <w:bookmarkEnd w:id="15"/>
-      <w:proofErr w:type="spellEnd"/>
     </w:p>
     <w:p>
       <w:pPr>
@@ -7867,54 +7402,17 @@
         </w:rPr>
         <w:t xml:space="preserve">This attribute defines in minutes the interval between running the configured command. By default, interval 0, the commands would be run each time a harvest cycle is run. In </w:t>
       </w:r>
-      <w:r>
-        <w:rPr>
-          <w:rFonts w:asciiTheme="minorHAnsi" w:hAnsiTheme="minorHAnsi" w:cstheme="minorHAnsi"/>
-          <w:sz w:val="22"/>
-          <w:szCs w:val="22"/>
-        </w:rPr>
-        <w:fldChar w:fldCharType="begin"/>
-      </w:r>
-      <w:r>
-        <w:rPr>
-          <w:rFonts w:asciiTheme="minorHAnsi" w:hAnsiTheme="minorHAnsi" w:cstheme="minorHAnsi"/>
-          <w:sz w:val="22"/>
-          <w:szCs w:val="22"/>
-        </w:rPr>
-        <w:instrText>HYPERLINK  \l "_Example_command_configuration_1"</w:instrText>
-      </w:r>
-      <w:r>
-        <w:rPr>
-          <w:rFonts w:asciiTheme="minorHAnsi" w:hAnsiTheme="minorHAnsi" w:cstheme="minorHAnsi"/>
-          <w:sz w:val="22"/>
-          <w:szCs w:val="22"/>
-        </w:rPr>
-      </w:r>
-      <w:r>
-        <w:rPr>
-          <w:rFonts w:asciiTheme="minorHAnsi" w:hAnsiTheme="minorHAnsi" w:cstheme="minorHAnsi"/>
-          <w:sz w:val="22"/>
-          <w:szCs w:val="22"/>
-        </w:rPr>
-        <w:fldChar w:fldCharType="separate"/>
-      </w:r>
-      <w:r>
-        <w:rPr>
-          <w:rStyle w:val="Hyperlink"/>
-          <w:rFonts w:asciiTheme="minorHAnsi" w:hAnsiTheme="minorHAnsi" w:cstheme="minorHAnsi"/>
-          <w:sz w:val="22"/>
-          <w:szCs w:val="22"/>
-        </w:rPr>
-        <w:t>example configuration</w:t>
-      </w:r>
-      <w:r>
-        <w:rPr>
-          <w:rFonts w:asciiTheme="minorHAnsi" w:hAnsiTheme="minorHAnsi" w:cstheme="minorHAnsi"/>
-          <w:sz w:val="22"/>
-          <w:szCs w:val="22"/>
-        </w:rPr>
-        <w:fldChar w:fldCharType="end"/>
-      </w:r>
+      <w:hyperlink w:anchor="_Example_command_configuration_1" w:history="1">
+        <w:r>
+          <w:rPr>
+            <w:rStyle w:val="Hyperlink"/>
+            <w:rFonts w:asciiTheme="minorHAnsi" w:hAnsiTheme="minorHAnsi" w:cstheme="minorHAnsi"/>
+            <w:sz w:val="22"/>
+            <w:szCs w:val="22"/>
+          </w:rPr>
+          <w:t>example configuration</w:t>
+        </w:r>
+      </w:hyperlink>
       <w:r>
         <w:rPr>
           <w:rFonts w:asciiTheme="minorHAnsi" w:hAnsiTheme="minorHAnsi" w:cstheme="minorHAnsi"/>
@@ -8050,56 +7548,17 @@
         </w:rPr>
         <w:t xml:space="preserve">. In the </w:t>
       </w:r>
-      <w:r>
-        <w:rPr>
-          <w:rFonts w:asciiTheme="minorHAnsi" w:hAnsiTheme="minorHAnsi" w:cstheme="minorHAnsi"/>
-          <w:sz w:val="22"/>
-          <w:szCs w:val="22"/>
-        </w:rPr>
-        <w:fldChar w:fldCharType="begin"/>
-      </w:r>
-      <w:r>
-        <w:rPr>
-          <w:rFonts w:asciiTheme="minorHAnsi" w:hAnsiTheme="minorHAnsi" w:cstheme="minorHAnsi"/>
-          <w:sz w:val="22"/>
-          <w:szCs w:val="22"/>
-        </w:rPr>
-        <w:instrText>HYPERLINK  \l "_Example_command_configuration_1"</w:instrText>
-      </w:r>
-      <w:r>
-        <w:rPr>
-          <w:rFonts w:asciiTheme="minorHAnsi" w:hAnsiTheme="minorHAnsi" w:cstheme="minorHAnsi"/>
-          <w:sz w:val="22"/>
-          <w:szCs w:val="22"/>
-        </w:rPr>
-      </w:r>
-      <w:r>
-        <w:rPr>
-          <w:rFonts w:asciiTheme="minorHAnsi" w:hAnsiTheme="minorHAnsi" w:cstheme="minorHAnsi"/>
-          <w:sz w:val="22"/>
-          <w:szCs w:val="22"/>
-        </w:rPr>
-        <w:fldChar w:fldCharType="separate"/>
-      </w:r>
-      <w:r>
-        <w:rPr>
-          <w:rStyle w:val="Hyperlink"/>
-          <w:rFonts w:asciiTheme="minorHAnsi" w:hAnsiTheme="minorHAnsi" w:cstheme="minorHAnsi"/>
-          <w:sz w:val="22"/>
-          <w:szCs w:val="22"/>
-        </w:rPr>
-        <w:t>example configuration</w:t>
-      </w:r>
-      <w:r>
-        <w:rPr>
-          <w:rFonts w:asciiTheme="minorHAnsi" w:hAnsiTheme="minorHAnsi" w:cstheme="minorHAnsi"/>
-          <w:sz w:val="22"/>
-          <w:szCs w:val="22"/>
-        </w:rPr>
-        <w:fldChar w:fldCharType="end"/>
-      </w:r>
-      <w:bookmarkStart w:id="21" w:name="_GoBack"/>
-      <w:bookmarkEnd w:id="21"/>
+      <w:hyperlink w:anchor="_Example_command_configuration_1" w:history="1">
+        <w:r>
+          <w:rPr>
+            <w:rStyle w:val="Hyperlink"/>
+            <w:rFonts w:asciiTheme="minorHAnsi" w:hAnsiTheme="minorHAnsi" w:cstheme="minorHAnsi"/>
+            <w:sz w:val="22"/>
+            <w:szCs w:val="22"/>
+          </w:rPr>
+          <w:t>example configuration</w:t>
+        </w:r>
+      </w:hyperlink>
       <w:r>
         <w:rPr>
           <w:rFonts w:asciiTheme="minorHAnsi" w:hAnsiTheme="minorHAnsi" w:cstheme="minorHAnsi"/>
@@ -8141,23 +7600,7 @@
           <w:sz w:val="16"/>
           <w:szCs w:val="16"/>
         </w:rPr>
-        <w:t>(\\S</w:t>
-      </w:r>
-      <w:proofErr w:type="gramStart"/>
-      <w:r>
-        <w:rPr>
-          <w:sz w:val="16"/>
-          <w:szCs w:val="16"/>
-        </w:rPr>
-        <w:t>+)\\s</w:t>
-      </w:r>
-      <w:proofErr w:type="gramEnd"/>
-      <w:r>
-        <w:rPr>
-          <w:sz w:val="16"/>
-          <w:szCs w:val="16"/>
-        </w:rPr>
-        <w:t>+(\\d+)\\s+(\\S+)\\s+(\\S+)\\s+(\\d+)\\s+(\\S+\\s+\\d+\\s+\\d+:\\d+)\\s+(\\S+)</w:t>
+        <w:t>(\\S+)\\s+(\\d+)\\s+(\\S+)\\s+(\\S+)\\s+(\\d+)\\s+(\\S+\\s+\\d+\\s+\\d+:\\d+)\\s+(\\S+)</w:t>
       </w:r>
     </w:p>
     <w:p>
@@ -8526,95 +7969,7 @@
                 <w:sz w:val="17"/>
                 <w:szCs w:val="17"/>
               </w:rPr>
-              <w:t>-</w:t>
-            </w:r>
-            <w:proofErr w:type="spellStart"/>
-            <w:r>
-              <w:rPr>
-                <w:rFonts w:ascii="Courier New" w:hAnsi="Courier New" w:cs="Courier New"/>
-                <w:b/>
-                <w:color w:val="404040"/>
-                <w:sz w:val="17"/>
-                <w:szCs w:val="17"/>
-              </w:rPr>
-              <w:t>rw</w:t>
-            </w:r>
-            <w:proofErr w:type="spellEnd"/>
-            <w:r>
-              <w:rPr>
-                <w:rFonts w:ascii="Courier New" w:hAnsi="Courier New" w:cs="Courier New"/>
-                <w:b/>
-                <w:color w:val="404040"/>
-                <w:sz w:val="17"/>
-                <w:szCs w:val="17"/>
-              </w:rPr>
-              <w:t>-r--r-- 1 user staff 355 Dec 19 07:22 /opt/</w:t>
-            </w:r>
-            <w:proofErr w:type="spellStart"/>
-            <w:r>
-              <w:rPr>
-                <w:rFonts w:ascii="Courier New" w:hAnsi="Courier New" w:cs="Courier New"/>
-                <w:b/>
-                <w:color w:val="404040"/>
-                <w:sz w:val="17"/>
-                <w:szCs w:val="17"/>
-              </w:rPr>
-              <w:t>New_Relic</w:t>
-            </w:r>
-            <w:proofErr w:type="spellEnd"/>
-            <w:r>
-              <w:rPr>
-                <w:rFonts w:ascii="Courier New" w:hAnsi="Courier New" w:cs="Courier New"/>
-                <w:b/>
-                <w:color w:val="404040"/>
-                <w:sz w:val="17"/>
-                <w:szCs w:val="17"/>
-              </w:rPr>
-              <w:t>/</w:t>
-            </w:r>
-            <w:proofErr w:type="spellStart"/>
-            <w:r>
-              <w:rPr>
-                <w:rFonts w:ascii="Courier New" w:hAnsi="Courier New" w:cs="Courier New"/>
-                <w:b/>
-                <w:color w:val="404040"/>
-                <w:sz w:val="17"/>
-                <w:szCs w:val="17"/>
-              </w:rPr>
-              <w:t>newrelic</w:t>
-            </w:r>
-            <w:proofErr w:type="spellEnd"/>
-            <w:r>
-              <w:rPr>
-                <w:rFonts w:ascii="Courier New" w:hAnsi="Courier New" w:cs="Courier New"/>
-                <w:b/>
-                <w:color w:val="404040"/>
-                <w:sz w:val="17"/>
-                <w:szCs w:val="17"/>
-              </w:rPr>
-              <w:t>-</w:t>
-            </w:r>
-            <w:proofErr w:type="spellStart"/>
-            <w:r>
-              <w:rPr>
-                <w:rFonts w:ascii="Courier New" w:hAnsi="Courier New" w:cs="Courier New"/>
-                <w:b/>
-                <w:color w:val="404040"/>
-                <w:sz w:val="17"/>
-                <w:szCs w:val="17"/>
-              </w:rPr>
-              <w:t>unix</w:t>
-            </w:r>
-            <w:proofErr w:type="spellEnd"/>
-            <w:r>
-              <w:rPr>
-                <w:rFonts w:ascii="Courier New" w:hAnsi="Courier New" w:cs="Courier New"/>
-                <w:b/>
-                <w:color w:val="404040"/>
-                <w:sz w:val="17"/>
-                <w:szCs w:val="17"/>
-              </w:rPr>
-              <w:t>-monitor/config/plugin.json</w:t>
+              <w:t>-rw-r--r-- 1 user staff 355 Dec 19 07:22 /opt/New_Relic/newrelic-unix-monitor/config/plugin.json</w:t>
             </w:r>
           </w:p>
         </w:tc>
@@ -8759,29 +8114,7 @@
                 <w:sz w:val="17"/>
                 <w:szCs w:val="17"/>
               </w:rPr>
-              <w:t>-</w:t>
-            </w:r>
-            <w:proofErr w:type="spellStart"/>
-            <w:r>
-              <w:rPr>
-                <w:rFonts w:ascii="Courier New" w:hAnsi="Courier New" w:cs="Courier New"/>
-                <w:b/>
-                <w:color w:val="404040"/>
-                <w:sz w:val="17"/>
-                <w:szCs w:val="17"/>
-              </w:rPr>
-              <w:t>rw</w:t>
-            </w:r>
-            <w:proofErr w:type="spellEnd"/>
-            <w:r>
-              <w:rPr>
-                <w:rFonts w:ascii="Courier New" w:hAnsi="Courier New" w:cs="Courier New"/>
-                <w:b/>
-                <w:color w:val="404040"/>
-                <w:sz w:val="17"/>
-                <w:szCs w:val="17"/>
-              </w:rPr>
-              <w:t>-r--r--</w:t>
+              <w:t>-rw-r--r--</w:t>
             </w:r>
           </w:p>
         </w:tc>
@@ -9651,73 +8984,7 @@
                 <w:sz w:val="17"/>
                 <w:szCs w:val="17"/>
               </w:rPr>
-              <w:t>/opt/</w:t>
-            </w:r>
-            <w:proofErr w:type="spellStart"/>
-            <w:r>
-              <w:rPr>
-                <w:rFonts w:ascii="Courier New" w:hAnsi="Courier New" w:cs="Courier New"/>
-                <w:b/>
-                <w:color w:val="404040"/>
-                <w:sz w:val="17"/>
-                <w:szCs w:val="17"/>
-              </w:rPr>
-              <w:t>New_Relic</w:t>
-            </w:r>
-            <w:proofErr w:type="spellEnd"/>
-            <w:r>
-              <w:rPr>
-                <w:rFonts w:ascii="Courier New" w:hAnsi="Courier New" w:cs="Courier New"/>
-                <w:b/>
-                <w:color w:val="404040"/>
-                <w:sz w:val="17"/>
-                <w:szCs w:val="17"/>
-              </w:rPr>
-              <w:t>/</w:t>
-            </w:r>
-            <w:proofErr w:type="spellStart"/>
-            <w:r>
-              <w:rPr>
-                <w:rFonts w:ascii="Courier New" w:hAnsi="Courier New" w:cs="Courier New"/>
-                <w:b/>
-                <w:color w:val="404040"/>
-                <w:sz w:val="17"/>
-                <w:szCs w:val="17"/>
-              </w:rPr>
-              <w:t>newrelic</w:t>
-            </w:r>
-            <w:proofErr w:type="spellEnd"/>
-            <w:r>
-              <w:rPr>
-                <w:rFonts w:ascii="Courier New" w:hAnsi="Courier New" w:cs="Courier New"/>
-                <w:b/>
-                <w:color w:val="404040"/>
-                <w:sz w:val="17"/>
-                <w:szCs w:val="17"/>
-              </w:rPr>
-              <w:t>-</w:t>
-            </w:r>
-            <w:proofErr w:type="spellStart"/>
-            <w:r>
-              <w:rPr>
-                <w:rFonts w:ascii="Courier New" w:hAnsi="Courier New" w:cs="Courier New"/>
-                <w:b/>
-                <w:color w:val="404040"/>
-                <w:sz w:val="17"/>
-                <w:szCs w:val="17"/>
-              </w:rPr>
-              <w:t>unix</w:t>
-            </w:r>
-            <w:proofErr w:type="spellEnd"/>
-            <w:r>
-              <w:rPr>
-                <w:rFonts w:ascii="Courier New" w:hAnsi="Courier New" w:cs="Courier New"/>
-                <w:b/>
-                <w:color w:val="404040"/>
-                <w:sz w:val="17"/>
-                <w:szCs w:val="17"/>
-              </w:rPr>
-              <w:t>-monitor/config/plugin.json</w:t>
+              <w:t>/opt/New_Relic/newrelic-unix-monitor/config/plugin.json</w:t>
             </w:r>
           </w:p>
         </w:tc>
@@ -9808,7 +9075,6 @@
         </w:rPr>
         <w:t>This attribute defines the name of the metric. In the example below for the first group name is listed as “</w:t>
       </w:r>
-      <w:proofErr w:type="spellStart"/>
       <w:r>
         <w:rPr>
           <w:rFonts w:asciiTheme="minorHAnsi" w:hAnsiTheme="minorHAnsi" w:cstheme="minorHAnsi"/>
@@ -9819,7 +9085,6 @@
         </w:rPr>
         <w:t>File.permissions</w:t>
       </w:r>
-      <w:proofErr w:type="spellEnd"/>
       <w:r>
         <w:rPr>
           <w:rFonts w:asciiTheme="minorHAnsi" w:hAnsiTheme="minorHAnsi" w:cstheme="minorHAnsi"/>
@@ -9837,31 +9102,7 @@
           <w:sz w:val="22"/>
           <w:szCs w:val="22"/>
         </w:rPr>
-        <w:t>“-</w:t>
-      </w:r>
-      <w:proofErr w:type="spellStart"/>
-      <w:r>
-        <w:rPr>
-          <w:rStyle w:val="NoSpacingChar"/>
-          <w:rFonts w:asciiTheme="minorHAnsi" w:hAnsiTheme="minorHAnsi" w:cstheme="minorHAnsi"/>
-          <w:b/>
-          <w:i/>
-          <w:sz w:val="22"/>
-          <w:szCs w:val="22"/>
-        </w:rPr>
-        <w:t>rw</w:t>
-      </w:r>
-      <w:proofErr w:type="spellEnd"/>
-      <w:r>
-        <w:rPr>
-          <w:rStyle w:val="NoSpacingChar"/>
-          <w:rFonts w:asciiTheme="minorHAnsi" w:hAnsiTheme="minorHAnsi" w:cstheme="minorHAnsi"/>
-          <w:b/>
-          <w:i/>
-          <w:sz w:val="22"/>
-          <w:szCs w:val="22"/>
-        </w:rPr>
-        <w:t>-r--r—"</w:t>
+        <w:t>“-rw-r--r—"</w:t>
       </w:r>
     </w:p>
     <w:p>
@@ -9934,7 +9175,7 @@
           <w:color w:val="008C99" w:themeColor="accent1"/>
         </w:rPr>
       </w:pPr>
-      <w:bookmarkStart w:id="22" w:name="_Toc533767328"/>
+      <w:bookmarkStart w:id="21" w:name="_Toc533767328"/>
       <w:r>
         <w:br w:type="page"/>
       </w:r>
@@ -9946,8 +9187,8 @@
           <w:rFonts w:eastAsia="Times New Roman"/>
         </w:rPr>
       </w:pPr>
-      <w:bookmarkStart w:id="23" w:name="_Example_command_configuration_1"/>
-      <w:bookmarkEnd w:id="23"/>
+      <w:bookmarkStart w:id="22" w:name="_Example_command_configuration_1"/>
+      <w:bookmarkEnd w:id="22"/>
       <w:r>
         <w:rPr>
           <w:rFonts w:eastAsia="Times New Roman"/>
@@ -9955,7 +9196,7 @@
         <w:lastRenderedPageBreak/>
         <w:t>Example command configuration</w:t>
       </w:r>
-      <w:bookmarkEnd w:id="22"/>
+      <w:bookmarkEnd w:id="21"/>
     </w:p>
     <w:p/>
     <w:p>
@@ -9978,14 +9219,12 @@
       <w:r>
         <w:t>"</w:t>
       </w:r>
-      <w:proofErr w:type="spellStart"/>
       <w:r>
         <w:rPr>
           <w:b/>
         </w:rPr>
         <w:t>eventType</w:t>
       </w:r>
-      <w:proofErr w:type="spellEnd"/>
       <w:r>
         <w:t>": "File",</w:t>
       </w:r>
@@ -10006,29 +9245,8 @@
         <w:t>command</w:t>
       </w:r>
       <w:r>
-        <w:t>": "ls -l /opt/</w:t>
-      </w:r>
-      <w:proofErr w:type="spellStart"/>
-      <w:r>
-        <w:t>New_Relic</w:t>
-      </w:r>
-      <w:proofErr w:type="spellEnd"/>
-      <w:r>
-        <w:t>/</w:t>
-      </w:r>
-      <w:proofErr w:type="spellStart"/>
-      <w:r>
-        <w:t>newrelic</w:t>
-      </w:r>
-      <w:proofErr w:type="spellEnd"/>
-      <w:r>
-        <w:t>-</w:t>
-      </w:r>
-      <w:proofErr w:type="spellStart"/>
-      <w:r>
-        <w:t>unix</w:t>
-      </w:r>
-      <w:proofErr w:type="spellEnd"/>
+        <w:t>": "ls -l /opt/New_Relic/newrelic-unix</w:t>
+      </w:r>
       <w:r>
         <w:t>-</w:t>
       </w:r>
@@ -10045,14 +9263,12 @@
         <w:tab/>
         <w:t>"</w:t>
       </w:r>
-      <w:proofErr w:type="spellStart"/>
       <w:r>
         <w:rPr>
           <w:b/>
         </w:rPr>
         <w:t>checkAllRegex</w:t>
       </w:r>
-      <w:proofErr w:type="spellEnd"/>
       <w:r>
         <w:t>": false,</w:t>
       </w:r>
@@ -10066,14 +9282,12 @@
         <w:tab/>
         <w:t>"</w:t>
       </w:r>
-      <w:proofErr w:type="spellStart"/>
       <w:r>
         <w:rPr>
           <w:b/>
         </w:rPr>
         <w:t>lineLimit</w:t>
       </w:r>
-      <w:proofErr w:type="spellEnd"/>
       <w:r>
         <w:t>": 0,</w:t>
       </w:r>
@@ -10121,11 +9335,9 @@
         </w:rPr>
         <w:t>mappings</w:t>
       </w:r>
-      <w:proofErr w:type="gramStart"/>
       <w:r>
         <w:t>":[</w:t>
       </w:r>
-      <w:proofErr w:type="gramEnd"/>
     </w:p>
     <w:p>
       <w:pPr>
@@ -10162,15 +9374,7 @@
         <w:t>expression</w:t>
       </w:r>
       <w:r>
-        <w:t>": "(\\S</w:t>
-      </w:r>
-      <w:proofErr w:type="gramStart"/>
-      <w:r>
-        <w:t>+)\\s</w:t>
-      </w:r>
-      <w:proofErr w:type="gramEnd"/>
-      <w:r>
-        <w:t>+(\\d+)\\s+(\\S+)\\s+(\\S+)\\s+(\\d+)\\s+(\\S+\\s+\\d+\\s+\\d+:\\d+)\\s+(\\S+)",</w:t>
+        <w:t>": "(\\S+)\\s+(\\d+)\\s+(\\S+)\\s+(\\S+)\\s+(\\d+)\\s+(\\S+\\s+\\d+\\s+\\d+:\\d+)\\s+(\\S+)",</w:t>
       </w:r>
     </w:p>
     <w:p>
@@ -10247,15 +9451,7 @@
         <w:t>name</w:t>
       </w:r>
       <w:r>
-        <w:t>": "</w:t>
-      </w:r>
-      <w:proofErr w:type="spellStart"/>
-      <w:r>
-        <w:t>File.permissions</w:t>
-      </w:r>
-      <w:proofErr w:type="spellEnd"/>
-      <w:r>
-        <w:t>",</w:t>
+        <w:t>": "File.permissions",</w:t>
       </w:r>
     </w:p>
     <w:p>
@@ -10346,15 +9542,7 @@
       </w:r>
       <w:r>
         <w:tab/>
-        <w:t>"name": "</w:t>
-      </w:r>
-      <w:proofErr w:type="spellStart"/>
-      <w:r>
-        <w:t>File.links</w:t>
-      </w:r>
-      <w:proofErr w:type="spellEnd"/>
-      <w:r>
-        <w:t>",</w:t>
+        <w:t>"name": "File.links",</w:t>
       </w:r>
     </w:p>
     <w:p>
@@ -10436,15 +9624,7 @@
       </w:r>
       <w:r>
         <w:tab/>
-        <w:t>"name": "</w:t>
-      </w:r>
-      <w:proofErr w:type="spellStart"/>
-      <w:r>
-        <w:t>File.owner</w:t>
-      </w:r>
-      <w:proofErr w:type="spellEnd"/>
-      <w:r>
-        <w:t>",</w:t>
+        <w:t>"name": "File.owner",</w:t>
       </w:r>
     </w:p>
     <w:p>
@@ -10526,15 +9706,7 @@
       </w:r>
       <w:r>
         <w:tab/>
-        <w:t>"name": "</w:t>
-      </w:r>
-      <w:proofErr w:type="spellStart"/>
-      <w:r>
-        <w:t>File.grouup</w:t>
-      </w:r>
-      <w:proofErr w:type="spellEnd"/>
-      <w:r>
-        <w:t>",</w:t>
+        <w:t>"name": "File.grouup",</w:t>
       </w:r>
     </w:p>
     <w:p>
@@ -10616,15 +9788,7 @@
       </w:r>
       <w:r>
         <w:tab/>
-        <w:t>"name": "</w:t>
-      </w:r>
-      <w:proofErr w:type="spellStart"/>
-      <w:r>
-        <w:t>File.size</w:t>
-      </w:r>
-      <w:proofErr w:type="spellEnd"/>
-      <w:r>
-        <w:t>",</w:t>
+        <w:t>"name": "File.size",</w:t>
       </w:r>
     </w:p>
     <w:p>
@@ -10706,15 +9870,7 @@
       </w:r>
       <w:r>
         <w:tab/>
-        <w:t>"name": "</w:t>
-      </w:r>
-      <w:proofErr w:type="spellStart"/>
-      <w:r>
-        <w:t>File.Date</w:t>
-      </w:r>
-      <w:proofErr w:type="spellEnd"/>
-      <w:r>
-        <w:t>",</w:t>
+        <w:t>"name": "File.Date",</w:t>
       </w:r>
     </w:p>
     <w:p>
@@ -10796,15 +9952,7 @@
       </w:r>
       <w:r>
         <w:tab/>
-        <w:t>"name": "</w:t>
-      </w:r>
-      <w:proofErr w:type="spellStart"/>
-      <w:r>
-        <w:t>File.Path</w:t>
-      </w:r>
-      <w:proofErr w:type="spellEnd"/>
-      <w:r>
-        <w:t>",</w:t>
+        <w:t>"name": "File.Path",</w:t>
       </w:r>
     </w:p>
     <w:p>
@@ -10921,8 +10069,8 @@
           <w:szCs w:val="26"/>
         </w:rPr>
       </w:pPr>
-      <w:bookmarkStart w:id="24" w:name="_Startup_script"/>
-      <w:bookmarkEnd w:id="24"/>
+      <w:bookmarkStart w:id="23" w:name="_Startup_script"/>
+      <w:bookmarkEnd w:id="23"/>
       <w:r>
         <w:rPr>
           <w:rStyle w:val="IntenseQuoteChar"/>
@@ -10957,7 +10105,7 @@
           <w:iCs w:val="0"/>
         </w:rPr>
       </w:pPr>
-      <w:bookmarkStart w:id="25" w:name="_Toc533767329"/>
+      <w:bookmarkStart w:id="24" w:name="_Toc533767329"/>
       <w:r>
         <w:rPr>
           <w:rStyle w:val="IntenseQuoteChar"/>
@@ -10968,7 +10116,7 @@
         </w:rPr>
         <w:t>Startup script</w:t>
       </w:r>
-      <w:bookmarkEnd w:id="25"/>
+      <w:bookmarkEnd w:id="24"/>
     </w:p>
     <w:p>
       <w:pPr>
@@ -11003,23 +10151,7 @@
           <w:rFonts w:eastAsia="Times New Roman" w:cstheme="minorHAnsi"/>
           <w:color w:val="333333"/>
         </w:rPr>
-        <w:t xml:space="preserve"> is used to control the execution of the monitor, </w:t>
-      </w:r>
-      <w:proofErr w:type="gramStart"/>
-      <w:r>
-        <w:rPr>
-          <w:rFonts w:eastAsia="Times New Roman" w:cstheme="minorHAnsi"/>
-          <w:color w:val="333333"/>
-        </w:rPr>
-        <w:t>This</w:t>
-      </w:r>
-      <w:proofErr w:type="gramEnd"/>
-      <w:r>
-        <w:rPr>
-          <w:rFonts w:eastAsia="Times New Roman" w:cstheme="minorHAnsi"/>
-          <w:color w:val="333333"/>
-        </w:rPr>
-        <w:t xml:space="preserve"> script can also be modified to set various environmental parameters. The two most widely used configurations are </w:t>
+        <w:t xml:space="preserve"> is used to control the execution of the monitor, This script can also be modified to set various environmental parameters. The two most widely used configurations are </w:t>
       </w:r>
     </w:p>
     <w:p>
@@ -11141,7 +10273,7 @@
           <w:szCs w:val="24"/>
         </w:rPr>
       </w:pPr>
-      <w:bookmarkStart w:id="26" w:name="_Toc533767330"/>
+      <w:bookmarkStart w:id="25" w:name="_Toc533767330"/>
       <w:r>
         <w:rPr>
           <w:rStyle w:val="HTMLCode"/>
@@ -11151,7 +10283,7 @@
         </w:rPr>
         <w:t>Usage</w:t>
       </w:r>
-      <w:bookmarkEnd w:id="26"/>
+      <w:bookmarkEnd w:id="25"/>
     </w:p>
     <w:p>
       <w:pPr>
@@ -11177,15 +10309,7 @@
         <w:ind w:left="2520"/>
       </w:pPr>
       <w:r>
-        <w:t>Usage: ./pluginctl.sh [</w:t>
-      </w:r>
-      <w:proofErr w:type="spellStart"/>
-      <w:r>
-        <w:t>status|start|stop|stopremlogs|restart|dashboards</w:t>
-      </w:r>
-      <w:proofErr w:type="spellEnd"/>
-      <w:r>
-        <w:t>]</w:t>
+        <w:t>Usage: ./pluginctl.sh [status|start|stop|stopremlogs|restart|dashboards]</w:t>
       </w:r>
     </w:p>
     <w:p>
@@ -11267,11 +10391,9 @@
       <w:r>
         <w:tab/>
       </w:r>
-      <w:proofErr w:type="spellStart"/>
       <w:r>
         <w:t>stopremlogs</w:t>
       </w:r>
-      <w:proofErr w:type="spellEnd"/>
     </w:p>
     <w:p>
       <w:pPr>
@@ -11390,7 +10512,7 @@
           <w:rFonts w:eastAsia="Times New Roman"/>
         </w:rPr>
       </w:pPr>
-      <w:bookmarkStart w:id="27" w:name="_Toc533767331"/>
+      <w:bookmarkStart w:id="26" w:name="_Toc533767331"/>
       <w:r>
         <w:rPr>
           <w:rFonts w:eastAsia="Times New Roman"/>
@@ -11404,7 +10526,7 @@
         </w:rPr>
         <w:t xml:space="preserve"> configurations</w:t>
       </w:r>
-      <w:bookmarkEnd w:id="27"/>
+      <w:bookmarkEnd w:id="26"/>
     </w:p>
     <w:p/>
     <w:p>
@@ -11415,16 +10537,16 @@
           <w:rFonts w:eastAsia="Times New Roman"/>
         </w:rPr>
       </w:pPr>
-      <w:bookmarkStart w:id="28" w:name="_Deploying_Dashboards_from"/>
-      <w:bookmarkStart w:id="29" w:name="_Toc533767332"/>
+      <w:bookmarkStart w:id="27" w:name="_Deploying_Dashboards_from"/>
+      <w:bookmarkStart w:id="28" w:name="_Toc533767332"/>
+      <w:bookmarkEnd w:id="27"/>
+      <w:r>
+        <w:rPr>
+          <w:rFonts w:eastAsia="Times New Roman"/>
+        </w:rPr>
+        <w:t>Deploying Dashboards from separate server/desktop</w:t>
+      </w:r>
       <w:bookmarkEnd w:id="28"/>
-      <w:r>
-        <w:rPr>
-          <w:rFonts w:eastAsia="Times New Roman"/>
-        </w:rPr>
-        <w:t>Deploying Dashboards from separate server/desktop</w:t>
-      </w:r>
-      <w:bookmarkEnd w:id="29"/>
     </w:p>
     <w:p>
       <w:pPr>
@@ -11441,23 +10563,7 @@
         <w:t>You can</w:t>
       </w:r>
       <w:r>
-        <w:t xml:space="preserve"> initiate the dashboard install from a standalone machine (i.e. a tools server or your own mac, </w:t>
-      </w:r>
-      <w:proofErr w:type="spellStart"/>
-      <w:r>
-        <w:t>linux</w:t>
-      </w:r>
-      <w:proofErr w:type="spellEnd"/>
-      <w:r>
-        <w:t xml:space="preserve"> or </w:t>
-      </w:r>
-      <w:proofErr w:type="spellStart"/>
-      <w:r>
-        <w:t>cygwin</w:t>
-      </w:r>
-      <w:proofErr w:type="spellEnd"/>
-      <w:r>
-        <w:t xml:space="preserve"> laptop/desktop), you will need the following:</w:t>
+        <w:t xml:space="preserve"> initiate the dashboard install from a standalone machine (i.e. a tools server or your own mac, linux or cygwin laptop/desktop), you will need the following:</w:t>
       </w:r>
     </w:p>
     <w:p>
@@ -11520,14 +10626,14 @@
           <w:rFonts w:eastAsia="Times New Roman"/>
         </w:rPr>
       </w:pPr>
-      <w:bookmarkStart w:id="30" w:name="_Toc533767333"/>
+      <w:bookmarkStart w:id="29" w:name="_Toc533767333"/>
       <w:r>
         <w:rPr>
           <w:rFonts w:eastAsia="Times New Roman"/>
         </w:rPr>
         <w:t>Fix for using the WebSphere JDK</w:t>
       </w:r>
-      <w:bookmarkEnd w:id="30"/>
+      <w:bookmarkEnd w:id="29"/>
     </w:p>
     <w:p>
       <w:pPr>
@@ -11575,32 +10681,7 @@
           <w:rFonts w:cs="Courier New"/>
           <w:szCs w:val="18"/>
         </w:rPr>
-        <w:t xml:space="preserve">ERROR </w:t>
-      </w:r>
-      <w:proofErr w:type="spellStart"/>
-      <w:proofErr w:type="gramStart"/>
-      <w:r>
-        <w:rPr>
-          <w:rFonts w:cs="Courier New"/>
-          <w:szCs w:val="18"/>
-        </w:rPr>
-        <w:t>com.newrelic</w:t>
-      </w:r>
-      <w:proofErr w:type="gramEnd"/>
-      <w:r>
-        <w:rPr>
-          <w:rFonts w:cs="Courier New"/>
-          <w:szCs w:val="18"/>
-        </w:rPr>
-        <w:t>.metrics.publish.binding.Request</w:t>
-      </w:r>
-      <w:proofErr w:type="spellEnd"/>
-      <w:r>
-        <w:rPr>
-          <w:rFonts w:cs="Courier New"/>
-          <w:szCs w:val="18"/>
-        </w:rPr>
-        <w:t xml:space="preserve"> - An error occurred communicating with the New Relic service</w:t>
+        <w:t>ERROR com.newrelic.metrics.publish.binding.Request - An error occurred communicating with the New Relic service</w:t>
       </w:r>
     </w:p>
     <w:p>
@@ -11613,49 +10694,13 @@
           <w:szCs w:val="18"/>
         </w:rPr>
       </w:pPr>
-      <w:proofErr w:type="spellStart"/>
-      <w:proofErr w:type="gramStart"/>
       <w:r>
         <w:rPr>
           <w:rFonts w:cs="Courier New"/>
           <w:szCs w:val="18"/>
         </w:rPr>
-        <w:t>java.net.SocketException</w:t>
-      </w:r>
-      <w:proofErr w:type="spellEnd"/>
-      <w:proofErr w:type="gramEnd"/>
-      <w:r>
-        <w:rPr>
-          <w:rFonts w:cs="Courier New"/>
-          <w:szCs w:val="18"/>
-        </w:rPr>
-        <w:t xml:space="preserve">: </w:t>
-      </w:r>
-      <w:proofErr w:type="spellStart"/>
-      <w:r>
-        <w:rPr>
-          <w:rFonts w:cs="Courier New"/>
-          <w:szCs w:val="18"/>
-        </w:rPr>
-        <w:t>java.lang.ClassNotFoundException</w:t>
-      </w:r>
-      <w:proofErr w:type="spellEnd"/>
-      <w:r>
-        <w:rPr>
-          <w:rFonts w:cs="Courier New"/>
-          <w:szCs w:val="18"/>
-        </w:rPr>
-        <w:t xml:space="preserve">: Cannot find the specified class </w:t>
-      </w:r>
-      <w:proofErr w:type="spellStart"/>
-      <w:r>
-        <w:rPr>
-          <w:rFonts w:cs="Courier New"/>
-          <w:szCs w:val="18"/>
-        </w:rPr>
-        <w:t>com.ibm.websphere.ssl.protocol.SSLSocketFactory</w:t>
-      </w:r>
-      <w:proofErr w:type="spellEnd"/>
+        <w:t>java.net.SocketException: java.lang.ClassNotFoundException: Cannot find the specified class com.ibm.websphere.ssl.protocol.SSLSocketFactory</w:t>
+      </w:r>
     </w:p>
     <w:p>
       <w:pPr>
@@ -11728,7 +10773,7 @@
           <w:rFonts w:eastAsia="Times New Roman"/>
         </w:rPr>
       </w:pPr>
-      <w:bookmarkStart w:id="31" w:name="_Toc533767334"/>
+      <w:bookmarkStart w:id="30" w:name="_Toc533767334"/>
     </w:p>
     <w:p>
       <w:pPr>
@@ -11744,7 +10789,7 @@
         </w:rPr>
         <w:t>Fix for using Solaris 10</w:t>
       </w:r>
-      <w:bookmarkEnd w:id="31"/>
+      <w:bookmarkEnd w:id="30"/>
     </w:p>
     <w:p>
       <w:pPr>
@@ -11792,23 +10837,7 @@
           <w:rFonts w:cs="Courier New"/>
           <w:szCs w:val="18"/>
         </w:rPr>
-        <w:t>pluginctl.sh: syntax error at line 240: `</w:t>
-      </w:r>
-      <w:proofErr w:type="spellStart"/>
-      <w:r>
-        <w:rPr>
-          <w:rFonts w:cs="Courier New"/>
-          <w:szCs w:val="18"/>
-        </w:rPr>
-        <w:t>admin_api_key</w:t>
-      </w:r>
-      <w:proofErr w:type="spellEnd"/>
-      <w:r>
-        <w:rPr>
-          <w:rFonts w:cs="Courier New"/>
-          <w:szCs w:val="18"/>
-        </w:rPr>
-        <w:t>=$' unexpected</w:t>
+        <w:t>pluginctl.sh: syntax error at line 240: `admin_api_key=$' unexpected</w:t>
       </w:r>
     </w:p>
     <w:p>
@@ -11854,7 +10883,7 @@
 </file>
 
 <file path=word/endnotes.xml><?xml version="1.0" encoding="utf-8"?>
-<w:endnotes xmlns:wpc="http://schemas.microsoft.com/office/word/2010/wordprocessingCanvas" xmlns:cx="http://schemas.microsoft.com/office/drawing/2014/chartex" xmlns:cx1="http://schemas.microsoft.com/office/drawing/2015/9/8/chartex" xmlns:cx2="http://schemas.microsoft.com/office/drawing/2015/10/21/chartex" xmlns:cx3="http://schemas.microsoft.com/office/drawing/2016/5/9/chartex" xmlns:cx4="http://schemas.microsoft.com/office/drawing/2016/5/10/chartex" xmlns:cx5="http://schemas.microsoft.com/office/drawing/2016/5/11/chartex" xmlns:cx6="http://schemas.microsoft.com/office/drawing/2016/5/12/chartex" xmlns:cx7="http://schemas.microsoft.com/office/drawing/2016/5/13/chartex" xmlns:cx8="http://schemas.microsoft.com/office/drawing/2016/5/14/chartex" xmlns:mc="http://schemas.openxmlformats.org/markup-compatibility/2006" xmlns:aink="http://schemas.microsoft.com/office/drawing/2016/ink" xmlns:am3d="http://schemas.microsoft.com/office/drawing/2017/model3d" xmlns:o="urn:schemas-microsoft-com:office:office" xmlns:r="http://schemas.openxmlformats.org/officeDocument/2006/relationships" xmlns:m="http://schemas.openxmlformats.org/officeDocument/2006/math" xmlns:v="urn:schemas-microsoft-com:vml" xmlns:wp14="http://schemas.microsoft.com/office/word/2010/wordprocessingDrawing" xmlns:wp="http://schemas.openxmlformats.org/drawingml/2006/wordprocessingDrawing" xmlns:w10="urn:schemas-microsoft-com:office:word" xmlns:w="http://schemas.openxmlformats.org/wordprocessingml/2006/main" xmlns:w14="http://schemas.microsoft.com/office/word/2010/wordml" xmlns:w15="http://schemas.microsoft.com/office/word/2012/wordml" xmlns:w16cid="http://schemas.microsoft.com/office/word/2016/wordml/cid" xmlns:w16se="http://schemas.microsoft.com/office/word/2015/wordml/symex" xmlns:wpg="http://schemas.microsoft.com/office/word/2010/wordprocessingGroup" xmlns:wpi="http://schemas.microsoft.com/office/word/2010/wordprocessingInk" xmlns:wne="http://schemas.microsoft.com/office/word/2006/wordml" xmlns:wps="http://schemas.microsoft.com/office/word/2010/wordprocessingShape" mc:Ignorable="w14 w15 w16se w16cid wp14">
+<w:endnotes xmlns:wpc="http://schemas.microsoft.com/office/word/2010/wordprocessingCanvas" xmlns:cx="http://schemas.microsoft.com/office/drawing/2014/chartex" xmlns:cx1="http://schemas.microsoft.com/office/drawing/2015/9/8/chartex" xmlns:cx2="http://schemas.microsoft.com/office/drawing/2015/10/21/chartex" xmlns:cx3="http://schemas.microsoft.com/office/drawing/2016/5/9/chartex" xmlns:cx4="http://schemas.microsoft.com/office/drawing/2016/5/10/chartex" xmlns:cx5="http://schemas.microsoft.com/office/drawing/2016/5/11/chartex" xmlns:cx6="http://schemas.microsoft.com/office/drawing/2016/5/12/chartex" xmlns:cx7="http://schemas.microsoft.com/office/drawing/2016/5/13/chartex" xmlns:cx8="http://schemas.microsoft.com/office/drawing/2016/5/14/chartex" xmlns:mc="http://schemas.openxmlformats.org/markup-compatibility/2006" xmlns:aink="http://schemas.microsoft.com/office/drawing/2016/ink" xmlns:am3d="http://schemas.microsoft.com/office/drawing/2017/model3d" xmlns:o="urn:schemas-microsoft-com:office:office" xmlns:r="http://schemas.openxmlformats.org/officeDocument/2006/relationships" xmlns:m="http://schemas.openxmlformats.org/officeDocument/2006/math" xmlns:v="urn:schemas-microsoft-com:vml" xmlns:wp14="http://schemas.microsoft.com/office/word/2010/wordprocessingDrawing" xmlns:wp="http://schemas.openxmlformats.org/drawingml/2006/wordprocessingDrawing" xmlns:w10="urn:schemas-microsoft-com:office:word" xmlns:w="http://schemas.openxmlformats.org/wordprocessingml/2006/main" xmlns:w14="http://schemas.microsoft.com/office/word/2010/wordml" xmlns:w15="http://schemas.microsoft.com/office/word/2012/wordml" xmlns:w16cex="http://schemas.microsoft.com/office/word/2018/wordml/cex" xmlns:w16cid="http://schemas.microsoft.com/office/word/2016/wordml/cid" xmlns:w16="http://schemas.microsoft.com/office/word/2018/wordml" xmlns:w16sdtdh="http://schemas.microsoft.com/office/word/2020/wordml/sdtdatahash" xmlns:w16se="http://schemas.microsoft.com/office/word/2015/wordml/symex" xmlns:wpg="http://schemas.microsoft.com/office/word/2010/wordprocessingGroup" xmlns:wpi="http://schemas.microsoft.com/office/word/2010/wordprocessingInk" xmlns:wne="http://schemas.microsoft.com/office/word/2006/wordml" xmlns:wps="http://schemas.microsoft.com/office/word/2010/wordprocessingShape" mc:Ignorable="w14 w15 w16se w16cid w16 w16cex w16sdtdh wp14">
   <w:endnote w:type="separator" w:id="-1">
     <w:p>
       <w:r>
@@ -11873,7 +10902,7 @@
 </file>
 
 <file path=word/footer1.xml><?xml version="1.0" encoding="utf-8"?>
-<w:ftr xmlns:wpc="http://schemas.microsoft.com/office/word/2010/wordprocessingCanvas" xmlns:cx="http://schemas.microsoft.com/office/drawing/2014/chartex" xmlns:cx1="http://schemas.microsoft.com/office/drawing/2015/9/8/chartex" xmlns:cx2="http://schemas.microsoft.com/office/drawing/2015/10/21/chartex" xmlns:cx3="http://schemas.microsoft.com/office/drawing/2016/5/9/chartex" xmlns:cx4="http://schemas.microsoft.com/office/drawing/2016/5/10/chartex" xmlns:cx5="http://schemas.microsoft.com/office/drawing/2016/5/11/chartex" xmlns:cx6="http://schemas.microsoft.com/office/drawing/2016/5/12/chartex" xmlns:cx7="http://schemas.microsoft.com/office/drawing/2016/5/13/chartex" xmlns:cx8="http://schemas.microsoft.com/office/drawing/2016/5/14/chartex" xmlns:mc="http://schemas.openxmlformats.org/markup-compatibility/2006" xmlns:aink="http://schemas.microsoft.com/office/drawing/2016/ink" xmlns:am3d="http://schemas.microsoft.com/office/drawing/2017/model3d" xmlns:o="urn:schemas-microsoft-com:office:office" xmlns:r="http://schemas.openxmlformats.org/officeDocument/2006/relationships" xmlns:m="http://schemas.openxmlformats.org/officeDocument/2006/math" xmlns:v="urn:schemas-microsoft-com:vml" xmlns:wp14="http://schemas.microsoft.com/office/word/2010/wordprocessingDrawing" xmlns:wp="http://schemas.openxmlformats.org/drawingml/2006/wordprocessingDrawing" xmlns:w10="urn:schemas-microsoft-com:office:word" xmlns:w="http://schemas.openxmlformats.org/wordprocessingml/2006/main" xmlns:w14="http://schemas.microsoft.com/office/word/2010/wordml" xmlns:w15="http://schemas.microsoft.com/office/word/2012/wordml" xmlns:w16cid="http://schemas.microsoft.com/office/word/2016/wordml/cid" xmlns:w16se="http://schemas.microsoft.com/office/word/2015/wordml/symex" xmlns:wpg="http://schemas.microsoft.com/office/word/2010/wordprocessingGroup" xmlns:wpi="http://schemas.microsoft.com/office/word/2010/wordprocessingInk" xmlns:wne="http://schemas.microsoft.com/office/word/2006/wordml" xmlns:wps="http://schemas.microsoft.com/office/word/2010/wordprocessingShape" mc:Ignorable="w14 w15 w16se w16cid wp14">
+<w:ftr xmlns:wpc="http://schemas.microsoft.com/office/word/2010/wordprocessingCanvas" xmlns:cx="http://schemas.microsoft.com/office/drawing/2014/chartex" xmlns:cx1="http://schemas.microsoft.com/office/drawing/2015/9/8/chartex" xmlns:cx2="http://schemas.microsoft.com/office/drawing/2015/10/21/chartex" xmlns:cx3="http://schemas.microsoft.com/office/drawing/2016/5/9/chartex" xmlns:cx4="http://schemas.microsoft.com/office/drawing/2016/5/10/chartex" xmlns:cx5="http://schemas.microsoft.com/office/drawing/2016/5/11/chartex" xmlns:cx6="http://schemas.microsoft.com/office/drawing/2016/5/12/chartex" xmlns:cx7="http://schemas.microsoft.com/office/drawing/2016/5/13/chartex" xmlns:cx8="http://schemas.microsoft.com/office/drawing/2016/5/14/chartex" xmlns:mc="http://schemas.openxmlformats.org/markup-compatibility/2006" xmlns:aink="http://schemas.microsoft.com/office/drawing/2016/ink" xmlns:am3d="http://schemas.microsoft.com/office/drawing/2017/model3d" xmlns:o="urn:schemas-microsoft-com:office:office" xmlns:r="http://schemas.openxmlformats.org/officeDocument/2006/relationships" xmlns:m="http://schemas.openxmlformats.org/officeDocument/2006/math" xmlns:v="urn:schemas-microsoft-com:vml" xmlns:wp14="http://schemas.microsoft.com/office/word/2010/wordprocessingDrawing" xmlns:wp="http://schemas.openxmlformats.org/drawingml/2006/wordprocessingDrawing" xmlns:w10="urn:schemas-microsoft-com:office:word" xmlns:w="http://schemas.openxmlformats.org/wordprocessingml/2006/main" xmlns:w14="http://schemas.microsoft.com/office/word/2010/wordml" xmlns:w15="http://schemas.microsoft.com/office/word/2012/wordml" xmlns:w16cex="http://schemas.microsoft.com/office/word/2018/wordml/cex" xmlns:w16cid="http://schemas.microsoft.com/office/word/2016/wordml/cid" xmlns:w16="http://schemas.microsoft.com/office/word/2018/wordml" xmlns:w16sdtdh="http://schemas.microsoft.com/office/word/2020/wordml/sdtdatahash" xmlns:w16se="http://schemas.microsoft.com/office/word/2015/wordml/symex" xmlns:wpg="http://schemas.microsoft.com/office/word/2010/wordprocessingGroup" xmlns:wpi="http://schemas.microsoft.com/office/word/2010/wordprocessingInk" xmlns:wne="http://schemas.microsoft.com/office/word/2006/wordml" xmlns:wps="http://schemas.microsoft.com/office/word/2010/wordprocessingShape" mc:Ignorable="w14 w15 w16se w16cid w16 w16cex w16sdtdh wp14">
   <w:sdt>
     <w:sdtPr>
       <w:rPr>
@@ -11885,6 +10914,11 @@
         <w:docPartUnique/>
       </w:docPartObj>
     </w:sdtPr>
+    <w:sdtEndPr>
+      <w:rPr>
+        <w:rStyle w:val="PageNumber"/>
+      </w:rPr>
+    </w:sdtEndPr>
     <w:sdtContent>
       <w:p>
         <w:pPr>
@@ -11926,6 +10960,11 @@
         <w:docPartUnique/>
       </w:docPartObj>
     </w:sdtPr>
+    <w:sdtEndPr>
+      <w:rPr>
+        <w:rStyle w:val="PageNumber"/>
+      </w:rPr>
+    </w:sdtEndPr>
     <w:sdtContent>
       <w:p>
         <w:pPr>
@@ -11967,7 +11006,7 @@
 </file>
 
 <file path=word/footer2.xml><?xml version="1.0" encoding="utf-8"?>
-<w:ftr xmlns:wpc="http://schemas.microsoft.com/office/word/2010/wordprocessingCanvas" xmlns:cx="http://schemas.microsoft.com/office/drawing/2014/chartex" xmlns:cx1="http://schemas.microsoft.com/office/drawing/2015/9/8/chartex" xmlns:cx2="http://schemas.microsoft.com/office/drawing/2015/10/21/chartex" xmlns:cx3="http://schemas.microsoft.com/office/drawing/2016/5/9/chartex" xmlns:cx4="http://schemas.microsoft.com/office/drawing/2016/5/10/chartex" xmlns:cx5="http://schemas.microsoft.com/office/drawing/2016/5/11/chartex" xmlns:cx6="http://schemas.microsoft.com/office/drawing/2016/5/12/chartex" xmlns:cx7="http://schemas.microsoft.com/office/drawing/2016/5/13/chartex" xmlns:cx8="http://schemas.microsoft.com/office/drawing/2016/5/14/chartex" xmlns:mc="http://schemas.openxmlformats.org/markup-compatibility/2006" xmlns:aink="http://schemas.microsoft.com/office/drawing/2016/ink" xmlns:am3d="http://schemas.microsoft.com/office/drawing/2017/model3d" xmlns:o="urn:schemas-microsoft-com:office:office" xmlns:r="http://schemas.openxmlformats.org/officeDocument/2006/relationships" xmlns:m="http://schemas.openxmlformats.org/officeDocument/2006/math" xmlns:v="urn:schemas-microsoft-com:vml" xmlns:wp14="http://schemas.microsoft.com/office/word/2010/wordprocessingDrawing" xmlns:wp="http://schemas.openxmlformats.org/drawingml/2006/wordprocessingDrawing" xmlns:w10="urn:schemas-microsoft-com:office:word" xmlns:w="http://schemas.openxmlformats.org/wordprocessingml/2006/main" xmlns:w14="http://schemas.microsoft.com/office/word/2010/wordml" xmlns:w15="http://schemas.microsoft.com/office/word/2012/wordml" xmlns:w16cid="http://schemas.microsoft.com/office/word/2016/wordml/cid" xmlns:w16se="http://schemas.microsoft.com/office/word/2015/wordml/symex" xmlns:wpg="http://schemas.microsoft.com/office/word/2010/wordprocessingGroup" xmlns:wpi="http://schemas.microsoft.com/office/word/2010/wordprocessingInk" xmlns:wne="http://schemas.microsoft.com/office/word/2006/wordml" xmlns:wps="http://schemas.microsoft.com/office/word/2010/wordprocessingShape" mc:Ignorable="w14 w15 w16se w16cid wp14">
+<w:ftr xmlns:wpc="http://schemas.microsoft.com/office/word/2010/wordprocessingCanvas" xmlns:cx="http://schemas.microsoft.com/office/drawing/2014/chartex" xmlns:cx1="http://schemas.microsoft.com/office/drawing/2015/9/8/chartex" xmlns:cx2="http://schemas.microsoft.com/office/drawing/2015/10/21/chartex" xmlns:cx3="http://schemas.microsoft.com/office/drawing/2016/5/9/chartex" xmlns:cx4="http://schemas.microsoft.com/office/drawing/2016/5/10/chartex" xmlns:cx5="http://schemas.microsoft.com/office/drawing/2016/5/11/chartex" xmlns:cx6="http://schemas.microsoft.com/office/drawing/2016/5/12/chartex" xmlns:cx7="http://schemas.microsoft.com/office/drawing/2016/5/13/chartex" xmlns:cx8="http://schemas.microsoft.com/office/drawing/2016/5/14/chartex" xmlns:mc="http://schemas.openxmlformats.org/markup-compatibility/2006" xmlns:aink="http://schemas.microsoft.com/office/drawing/2016/ink" xmlns:am3d="http://schemas.microsoft.com/office/drawing/2017/model3d" xmlns:o="urn:schemas-microsoft-com:office:office" xmlns:r="http://schemas.openxmlformats.org/officeDocument/2006/relationships" xmlns:m="http://schemas.openxmlformats.org/officeDocument/2006/math" xmlns:v="urn:schemas-microsoft-com:vml" xmlns:wp14="http://schemas.microsoft.com/office/word/2010/wordprocessingDrawing" xmlns:wp="http://schemas.openxmlformats.org/drawingml/2006/wordprocessingDrawing" xmlns:w10="urn:schemas-microsoft-com:office:word" xmlns:w="http://schemas.openxmlformats.org/wordprocessingml/2006/main" xmlns:w14="http://schemas.microsoft.com/office/word/2010/wordml" xmlns:w15="http://schemas.microsoft.com/office/word/2012/wordml" xmlns:w16cex="http://schemas.microsoft.com/office/word/2018/wordml/cex" xmlns:w16cid="http://schemas.microsoft.com/office/word/2016/wordml/cid" xmlns:w16="http://schemas.microsoft.com/office/word/2018/wordml" xmlns:w16sdtdh="http://schemas.microsoft.com/office/word/2020/wordml/sdtdatahash" xmlns:w16se="http://schemas.microsoft.com/office/word/2015/wordml/symex" xmlns:wpg="http://schemas.microsoft.com/office/word/2010/wordprocessingGroup" xmlns:wpi="http://schemas.microsoft.com/office/word/2010/wordprocessingInk" xmlns:wne="http://schemas.microsoft.com/office/word/2006/wordml" xmlns:wps="http://schemas.microsoft.com/office/word/2010/wordprocessingShape" mc:Ignorable="w14 w15 w16se w16cid w16 w16cex w16sdtdh wp14">
   <w:sdt>
     <w:sdtPr>
       <w:rPr>
@@ -11979,6 +11018,11 @@
         <w:docPartUnique/>
       </w:docPartObj>
     </w:sdtPr>
+    <w:sdtEndPr>
+      <w:rPr>
+        <w:rStyle w:val="PageNumber"/>
+      </w:rPr>
+    </w:sdtEndPr>
     <w:sdtContent>
       <w:p>
         <w:pPr>
@@ -12032,7 +11076,7 @@
 </file>
 
 <file path=word/footnotes.xml><?xml version="1.0" encoding="utf-8"?>
-<w:footnotes xmlns:wpc="http://schemas.microsoft.com/office/word/2010/wordprocessingCanvas" xmlns:cx="http://schemas.microsoft.com/office/drawing/2014/chartex" xmlns:cx1="http://schemas.microsoft.com/office/drawing/2015/9/8/chartex" xmlns:cx2="http://schemas.microsoft.com/office/drawing/2015/10/21/chartex" xmlns:cx3="http://schemas.microsoft.com/office/drawing/2016/5/9/chartex" xmlns:cx4="http://schemas.microsoft.com/office/drawing/2016/5/10/chartex" xmlns:cx5="http://schemas.microsoft.com/office/drawing/2016/5/11/chartex" xmlns:cx6="http://schemas.microsoft.com/office/drawing/2016/5/12/chartex" xmlns:cx7="http://schemas.microsoft.com/office/drawing/2016/5/13/chartex" xmlns:cx8="http://schemas.microsoft.com/office/drawing/2016/5/14/chartex" xmlns:mc="http://schemas.openxmlformats.org/markup-compatibility/2006" xmlns:aink="http://schemas.microsoft.com/office/drawing/2016/ink" xmlns:am3d="http://schemas.microsoft.com/office/drawing/2017/model3d" xmlns:o="urn:schemas-microsoft-com:office:office" xmlns:r="http://schemas.openxmlformats.org/officeDocument/2006/relationships" xmlns:m="http://schemas.openxmlformats.org/officeDocument/2006/math" xmlns:v="urn:schemas-microsoft-com:vml" xmlns:wp14="http://schemas.microsoft.com/office/word/2010/wordprocessingDrawing" xmlns:wp="http://schemas.openxmlformats.org/drawingml/2006/wordprocessingDrawing" xmlns:w10="urn:schemas-microsoft-com:office:word" xmlns:w="http://schemas.openxmlformats.org/wordprocessingml/2006/main" xmlns:w14="http://schemas.microsoft.com/office/word/2010/wordml" xmlns:w15="http://schemas.microsoft.com/office/word/2012/wordml" xmlns:w16cid="http://schemas.microsoft.com/office/word/2016/wordml/cid" xmlns:w16se="http://schemas.microsoft.com/office/word/2015/wordml/symex" xmlns:wpg="http://schemas.microsoft.com/office/word/2010/wordprocessingGroup" xmlns:wpi="http://schemas.microsoft.com/office/word/2010/wordprocessingInk" xmlns:wne="http://schemas.microsoft.com/office/word/2006/wordml" xmlns:wps="http://schemas.microsoft.com/office/word/2010/wordprocessingShape" mc:Ignorable="w14 w15 w16se w16cid wp14">
+<w:footnotes xmlns:wpc="http://schemas.microsoft.com/office/word/2010/wordprocessingCanvas" xmlns:cx="http://schemas.microsoft.com/office/drawing/2014/chartex" xmlns:cx1="http://schemas.microsoft.com/office/drawing/2015/9/8/chartex" xmlns:cx2="http://schemas.microsoft.com/office/drawing/2015/10/21/chartex" xmlns:cx3="http://schemas.microsoft.com/office/drawing/2016/5/9/chartex" xmlns:cx4="http://schemas.microsoft.com/office/drawing/2016/5/10/chartex" xmlns:cx5="http://schemas.microsoft.com/office/drawing/2016/5/11/chartex" xmlns:cx6="http://schemas.microsoft.com/office/drawing/2016/5/12/chartex" xmlns:cx7="http://schemas.microsoft.com/office/drawing/2016/5/13/chartex" xmlns:cx8="http://schemas.microsoft.com/office/drawing/2016/5/14/chartex" xmlns:mc="http://schemas.openxmlformats.org/markup-compatibility/2006" xmlns:aink="http://schemas.microsoft.com/office/drawing/2016/ink" xmlns:am3d="http://schemas.microsoft.com/office/drawing/2017/model3d" xmlns:o="urn:schemas-microsoft-com:office:office" xmlns:r="http://schemas.openxmlformats.org/officeDocument/2006/relationships" xmlns:m="http://schemas.openxmlformats.org/officeDocument/2006/math" xmlns:v="urn:schemas-microsoft-com:vml" xmlns:wp14="http://schemas.microsoft.com/office/word/2010/wordprocessingDrawing" xmlns:wp="http://schemas.openxmlformats.org/drawingml/2006/wordprocessingDrawing" xmlns:w10="urn:schemas-microsoft-com:office:word" xmlns:w="http://schemas.openxmlformats.org/wordprocessingml/2006/main" xmlns:w14="http://schemas.microsoft.com/office/word/2010/wordml" xmlns:w15="http://schemas.microsoft.com/office/word/2012/wordml" xmlns:w16cex="http://schemas.microsoft.com/office/word/2018/wordml/cex" xmlns:w16cid="http://schemas.microsoft.com/office/word/2016/wordml/cid" xmlns:w16="http://schemas.microsoft.com/office/word/2018/wordml" xmlns:w16sdtdh="http://schemas.microsoft.com/office/word/2020/wordml/sdtdatahash" xmlns:w16se="http://schemas.microsoft.com/office/word/2015/wordml/symex" xmlns:wpg="http://schemas.microsoft.com/office/word/2010/wordprocessingGroup" xmlns:wpi="http://schemas.microsoft.com/office/word/2010/wordprocessingInk" xmlns:wne="http://schemas.microsoft.com/office/word/2006/wordml" xmlns:wps="http://schemas.microsoft.com/office/word/2010/wordprocessingShape" mc:Ignorable="w14 w15 w16se w16cid w16 w16cex w16sdtdh wp14">
   <w:footnote w:type="separator" w:id="-1">
     <w:p>
       <w:r>
@@ -12077,21 +11121,7 @@
         <w:rPr>
           <w:i/>
         </w:rPr>
-        <w:t>equires curl or </w:t>
-      </w:r>
-      <w:proofErr w:type="spellStart"/>
-      <w:r>
-        <w:rPr>
-          <w:i/>
-        </w:rPr>
-        <w:t>wget</w:t>
-      </w:r>
-      <w:proofErr w:type="spellEnd"/>
-      <w:r>
-        <w:rPr>
-          <w:i/>
-        </w:rPr>
-        <w:t> installed</w:t>
+        <w:t>equires curl or wget installed</w:t>
       </w:r>
     </w:p>
   </w:footnote>
@@ -12177,7 +11207,7 @@
 </file>
 
 <file path=word/header1.xml><?xml version="1.0" encoding="utf-8"?>
-<w:hdr xmlns:wpc="http://schemas.microsoft.com/office/word/2010/wordprocessingCanvas" xmlns:cx="http://schemas.microsoft.com/office/drawing/2014/chartex" xmlns:cx1="http://schemas.microsoft.com/office/drawing/2015/9/8/chartex" xmlns:cx2="http://schemas.microsoft.com/office/drawing/2015/10/21/chartex" xmlns:cx3="http://schemas.microsoft.com/office/drawing/2016/5/9/chartex" xmlns:cx4="http://schemas.microsoft.com/office/drawing/2016/5/10/chartex" xmlns:cx5="http://schemas.microsoft.com/office/drawing/2016/5/11/chartex" xmlns:cx6="http://schemas.microsoft.com/office/drawing/2016/5/12/chartex" xmlns:cx7="http://schemas.microsoft.com/office/drawing/2016/5/13/chartex" xmlns:cx8="http://schemas.microsoft.com/office/drawing/2016/5/14/chartex" xmlns:mc="http://schemas.openxmlformats.org/markup-compatibility/2006" xmlns:aink="http://schemas.microsoft.com/office/drawing/2016/ink" xmlns:am3d="http://schemas.microsoft.com/office/drawing/2017/model3d" xmlns:o="urn:schemas-microsoft-com:office:office" xmlns:r="http://schemas.openxmlformats.org/officeDocument/2006/relationships" xmlns:m="http://schemas.openxmlformats.org/officeDocument/2006/math" xmlns:v="urn:schemas-microsoft-com:vml" xmlns:wp14="http://schemas.microsoft.com/office/word/2010/wordprocessingDrawing" xmlns:wp="http://schemas.openxmlformats.org/drawingml/2006/wordprocessingDrawing" xmlns:w10="urn:schemas-microsoft-com:office:word" xmlns:w="http://schemas.openxmlformats.org/wordprocessingml/2006/main" xmlns:w14="http://schemas.microsoft.com/office/word/2010/wordml" xmlns:w15="http://schemas.microsoft.com/office/word/2012/wordml" xmlns:w16cid="http://schemas.microsoft.com/office/word/2016/wordml/cid" xmlns:w16se="http://schemas.microsoft.com/office/word/2015/wordml/symex" xmlns:wpg="http://schemas.microsoft.com/office/word/2010/wordprocessingGroup" xmlns:wpi="http://schemas.microsoft.com/office/word/2010/wordprocessingInk" xmlns:wne="http://schemas.microsoft.com/office/word/2006/wordml" xmlns:wps="http://schemas.microsoft.com/office/word/2010/wordprocessingShape" mc:Ignorable="w14 w15 w16se w16cid wp14">
+<w:hdr xmlns:wpc="http://schemas.microsoft.com/office/word/2010/wordprocessingCanvas" xmlns:cx="http://schemas.microsoft.com/office/drawing/2014/chartex" xmlns:cx1="http://schemas.microsoft.com/office/drawing/2015/9/8/chartex" xmlns:cx2="http://schemas.microsoft.com/office/drawing/2015/10/21/chartex" xmlns:cx3="http://schemas.microsoft.com/office/drawing/2016/5/9/chartex" xmlns:cx4="http://schemas.microsoft.com/office/drawing/2016/5/10/chartex" xmlns:cx5="http://schemas.microsoft.com/office/drawing/2016/5/11/chartex" xmlns:cx6="http://schemas.microsoft.com/office/drawing/2016/5/12/chartex" xmlns:cx7="http://schemas.microsoft.com/office/drawing/2016/5/13/chartex" xmlns:cx8="http://schemas.microsoft.com/office/drawing/2016/5/14/chartex" xmlns:mc="http://schemas.openxmlformats.org/markup-compatibility/2006" xmlns:aink="http://schemas.microsoft.com/office/drawing/2016/ink" xmlns:am3d="http://schemas.microsoft.com/office/drawing/2017/model3d" xmlns:o="urn:schemas-microsoft-com:office:office" xmlns:r="http://schemas.openxmlformats.org/officeDocument/2006/relationships" xmlns:m="http://schemas.openxmlformats.org/officeDocument/2006/math" xmlns:v="urn:schemas-microsoft-com:vml" xmlns:wp14="http://schemas.microsoft.com/office/word/2010/wordprocessingDrawing" xmlns:wp="http://schemas.openxmlformats.org/drawingml/2006/wordprocessingDrawing" xmlns:w10="urn:schemas-microsoft-com:office:word" xmlns:w="http://schemas.openxmlformats.org/wordprocessingml/2006/main" xmlns:w14="http://schemas.microsoft.com/office/word/2010/wordml" xmlns:w15="http://schemas.microsoft.com/office/word/2012/wordml" xmlns:w16cex="http://schemas.microsoft.com/office/word/2018/wordml/cex" xmlns:w16cid="http://schemas.microsoft.com/office/word/2016/wordml/cid" xmlns:w16="http://schemas.microsoft.com/office/word/2018/wordml" xmlns:w16sdtdh="http://schemas.microsoft.com/office/word/2020/wordml/sdtdatahash" xmlns:w16se="http://schemas.microsoft.com/office/word/2015/wordml/symex" xmlns:wpg="http://schemas.microsoft.com/office/word/2010/wordprocessingGroup" xmlns:wpi="http://schemas.microsoft.com/office/word/2010/wordprocessingInk" xmlns:wne="http://schemas.microsoft.com/office/word/2006/wordml" xmlns:wps="http://schemas.microsoft.com/office/word/2010/wordprocessingShape" mc:Ignorable="w14 w15 w16se w16cid w16 w16cex w16sdtdh wp14">
   <w:p>
     <w:pPr>
       <w:pStyle w:val="Header"/>
@@ -12191,7 +11221,7 @@
         <w:noProof/>
       </w:rPr>
       <w:drawing>
-        <wp:inline distT="0" distB="0" distL="0" distR="0" wp14:anchorId="790C1A98" wp14:editId="60652F61">
+        <wp:inline distT="0" distB="0" distL="0" distR="0" wp14:anchorId="3C902FA7" wp14:editId="0281008C">
           <wp:extent cx="1288869" cy="231969"/>
           <wp:effectExtent l="0" t="0" r="0" b="0"/>
           <wp:docPr id="7" name="Picture 45"/>
@@ -12247,7 +11277,7 @@
 </file>
 
 <file path=word/numbering.xml><?xml version="1.0" encoding="utf-8"?>
-<w:numbering xmlns:wpc="http://schemas.microsoft.com/office/word/2010/wordprocessingCanvas" xmlns:cx="http://schemas.microsoft.com/office/drawing/2014/chartex" xmlns:cx1="http://schemas.microsoft.com/office/drawing/2015/9/8/chartex" xmlns:cx2="http://schemas.microsoft.com/office/drawing/2015/10/21/chartex" xmlns:cx3="http://schemas.microsoft.com/office/drawing/2016/5/9/chartex" xmlns:cx4="http://schemas.microsoft.com/office/drawing/2016/5/10/chartex" xmlns:cx5="http://schemas.microsoft.com/office/drawing/2016/5/11/chartex" xmlns:cx6="http://schemas.microsoft.com/office/drawing/2016/5/12/chartex" xmlns:cx7="http://schemas.microsoft.com/office/drawing/2016/5/13/chartex" xmlns:cx8="http://schemas.microsoft.com/office/drawing/2016/5/14/chartex" xmlns:mc="http://schemas.openxmlformats.org/markup-compatibility/2006" xmlns:aink="http://schemas.microsoft.com/office/drawing/2016/ink" xmlns:am3d="http://schemas.microsoft.com/office/drawing/2017/model3d" xmlns:o="urn:schemas-microsoft-com:office:office" xmlns:r="http://schemas.openxmlformats.org/officeDocument/2006/relationships" xmlns:m="http://schemas.openxmlformats.org/officeDocument/2006/math" xmlns:v="urn:schemas-microsoft-com:vml" xmlns:wp14="http://schemas.microsoft.com/office/word/2010/wordprocessingDrawing" xmlns:wp="http://schemas.openxmlformats.org/drawingml/2006/wordprocessingDrawing" xmlns:w10="urn:schemas-microsoft-com:office:word" xmlns:w="http://schemas.openxmlformats.org/wordprocessingml/2006/main" xmlns:w14="http://schemas.microsoft.com/office/word/2010/wordml" xmlns:w15="http://schemas.microsoft.com/office/word/2012/wordml" xmlns:w16cid="http://schemas.microsoft.com/office/word/2016/wordml/cid" xmlns:w16se="http://schemas.microsoft.com/office/word/2015/wordml/symex" xmlns:wpg="http://schemas.microsoft.com/office/word/2010/wordprocessingGroup" xmlns:wpi="http://schemas.microsoft.com/office/word/2010/wordprocessingInk" xmlns:wne="http://schemas.microsoft.com/office/word/2006/wordml" xmlns:wps="http://schemas.microsoft.com/office/word/2010/wordprocessingShape" mc:Ignorable="w14 w15 w16se w16cid wp14">
+<w:numbering xmlns:wpc="http://schemas.microsoft.com/office/word/2010/wordprocessingCanvas" xmlns:cx="http://schemas.microsoft.com/office/drawing/2014/chartex" xmlns:cx1="http://schemas.microsoft.com/office/drawing/2015/9/8/chartex" xmlns:cx2="http://schemas.microsoft.com/office/drawing/2015/10/21/chartex" xmlns:cx3="http://schemas.microsoft.com/office/drawing/2016/5/9/chartex" xmlns:cx4="http://schemas.microsoft.com/office/drawing/2016/5/10/chartex" xmlns:cx5="http://schemas.microsoft.com/office/drawing/2016/5/11/chartex" xmlns:cx6="http://schemas.microsoft.com/office/drawing/2016/5/12/chartex" xmlns:cx7="http://schemas.microsoft.com/office/drawing/2016/5/13/chartex" xmlns:cx8="http://schemas.microsoft.com/office/drawing/2016/5/14/chartex" xmlns:mc="http://schemas.openxmlformats.org/markup-compatibility/2006" xmlns:aink="http://schemas.microsoft.com/office/drawing/2016/ink" xmlns:am3d="http://schemas.microsoft.com/office/drawing/2017/model3d" xmlns:o="urn:schemas-microsoft-com:office:office" xmlns:r="http://schemas.openxmlformats.org/officeDocument/2006/relationships" xmlns:m="http://schemas.openxmlformats.org/officeDocument/2006/math" xmlns:v="urn:schemas-microsoft-com:vml" xmlns:wp14="http://schemas.microsoft.com/office/word/2010/wordprocessingDrawing" xmlns:wp="http://schemas.openxmlformats.org/drawingml/2006/wordprocessingDrawing" xmlns:w10="urn:schemas-microsoft-com:office:word" xmlns:w="http://schemas.openxmlformats.org/wordprocessingml/2006/main" xmlns:w14="http://schemas.microsoft.com/office/word/2010/wordml" xmlns:w15="http://schemas.microsoft.com/office/word/2012/wordml" xmlns:w16cex="http://schemas.microsoft.com/office/word/2018/wordml/cex" xmlns:w16cid="http://schemas.microsoft.com/office/word/2016/wordml/cid" xmlns:w16="http://schemas.microsoft.com/office/word/2018/wordml" xmlns:w16sdtdh="http://schemas.microsoft.com/office/word/2020/wordml/sdtdatahash" xmlns:w16se="http://schemas.microsoft.com/office/word/2015/wordml/symex" xmlns:wpg="http://schemas.microsoft.com/office/word/2010/wordprocessingGroup" xmlns:wpi="http://schemas.microsoft.com/office/word/2010/wordprocessingInk" xmlns:wne="http://schemas.microsoft.com/office/word/2006/wordml" xmlns:wps="http://schemas.microsoft.com/office/word/2010/wordprocessingShape" mc:Ignorable="w14 w15 w16se w16cid w16 w16cex w16sdtdh wp14">
   <w:abstractNum w:abstractNumId="0" w15:restartNumberingAfterBreak="0">
     <w:nsid w:val="FFFFFF7C"/>
     <w:multiLevelType w:val="singleLevel"/>
@@ -15061,7 +14091,7 @@
 </file>
 
 <file path=word/styles.xml><?xml version="1.0" encoding="utf-8"?>
-<w:styles xmlns:mc="http://schemas.openxmlformats.org/markup-compatibility/2006" xmlns:r="http://schemas.openxmlformats.org/officeDocument/2006/relationships" xmlns:w="http://schemas.openxmlformats.org/wordprocessingml/2006/main" xmlns:w14="http://schemas.microsoft.com/office/word/2010/wordml" xmlns:w15="http://schemas.microsoft.com/office/word/2012/wordml" xmlns:w16cid="http://schemas.microsoft.com/office/word/2016/wordml/cid" xmlns:w16se="http://schemas.microsoft.com/office/word/2015/wordml/symex" mc:Ignorable="w14 w15 w16se w16cid">
+<w:styles xmlns:mc="http://schemas.openxmlformats.org/markup-compatibility/2006" xmlns:r="http://schemas.openxmlformats.org/officeDocument/2006/relationships" xmlns:w="http://schemas.openxmlformats.org/wordprocessingml/2006/main" xmlns:w14="http://schemas.microsoft.com/office/word/2010/wordml" xmlns:w15="http://schemas.microsoft.com/office/word/2012/wordml" xmlns:w16cex="http://schemas.microsoft.com/office/word/2018/wordml/cex" xmlns:w16cid="http://schemas.microsoft.com/office/word/2016/wordml/cid" xmlns:w16="http://schemas.microsoft.com/office/word/2018/wordml" xmlns:w16sdtdh="http://schemas.microsoft.com/office/word/2020/wordml/sdtdatahash" xmlns:w16se="http://schemas.microsoft.com/office/word/2015/wordml/symex" mc:Ignorable="w14 w15 w16se w16cid w16 w16cex w16sdtdh">
   <w:docDefaults>
     <w:rPrDefault>
       <w:rPr>
@@ -15077,7 +14107,7 @@
       </w:pPr>
     </w:pPrDefault>
   </w:docDefaults>
-  <w:latentStyles w:defLockedState="0" w:defUIPriority="99" w:defSemiHidden="0" w:defUnhideWhenUsed="0" w:defQFormat="0" w:count="375">
+  <w:latentStyles w:defLockedState="0" w:defUIPriority="99" w:defSemiHidden="0" w:defUnhideWhenUsed="0" w:defQFormat="0" w:count="376">
     <w:lsdException w:name="Normal" w:uiPriority="0" w:qFormat="1"/>
     <w:lsdException w:name="heading 1" w:uiPriority="9" w:qFormat="1"/>
     <w:lsdException w:name="heading 2" w:semiHidden="1" w:uiPriority="9" w:unhideWhenUsed="1" w:qFormat="1"/>
@@ -15183,7 +14213,6 @@
     <w:lsdException w:name="HTML Sample" w:semiHidden="1" w:unhideWhenUsed="1"/>
     <w:lsdException w:name="HTML Typewriter" w:semiHidden="1" w:unhideWhenUsed="1"/>
     <w:lsdException w:name="HTML Variable" w:semiHidden="1" w:unhideWhenUsed="1"/>
-    <w:lsdException w:name="Normal Table" w:semiHidden="1" w:unhideWhenUsed="1"/>
     <w:lsdException w:name="annotation subject" w:semiHidden="1" w:unhideWhenUsed="1"/>
     <w:lsdException w:name="No List" w:semiHidden="1" w:unhideWhenUsed="1"/>
     <w:lsdException w:name="Outline List 1" w:semiHidden="1" w:unhideWhenUsed="1"/>
@@ -15230,10 +14259,8 @@
     <w:lsdException w:name="Table Subtle 2" w:semiHidden="1" w:unhideWhenUsed="1"/>
     <w:lsdException w:name="Table Web 1" w:semiHidden="1" w:unhideWhenUsed="1"/>
     <w:lsdException w:name="Table Web 2" w:semiHidden="1" w:unhideWhenUsed="1"/>
-    <w:lsdException w:name="Table Web 3" w:semiHidden="1" w:unhideWhenUsed="1"/>
     <w:lsdException w:name="Balloon Text" w:semiHidden="1" w:unhideWhenUsed="1"/>
     <w:lsdException w:name="Table Grid" w:uiPriority="39"/>
-    <w:lsdException w:name="Table Theme" w:semiHidden="1" w:unhideWhenUsed="1"/>
     <w:lsdException w:name="Placeholder Text" w:semiHidden="1"/>
     <w:lsdException w:name="No Spacing" w:uiPriority="1" w:qFormat="1"/>
     <w:lsdException w:name="Light Shading" w:uiPriority="60"/>
@@ -15453,6 +14480,7 @@
     <w:lsdException w:name="Smart Hyperlink" w:semiHidden="1" w:unhideWhenUsed="1"/>
     <w:lsdException w:name="Hashtag" w:semiHidden="1" w:unhideWhenUsed="1"/>
     <w:lsdException w:name="Unresolved Mention" w:semiHidden="1" w:unhideWhenUsed="1"/>
+    <w:lsdException w:name="Smart Link" w:semiHidden="1" w:unhideWhenUsed="1"/>
   </w:latentStyles>
   <w:style w:type="paragraph" w:default="1" w:styleId="Normal">
     <w:name w:val="Normal"/>
@@ -15677,6 +14705,7 @@
   <w:style w:type="character" w:default="1" w:styleId="DefaultParagraphFont">
     <w:name w:val="Default Paragraph Font"/>
     <w:uiPriority w:val="1"/>
+    <w:semiHidden/>
     <w:unhideWhenUsed/>
   </w:style>
   <w:style w:type="table" w:default="1" w:styleId="TableNormal">

</xml_diff>

<commit_message>
Fixed DISKIO RegEx, Updated Doc and adding Log Integration Doc
</commit_message>
<xml_diff>
--- a/NewRelic_UnixMonitor_Readme.docx
+++ b/NewRelic_UnixMonitor_Readme.docx
@@ -545,7 +545,7 @@
                                 <w:sz w:val="28"/>
                                 <w:vertAlign w:val="baseline"/>
                               </w:rPr>
-                              <w:t xml:space="preserve">New Relic Data Labs</w:t>
+                              <w:t xml:space="preserve">New Relic Labs</w:t>
                             </w:r>
                           </w:p>
                         </w:txbxContent>
@@ -1089,28 +1089,15 @@
       <w:sdtContent>
         <w:p>
           <w:pPr>
-            <w:keepNext w:val="0"/>
-            <w:keepLines w:val="0"/>
-            <w:pageBreakBefore w:val="0"/>
-            <w:widowControl w:val="1"/>
-            <w:pBdr>
-              <w:top w:space="0" w:sz="0" w:val="nil"/>
-              <w:left w:space="0" w:sz="0" w:val="nil"/>
-              <w:bottom w:space="0" w:sz="0" w:val="nil"/>
-              <w:right w:space="0" w:sz="0" w:val="nil"/>
-              <w:between w:space="0" w:sz="0" w:val="nil"/>
-            </w:pBdr>
-            <w:shd w:fill="auto" w:val="clear"/>
             <w:tabs>
-              <w:tab w:val="right" w:pos="9350"/>
+              <w:tab w:val="right" w:pos="9360"/>
             </w:tabs>
-            <w:spacing w:after="0" w:before="120" w:line="240" w:lineRule="auto"/>
-            <w:ind w:left="0" w:right="0" w:firstLine="0"/>
-            <w:jc w:val="left"/>
+            <w:spacing w:before="80" w:line="240" w:lineRule="auto"/>
+            <w:ind w:left="0" w:firstLine="0"/>
             <w:rPr>
               <w:rFonts w:ascii="Open Sans" w:cs="Open Sans" w:eastAsia="Open Sans" w:hAnsi="Open Sans"/>
-              <w:b w:val="0"/>
-              <w:i w:val="0"/>
+              <w:b w:val="1"/>
+              <w:i w:val="1"/>
               <w:smallCaps w:val="0"/>
               <w:strike w:val="0"/>
               <w:color w:val="006872"/>
@@ -1143,10 +1130,50 @@
                 <w:rtl w:val="0"/>
               </w:rPr>
               <w:t xml:space="preserve">Requirements</w:t>
-              <w:tab/>
-              <w:t xml:space="preserve">3</w:t>
             </w:r>
           </w:hyperlink>
+          <w:r>
+            <w:rPr>
+              <w:rFonts w:ascii="Open Sans" w:cs="Open Sans" w:eastAsia="Open Sans" w:hAnsi="Open Sans"/>
+              <w:b w:val="1"/>
+              <w:i w:val="1"/>
+              <w:smallCaps w:val="0"/>
+              <w:strike w:val="0"/>
+              <w:color w:val="006872"/>
+              <w:sz w:val="22"/>
+              <w:szCs w:val="22"/>
+              <w:u w:val="none"/>
+              <w:shd w:fill="auto" w:val="clear"/>
+              <w:vertAlign w:val="baseline"/>
+              <w:rtl w:val="0"/>
+            </w:rPr>
+            <w:tab/>
+          </w:r>
+          <w:r>
+            <w:fldChar w:fldCharType="begin"/>
+            <w:instrText xml:space="preserve"> PAGEREF _heading=h.gjdgxs \h </w:instrText>
+            <w:fldChar w:fldCharType="separate"/>
+          </w:r>
+          <w:r>
+            <w:rPr>
+              <w:rFonts w:ascii="Open Sans" w:cs="Open Sans" w:eastAsia="Open Sans" w:hAnsi="Open Sans"/>
+              <w:b w:val="1"/>
+              <w:i w:val="1"/>
+              <w:smallCaps w:val="0"/>
+              <w:strike w:val="0"/>
+              <w:color w:val="006872"/>
+              <w:sz w:val="22"/>
+              <w:szCs w:val="22"/>
+              <w:u w:val="none"/>
+              <w:shd w:fill="auto" w:val="clear"/>
+              <w:vertAlign w:val="baseline"/>
+              <w:rtl w:val="0"/>
+            </w:rPr>
+            <w:t xml:space="preserve">4</w:t>
+          </w:r>
+          <w:r>
+            <w:fldChar w:fldCharType="end"/>
+          </w:r>
           <w:r>
             <w:rPr>
               <w:rtl w:val="0"/>
@@ -1155,27 +1182,14 @@
         </w:p>
         <w:p>
           <w:pPr>
-            <w:keepNext w:val="0"/>
-            <w:keepLines w:val="0"/>
-            <w:pageBreakBefore w:val="0"/>
-            <w:widowControl w:val="1"/>
-            <w:pBdr>
-              <w:top w:space="0" w:sz="0" w:val="nil"/>
-              <w:left w:space="0" w:sz="0" w:val="nil"/>
-              <w:bottom w:space="0" w:sz="0" w:val="nil"/>
-              <w:right w:space="0" w:sz="0" w:val="nil"/>
-              <w:between w:space="0" w:sz="0" w:val="nil"/>
-            </w:pBdr>
-            <w:shd w:fill="auto" w:val="clear"/>
             <w:tabs>
-              <w:tab w:val="right" w:pos="9350"/>
+              <w:tab w:val="right" w:pos="9360"/>
             </w:tabs>
-            <w:spacing w:after="0" w:before="120" w:line="240" w:lineRule="auto"/>
-            <w:ind w:left="220" w:right="0" w:firstLine="0"/>
-            <w:jc w:val="left"/>
+            <w:spacing w:before="60" w:line="240" w:lineRule="auto"/>
+            <w:ind w:left="360" w:firstLine="0"/>
             <w:rPr>
               <w:rFonts w:ascii="Open Sans" w:cs="Open Sans" w:eastAsia="Open Sans" w:hAnsi="Open Sans"/>
-              <w:b w:val="0"/>
+              <w:b w:val="1"/>
               <w:i w:val="0"/>
               <w:smallCaps w:val="0"/>
               <w:strike w:val="0"/>
@@ -1204,10 +1218,50 @@
                 <w:rtl w:val="0"/>
               </w:rPr>
               <w:t xml:space="preserve">Supported Operating Systems</w:t>
-              <w:tab/>
-              <w:t xml:space="preserve">3</w:t>
             </w:r>
           </w:hyperlink>
+          <w:r>
+            <w:rPr>
+              <w:rFonts w:ascii="Open Sans" w:cs="Open Sans" w:eastAsia="Open Sans" w:hAnsi="Open Sans"/>
+              <w:b w:val="1"/>
+              <w:i w:val="0"/>
+              <w:smallCaps w:val="0"/>
+              <w:strike w:val="0"/>
+              <w:color w:val="006872"/>
+              <w:sz w:val="22"/>
+              <w:szCs w:val="22"/>
+              <w:u w:val="none"/>
+              <w:shd w:fill="auto" w:val="clear"/>
+              <w:vertAlign w:val="baseline"/>
+              <w:rtl w:val="0"/>
+            </w:rPr>
+            <w:tab/>
+          </w:r>
+          <w:r>
+            <w:fldChar w:fldCharType="begin"/>
+            <w:instrText xml:space="preserve"> PAGEREF _heading=h.30j0zll \h </w:instrText>
+            <w:fldChar w:fldCharType="separate"/>
+          </w:r>
+          <w:r>
+            <w:rPr>
+              <w:rFonts w:ascii="Open Sans" w:cs="Open Sans" w:eastAsia="Open Sans" w:hAnsi="Open Sans"/>
+              <w:b w:val="1"/>
+              <w:i w:val="0"/>
+              <w:smallCaps w:val="0"/>
+              <w:strike w:val="0"/>
+              <w:color w:val="006872"/>
+              <w:sz w:val="22"/>
+              <w:szCs w:val="22"/>
+              <w:u w:val="none"/>
+              <w:shd w:fill="auto" w:val="clear"/>
+              <w:vertAlign w:val="baseline"/>
+              <w:rtl w:val="0"/>
+            </w:rPr>
+            <w:t xml:space="preserve">4</w:t>
+          </w:r>
+          <w:r>
+            <w:fldChar w:fldCharType="end"/>
+          </w:r>
           <w:r>
             <w:rPr>
               <w:rtl w:val="0"/>
@@ -1216,28 +1270,15 @@
         </w:p>
         <w:p>
           <w:pPr>
-            <w:keepNext w:val="0"/>
-            <w:keepLines w:val="0"/>
-            <w:pageBreakBefore w:val="0"/>
-            <w:widowControl w:val="1"/>
-            <w:pBdr>
-              <w:top w:space="0" w:sz="0" w:val="nil"/>
-              <w:left w:space="0" w:sz="0" w:val="nil"/>
-              <w:bottom w:space="0" w:sz="0" w:val="nil"/>
-              <w:right w:space="0" w:sz="0" w:val="nil"/>
-              <w:between w:space="0" w:sz="0" w:val="nil"/>
-            </w:pBdr>
-            <w:shd w:fill="auto" w:val="clear"/>
             <w:tabs>
-              <w:tab w:val="right" w:pos="9350"/>
+              <w:tab w:val="right" w:pos="9360"/>
             </w:tabs>
-            <w:spacing w:after="0" w:before="120" w:line="240" w:lineRule="auto"/>
-            <w:ind w:left="0" w:right="0" w:firstLine="0"/>
-            <w:jc w:val="left"/>
+            <w:spacing w:before="200" w:line="240" w:lineRule="auto"/>
+            <w:ind w:left="0" w:firstLine="0"/>
             <w:rPr>
               <w:rFonts w:ascii="Open Sans" w:cs="Open Sans" w:eastAsia="Open Sans" w:hAnsi="Open Sans"/>
-              <w:b w:val="0"/>
-              <w:i w:val="0"/>
+              <w:b w:val="1"/>
+              <w:i w:val="1"/>
               <w:smallCaps w:val="0"/>
               <w:strike w:val="0"/>
               <w:color w:val="006872"/>
@@ -1265,10 +1306,50 @@
                 <w:rtl w:val="0"/>
               </w:rPr>
               <w:t xml:space="preserve">Installation &amp; Usage Overview</w:t>
-              <w:tab/>
-              <w:t xml:space="preserve">4</w:t>
             </w:r>
           </w:hyperlink>
+          <w:r>
+            <w:rPr>
+              <w:rFonts w:ascii="Open Sans" w:cs="Open Sans" w:eastAsia="Open Sans" w:hAnsi="Open Sans"/>
+              <w:b w:val="1"/>
+              <w:i w:val="1"/>
+              <w:smallCaps w:val="0"/>
+              <w:strike w:val="0"/>
+              <w:color w:val="006872"/>
+              <w:sz w:val="22"/>
+              <w:szCs w:val="22"/>
+              <w:u w:val="none"/>
+              <w:shd w:fill="auto" w:val="clear"/>
+              <w:vertAlign w:val="baseline"/>
+              <w:rtl w:val="0"/>
+            </w:rPr>
+            <w:tab/>
+          </w:r>
+          <w:r>
+            <w:fldChar w:fldCharType="begin"/>
+            <w:instrText xml:space="preserve"> PAGEREF _heading=h.1fob9te \h </w:instrText>
+            <w:fldChar w:fldCharType="separate"/>
+          </w:r>
+          <w:r>
+            <w:rPr>
+              <w:rFonts w:ascii="Open Sans" w:cs="Open Sans" w:eastAsia="Open Sans" w:hAnsi="Open Sans"/>
+              <w:b w:val="1"/>
+              <w:i w:val="1"/>
+              <w:smallCaps w:val="0"/>
+              <w:strike w:val="0"/>
+              <w:color w:val="006872"/>
+              <w:sz w:val="22"/>
+              <w:szCs w:val="22"/>
+              <w:u w:val="none"/>
+              <w:shd w:fill="auto" w:val="clear"/>
+              <w:vertAlign w:val="baseline"/>
+              <w:rtl w:val="0"/>
+            </w:rPr>
+            <w:t xml:space="preserve">5</w:t>
+          </w:r>
+          <w:r>
+            <w:fldChar w:fldCharType="end"/>
+          </w:r>
           <w:r>
             <w:rPr>
               <w:rtl w:val="0"/>
@@ -1277,28 +1358,15 @@
         </w:p>
         <w:p>
           <w:pPr>
-            <w:keepNext w:val="0"/>
-            <w:keepLines w:val="0"/>
-            <w:pageBreakBefore w:val="0"/>
-            <w:widowControl w:val="1"/>
-            <w:pBdr>
-              <w:top w:space="0" w:sz="0" w:val="nil"/>
-              <w:left w:space="0" w:sz="0" w:val="nil"/>
-              <w:bottom w:space="0" w:sz="0" w:val="nil"/>
-              <w:right w:space="0" w:sz="0" w:val="nil"/>
-              <w:between w:space="0" w:sz="0" w:val="nil"/>
-            </w:pBdr>
-            <w:shd w:fill="auto" w:val="clear"/>
             <w:tabs>
-              <w:tab w:val="right" w:pos="9350"/>
+              <w:tab w:val="right" w:pos="9360"/>
             </w:tabs>
-            <w:spacing w:after="0" w:before="120" w:line="240" w:lineRule="auto"/>
-            <w:ind w:left="0" w:right="0" w:firstLine="0"/>
-            <w:jc w:val="left"/>
+            <w:spacing w:before="200" w:line="240" w:lineRule="auto"/>
+            <w:ind w:left="0" w:firstLine="0"/>
             <w:rPr>
               <w:rFonts w:ascii="Open Sans" w:cs="Open Sans" w:eastAsia="Open Sans" w:hAnsi="Open Sans"/>
-              <w:b w:val="0"/>
-              <w:i w:val="0"/>
+              <w:b w:val="1"/>
+              <w:i w:val="1"/>
               <w:smallCaps w:val="0"/>
               <w:strike w:val="0"/>
               <w:color w:val="006872"/>
@@ -1326,10 +1394,50 @@
                 <w:rtl w:val="0"/>
               </w:rPr>
               <w:t xml:space="preserve">Configuration</w:t>
-              <w:tab/>
-              <w:t xml:space="preserve">5</w:t>
             </w:r>
           </w:hyperlink>
+          <w:r>
+            <w:rPr>
+              <w:rFonts w:ascii="Open Sans" w:cs="Open Sans" w:eastAsia="Open Sans" w:hAnsi="Open Sans"/>
+              <w:b w:val="1"/>
+              <w:i w:val="1"/>
+              <w:smallCaps w:val="0"/>
+              <w:strike w:val="0"/>
+              <w:color w:val="006872"/>
+              <w:sz w:val="22"/>
+              <w:szCs w:val="22"/>
+              <w:u w:val="none"/>
+              <w:shd w:fill="auto" w:val="clear"/>
+              <w:vertAlign w:val="baseline"/>
+              <w:rtl w:val="0"/>
+            </w:rPr>
+            <w:tab/>
+          </w:r>
+          <w:r>
+            <w:fldChar w:fldCharType="begin"/>
+            <w:instrText xml:space="preserve"> PAGEREF _heading=h.3znysh7 \h </w:instrText>
+            <w:fldChar w:fldCharType="separate"/>
+          </w:r>
+          <w:r>
+            <w:rPr>
+              <w:rFonts w:ascii="Open Sans" w:cs="Open Sans" w:eastAsia="Open Sans" w:hAnsi="Open Sans"/>
+              <w:b w:val="1"/>
+              <w:i w:val="1"/>
+              <w:smallCaps w:val="0"/>
+              <w:strike w:val="0"/>
+              <w:color w:val="006872"/>
+              <w:sz w:val="22"/>
+              <w:szCs w:val="22"/>
+              <w:u w:val="none"/>
+              <w:shd w:fill="auto" w:val="clear"/>
+              <w:vertAlign w:val="baseline"/>
+              <w:rtl w:val="0"/>
+            </w:rPr>
+            <w:t xml:space="preserve">6</w:t>
+          </w:r>
+          <w:r>
+            <w:fldChar w:fldCharType="end"/>
+          </w:r>
           <w:r>
             <w:rPr>
               <w:rtl w:val="0"/>
@@ -1338,27 +1446,14 @@
         </w:p>
         <w:p>
           <w:pPr>
-            <w:keepNext w:val="0"/>
-            <w:keepLines w:val="0"/>
-            <w:pageBreakBefore w:val="0"/>
-            <w:widowControl w:val="1"/>
-            <w:pBdr>
-              <w:top w:space="0" w:sz="0" w:val="nil"/>
-              <w:left w:space="0" w:sz="0" w:val="nil"/>
-              <w:bottom w:space="0" w:sz="0" w:val="nil"/>
-              <w:right w:space="0" w:sz="0" w:val="nil"/>
-              <w:between w:space="0" w:sz="0" w:val="nil"/>
-            </w:pBdr>
-            <w:shd w:fill="auto" w:val="clear"/>
             <w:tabs>
-              <w:tab w:val="right" w:pos="9350"/>
+              <w:tab w:val="right" w:pos="9360"/>
             </w:tabs>
-            <w:spacing w:after="0" w:before="120" w:line="240" w:lineRule="auto"/>
-            <w:ind w:left="220" w:right="0" w:firstLine="0"/>
-            <w:jc w:val="left"/>
+            <w:spacing w:before="60" w:line="240" w:lineRule="auto"/>
+            <w:ind w:left="360" w:firstLine="0"/>
             <w:rPr>
               <w:rFonts w:ascii="Open Sans" w:cs="Open Sans" w:eastAsia="Open Sans" w:hAnsi="Open Sans"/>
-              <w:b w:val="0"/>
+              <w:b w:val="1"/>
               <w:i w:val="0"/>
               <w:smallCaps w:val="0"/>
               <w:strike w:val="0"/>
@@ -1387,10 +1482,50 @@
                 <w:rtl w:val="0"/>
               </w:rPr>
               <w:t xml:space="preserve">Plugin configuration</w:t>
-              <w:tab/>
-              <w:t xml:space="preserve">5</w:t>
             </w:r>
           </w:hyperlink>
+          <w:r>
+            <w:rPr>
+              <w:rFonts w:ascii="Open Sans" w:cs="Open Sans" w:eastAsia="Open Sans" w:hAnsi="Open Sans"/>
+              <w:b w:val="1"/>
+              <w:i w:val="0"/>
+              <w:smallCaps w:val="0"/>
+              <w:strike w:val="0"/>
+              <w:color w:val="006872"/>
+              <w:sz w:val="22"/>
+              <w:szCs w:val="22"/>
+              <w:u w:val="none"/>
+              <w:shd w:fill="auto" w:val="clear"/>
+              <w:vertAlign w:val="baseline"/>
+              <w:rtl w:val="0"/>
+            </w:rPr>
+            <w:tab/>
+          </w:r>
+          <w:r>
+            <w:fldChar w:fldCharType="begin"/>
+            <w:instrText xml:space="preserve"> PAGEREF _heading=h.2et92p0 \h </w:instrText>
+            <w:fldChar w:fldCharType="separate"/>
+          </w:r>
+          <w:r>
+            <w:rPr>
+              <w:rFonts w:ascii="Open Sans" w:cs="Open Sans" w:eastAsia="Open Sans" w:hAnsi="Open Sans"/>
+              <w:b w:val="1"/>
+              <w:i w:val="0"/>
+              <w:smallCaps w:val="0"/>
+              <w:strike w:val="0"/>
+              <w:color w:val="006872"/>
+              <w:sz w:val="22"/>
+              <w:szCs w:val="22"/>
+              <w:u w:val="none"/>
+              <w:shd w:fill="auto" w:val="clear"/>
+              <w:vertAlign w:val="baseline"/>
+              <w:rtl w:val="0"/>
+            </w:rPr>
+            <w:t xml:space="preserve">6</w:t>
+          </w:r>
+          <w:r>
+            <w:fldChar w:fldCharType="end"/>
+          </w:r>
           <w:r>
             <w:rPr>
               <w:rtl w:val="0"/>
@@ -1399,33 +1534,20 @@
         </w:p>
         <w:p>
           <w:pPr>
-            <w:keepNext w:val="0"/>
-            <w:keepLines w:val="0"/>
-            <w:pageBreakBefore w:val="0"/>
-            <w:widowControl w:val="1"/>
-            <w:pBdr>
-              <w:top w:space="0" w:sz="0" w:val="nil"/>
-              <w:left w:space="0" w:sz="0" w:val="nil"/>
-              <w:bottom w:space="0" w:sz="0" w:val="nil"/>
-              <w:right w:space="0" w:sz="0" w:val="nil"/>
-              <w:between w:space="0" w:sz="0" w:val="nil"/>
-            </w:pBdr>
-            <w:shd w:fill="auto" w:val="clear"/>
             <w:tabs>
-              <w:tab w:val="right" w:pos="9350"/>
+              <w:tab w:val="right" w:pos="9360"/>
             </w:tabs>
-            <w:spacing w:after="0" w:before="0" w:line="240" w:lineRule="auto"/>
-            <w:ind w:left="440" w:right="0" w:firstLine="0"/>
-            <w:jc w:val="left"/>
+            <w:spacing w:before="60" w:line="240" w:lineRule="auto"/>
+            <w:ind w:left="720" w:firstLine="0"/>
             <w:rPr>
-              <w:rFonts w:ascii="Open Sans" w:cs="Open Sans" w:eastAsia="Open Sans" w:hAnsi="Open Sans"/>
+              <w:rFonts w:ascii="Times New Roman" w:cs="Times New Roman" w:eastAsia="Times New Roman" w:hAnsi="Times New Roman"/>
               <w:b w:val="0"/>
               <w:i w:val="0"/>
               <w:smallCaps w:val="0"/>
               <w:strike w:val="0"/>
-              <w:color w:val="006872"/>
-              <w:sz w:val="22"/>
-              <w:szCs w:val="22"/>
+              <w:color w:val="000000"/>
+              <w:sz w:val="24"/>
+              <w:szCs w:val="24"/>
               <w:u w:val="none"/>
               <w:shd w:fill="auto" w:val="clear"/>
               <w:vertAlign w:val="baseline"/>
@@ -1448,10 +1570,50 @@
                 <w:rtl w:val="0"/>
               </w:rPr>
               <w:t xml:space="preserve">Global settings</w:t>
-              <w:tab/>
-              <w:t xml:space="preserve">5</w:t>
             </w:r>
           </w:hyperlink>
+          <w:r>
+            <w:rPr>
+              <w:rFonts w:ascii="Open Sans" w:cs="Open Sans" w:eastAsia="Open Sans" w:hAnsi="Open Sans"/>
+              <w:b w:val="0"/>
+              <w:i w:val="0"/>
+              <w:smallCaps w:val="0"/>
+              <w:strike w:val="0"/>
+              <w:color w:val="006872"/>
+              <w:sz w:val="18"/>
+              <w:szCs w:val="18"/>
+              <w:u w:val="none"/>
+              <w:shd w:fill="auto" w:val="clear"/>
+              <w:vertAlign w:val="baseline"/>
+              <w:rtl w:val="0"/>
+            </w:rPr>
+            <w:tab/>
+          </w:r>
+          <w:r>
+            <w:fldChar w:fldCharType="begin"/>
+            <w:instrText xml:space="preserve"> PAGEREF _heading=h.tyjcwt \h </w:instrText>
+            <w:fldChar w:fldCharType="separate"/>
+          </w:r>
+          <w:r>
+            <w:rPr>
+              <w:rFonts w:ascii="Open Sans" w:cs="Open Sans" w:eastAsia="Open Sans" w:hAnsi="Open Sans"/>
+              <w:b w:val="0"/>
+              <w:i w:val="0"/>
+              <w:smallCaps w:val="0"/>
+              <w:strike w:val="0"/>
+              <w:color w:val="006872"/>
+              <w:sz w:val="18"/>
+              <w:szCs w:val="18"/>
+              <w:u w:val="none"/>
+              <w:shd w:fill="auto" w:val="clear"/>
+              <w:vertAlign w:val="baseline"/>
+              <w:rtl w:val="0"/>
+            </w:rPr>
+            <w:t xml:space="preserve">6</w:t>
+          </w:r>
+          <w:r>
+            <w:fldChar w:fldCharType="end"/>
+          </w:r>
           <w:r>
             <w:rPr>
               <w:rtl w:val="0"/>
@@ -1460,24 +1622,11 @@
         </w:p>
         <w:p>
           <w:pPr>
-            <w:keepNext w:val="0"/>
-            <w:keepLines w:val="0"/>
-            <w:pageBreakBefore w:val="0"/>
-            <w:widowControl w:val="1"/>
-            <w:pBdr>
-              <w:top w:space="0" w:sz="0" w:val="nil"/>
-              <w:left w:space="0" w:sz="0" w:val="nil"/>
-              <w:bottom w:space="0" w:sz="0" w:val="nil"/>
-              <w:right w:space="0" w:sz="0" w:val="nil"/>
-              <w:between w:space="0" w:sz="0" w:val="nil"/>
-            </w:pBdr>
-            <w:shd w:fill="auto" w:val="clear"/>
             <w:tabs>
-              <w:tab w:val="right" w:pos="9350"/>
+              <w:tab w:val="right" w:pos="9360"/>
             </w:tabs>
-            <w:spacing w:after="0" w:before="0" w:line="240" w:lineRule="auto"/>
-            <w:ind w:left="440" w:right="0" w:firstLine="0"/>
-            <w:jc w:val="left"/>
+            <w:spacing w:before="60" w:line="240" w:lineRule="auto"/>
+            <w:ind w:left="720" w:firstLine="0"/>
             <w:rPr>
               <w:rFonts w:ascii="Open Sans" w:cs="Open Sans" w:eastAsia="Open Sans" w:hAnsi="Open Sans"/>
               <w:b w:val="0"/>
@@ -1485,8 +1634,8 @@
               <w:smallCaps w:val="0"/>
               <w:strike w:val="0"/>
               <w:color w:val="006872"/>
-              <w:sz w:val="22"/>
-              <w:szCs w:val="22"/>
+              <w:sz w:val="18"/>
+              <w:szCs w:val="18"/>
               <w:u w:val="none"/>
               <w:shd w:fill="auto" w:val="clear"/>
               <w:vertAlign w:val="baseline"/>
@@ -1509,10 +1658,50 @@
                 <w:rtl w:val="0"/>
               </w:rPr>
               <w:t xml:space="preserve">Agent settings</w:t>
-              <w:tab/>
-              <w:t xml:space="preserve">6</w:t>
             </w:r>
           </w:hyperlink>
+          <w:r>
+            <w:rPr>
+              <w:rFonts w:ascii="Open Sans" w:cs="Open Sans" w:eastAsia="Open Sans" w:hAnsi="Open Sans"/>
+              <w:b w:val="0"/>
+              <w:i w:val="0"/>
+              <w:smallCaps w:val="0"/>
+              <w:strike w:val="0"/>
+              <w:color w:val="006872"/>
+              <w:sz w:val="18"/>
+              <w:szCs w:val="18"/>
+              <w:u w:val="none"/>
+              <w:shd w:fill="auto" w:val="clear"/>
+              <w:vertAlign w:val="baseline"/>
+              <w:rtl w:val="0"/>
+            </w:rPr>
+            <w:tab/>
+          </w:r>
+          <w:r>
+            <w:fldChar w:fldCharType="begin"/>
+            <w:instrText xml:space="preserve"> PAGEREF _heading=h.3dy6vkm \h </w:instrText>
+            <w:fldChar w:fldCharType="separate"/>
+          </w:r>
+          <w:r>
+            <w:rPr>
+              <w:rFonts w:ascii="Open Sans" w:cs="Open Sans" w:eastAsia="Open Sans" w:hAnsi="Open Sans"/>
+              <w:b w:val="0"/>
+              <w:i w:val="0"/>
+              <w:smallCaps w:val="0"/>
+              <w:strike w:val="0"/>
+              <w:color w:val="006872"/>
+              <w:sz w:val="18"/>
+              <w:szCs w:val="18"/>
+              <w:u w:val="none"/>
+              <w:shd w:fill="auto" w:val="clear"/>
+              <w:vertAlign w:val="baseline"/>
+              <w:rtl w:val="0"/>
+            </w:rPr>
+            <w:t xml:space="preserve">7</w:t>
+          </w:r>
+          <w:r>
+            <w:fldChar w:fldCharType="end"/>
+          </w:r>
           <w:r>
             <w:rPr>
               <w:rtl w:val="0"/>
@@ -1521,24 +1710,11 @@
         </w:p>
         <w:p>
           <w:pPr>
-            <w:keepNext w:val="0"/>
-            <w:keepLines w:val="0"/>
-            <w:pageBreakBefore w:val="0"/>
-            <w:widowControl w:val="1"/>
-            <w:pBdr>
-              <w:top w:space="0" w:sz="0" w:val="nil"/>
-              <w:left w:space="0" w:sz="0" w:val="nil"/>
-              <w:bottom w:space="0" w:sz="0" w:val="nil"/>
-              <w:right w:space="0" w:sz="0" w:val="nil"/>
-              <w:between w:space="0" w:sz="0" w:val="nil"/>
-            </w:pBdr>
-            <w:shd w:fill="auto" w:val="clear"/>
             <w:tabs>
-              <w:tab w:val="right" w:pos="9350"/>
+              <w:tab w:val="right" w:pos="9360"/>
             </w:tabs>
-            <w:spacing w:after="0" w:before="0" w:line="240" w:lineRule="auto"/>
-            <w:ind w:left="440" w:right="0" w:firstLine="0"/>
-            <w:jc w:val="left"/>
+            <w:spacing w:before="60" w:line="240" w:lineRule="auto"/>
+            <w:ind w:left="720" w:firstLine="0"/>
             <w:rPr>
               <w:rFonts w:ascii="Open Sans" w:cs="Open Sans" w:eastAsia="Open Sans" w:hAnsi="Open Sans"/>
               <w:b w:val="0"/>
@@ -1546,8 +1722,8 @@
               <w:smallCaps w:val="0"/>
               <w:strike w:val="0"/>
               <w:color w:val="006872"/>
-              <w:sz w:val="22"/>
-              <w:szCs w:val="22"/>
+              <w:sz w:val="18"/>
+              <w:szCs w:val="18"/>
               <w:u w:val="none"/>
               <w:shd w:fill="auto" w:val="clear"/>
               <w:vertAlign w:val="baseline"/>
@@ -1570,10 +1746,50 @@
                 <w:rtl w:val="0"/>
               </w:rPr>
               <w:t xml:space="preserve">Sample Plugin.json</w:t>
-              <w:tab/>
-              <w:t xml:space="preserve">7</w:t>
             </w:r>
           </w:hyperlink>
+          <w:r>
+            <w:rPr>
+              <w:rFonts w:ascii="Open Sans" w:cs="Open Sans" w:eastAsia="Open Sans" w:hAnsi="Open Sans"/>
+              <w:b w:val="0"/>
+              <w:i w:val="0"/>
+              <w:smallCaps w:val="0"/>
+              <w:strike w:val="0"/>
+              <w:color w:val="006872"/>
+              <w:sz w:val="18"/>
+              <w:szCs w:val="18"/>
+              <w:u w:val="none"/>
+              <w:shd w:fill="auto" w:val="clear"/>
+              <w:vertAlign w:val="baseline"/>
+              <w:rtl w:val="0"/>
+            </w:rPr>
+            <w:tab/>
+          </w:r>
+          <w:r>
+            <w:fldChar w:fldCharType="begin"/>
+            <w:instrText xml:space="preserve"> PAGEREF _heading=h.1t3h5sf \h </w:instrText>
+            <w:fldChar w:fldCharType="separate"/>
+          </w:r>
+          <w:r>
+            <w:rPr>
+              <w:rFonts w:ascii="Open Sans" w:cs="Open Sans" w:eastAsia="Open Sans" w:hAnsi="Open Sans"/>
+              <w:b w:val="0"/>
+              <w:i w:val="0"/>
+              <w:smallCaps w:val="0"/>
+              <w:strike w:val="0"/>
+              <w:color w:val="006872"/>
+              <w:sz w:val="18"/>
+              <w:szCs w:val="18"/>
+              <w:u w:val="none"/>
+              <w:shd w:fill="auto" w:val="clear"/>
+              <w:vertAlign w:val="baseline"/>
+              <w:rtl w:val="0"/>
+            </w:rPr>
+            <w:t xml:space="preserve">8</w:t>
+          </w:r>
+          <w:r>
+            <w:fldChar w:fldCharType="end"/>
+          </w:r>
           <w:r>
             <w:rPr>
               <w:rtl w:val="0"/>
@@ -1582,27 +1798,14 @@
         </w:p>
         <w:p>
           <w:pPr>
-            <w:keepNext w:val="0"/>
-            <w:keepLines w:val="0"/>
-            <w:pageBreakBefore w:val="0"/>
-            <w:widowControl w:val="1"/>
-            <w:pBdr>
-              <w:top w:space="0" w:sz="0" w:val="nil"/>
-              <w:left w:space="0" w:sz="0" w:val="nil"/>
-              <w:bottom w:space="0" w:sz="0" w:val="nil"/>
-              <w:right w:space="0" w:sz="0" w:val="nil"/>
-              <w:between w:space="0" w:sz="0" w:val="nil"/>
-            </w:pBdr>
-            <w:shd w:fill="auto" w:val="clear"/>
             <w:tabs>
-              <w:tab w:val="right" w:pos="9350"/>
+              <w:tab w:val="right" w:pos="9360"/>
             </w:tabs>
-            <w:spacing w:after="0" w:before="120" w:line="240" w:lineRule="auto"/>
-            <w:ind w:left="220" w:right="0" w:firstLine="0"/>
-            <w:jc w:val="left"/>
+            <w:spacing w:before="60" w:line="240" w:lineRule="auto"/>
+            <w:ind w:left="360" w:firstLine="0"/>
             <w:rPr>
               <w:rFonts w:ascii="Open Sans" w:cs="Open Sans" w:eastAsia="Open Sans" w:hAnsi="Open Sans"/>
-              <w:b w:val="0"/>
+              <w:b w:val="1"/>
               <w:i w:val="0"/>
               <w:smallCaps w:val="0"/>
               <w:strike w:val="0"/>
@@ -1631,10 +1834,50 @@
                 <w:rtl w:val="0"/>
               </w:rPr>
               <w:t xml:space="preserve">Command Configuration</w:t>
-              <w:tab/>
-              <w:t xml:space="preserve">8</w:t>
             </w:r>
           </w:hyperlink>
+          <w:r>
+            <w:rPr>
+              <w:rFonts w:ascii="Open Sans" w:cs="Open Sans" w:eastAsia="Open Sans" w:hAnsi="Open Sans"/>
+              <w:b w:val="1"/>
+              <w:i w:val="0"/>
+              <w:smallCaps w:val="0"/>
+              <w:strike w:val="0"/>
+              <w:color w:val="006872"/>
+              <w:sz w:val="22"/>
+              <w:szCs w:val="22"/>
+              <w:u w:val="none"/>
+              <w:shd w:fill="auto" w:val="clear"/>
+              <w:vertAlign w:val="baseline"/>
+              <w:rtl w:val="0"/>
+            </w:rPr>
+            <w:tab/>
+          </w:r>
+          <w:r>
+            <w:fldChar w:fldCharType="begin"/>
+            <w:instrText xml:space="preserve"> PAGEREF _heading=h.4d34og8 \h </w:instrText>
+            <w:fldChar w:fldCharType="separate"/>
+          </w:r>
+          <w:r>
+            <w:rPr>
+              <w:rFonts w:ascii="Open Sans" w:cs="Open Sans" w:eastAsia="Open Sans" w:hAnsi="Open Sans"/>
+              <w:b w:val="1"/>
+              <w:i w:val="0"/>
+              <w:smallCaps w:val="0"/>
+              <w:strike w:val="0"/>
+              <w:color w:val="006872"/>
+              <w:sz w:val="22"/>
+              <w:szCs w:val="22"/>
+              <w:u w:val="none"/>
+              <w:shd w:fill="auto" w:val="clear"/>
+              <w:vertAlign w:val="baseline"/>
+              <w:rtl w:val="0"/>
+            </w:rPr>
+            <w:t xml:space="preserve">9</w:t>
+          </w:r>
+          <w:r>
+            <w:fldChar w:fldCharType="end"/>
+          </w:r>
           <w:r>
             <w:rPr>
               <w:rtl w:val="0"/>
@@ -1643,24 +1886,11 @@
         </w:p>
         <w:p>
           <w:pPr>
-            <w:keepNext w:val="0"/>
-            <w:keepLines w:val="0"/>
-            <w:pageBreakBefore w:val="0"/>
-            <w:widowControl w:val="1"/>
-            <w:pBdr>
-              <w:top w:space="0" w:sz="0" w:val="nil"/>
-              <w:left w:space="0" w:sz="0" w:val="nil"/>
-              <w:bottom w:space="0" w:sz="0" w:val="nil"/>
-              <w:right w:space="0" w:sz="0" w:val="nil"/>
-              <w:between w:space="0" w:sz="0" w:val="nil"/>
-            </w:pBdr>
-            <w:shd w:fill="auto" w:val="clear"/>
             <w:tabs>
-              <w:tab w:val="right" w:pos="9350"/>
+              <w:tab w:val="right" w:pos="9360"/>
             </w:tabs>
-            <w:spacing w:after="0" w:before="0" w:line="240" w:lineRule="auto"/>
-            <w:ind w:left="440" w:right="0" w:firstLine="0"/>
-            <w:jc w:val="left"/>
+            <w:spacing w:before="60" w:line="240" w:lineRule="auto"/>
+            <w:ind w:left="720" w:firstLine="0"/>
             <w:rPr>
               <w:rFonts w:ascii="Open Sans" w:cs="Open Sans" w:eastAsia="Open Sans" w:hAnsi="Open Sans"/>
               <w:b w:val="0"/>
@@ -1668,8 +1898,8 @@
               <w:smallCaps w:val="0"/>
               <w:strike w:val="0"/>
               <w:color w:val="006872"/>
-              <w:sz w:val="22"/>
-              <w:szCs w:val="22"/>
+              <w:sz w:val="18"/>
+              <w:szCs w:val="18"/>
               <w:u w:val="none"/>
               <w:shd w:fill="auto" w:val="clear"/>
               <w:vertAlign w:val="baseline"/>
@@ -1692,10 +1922,50 @@
                 <w:rtl w:val="0"/>
               </w:rPr>
               <w:t xml:space="preserve">eventType</w:t>
-              <w:tab/>
-              <w:t xml:space="preserve">8</w:t>
             </w:r>
           </w:hyperlink>
+          <w:r>
+            <w:rPr>
+              <w:rFonts w:ascii="Open Sans" w:cs="Open Sans" w:eastAsia="Open Sans" w:hAnsi="Open Sans"/>
+              <w:b w:val="0"/>
+              <w:i w:val="0"/>
+              <w:smallCaps w:val="0"/>
+              <w:strike w:val="0"/>
+              <w:color w:val="006872"/>
+              <w:sz w:val="18"/>
+              <w:szCs w:val="18"/>
+              <w:u w:val="none"/>
+              <w:shd w:fill="auto" w:val="clear"/>
+              <w:vertAlign w:val="baseline"/>
+              <w:rtl w:val="0"/>
+            </w:rPr>
+            <w:tab/>
+          </w:r>
+          <w:r>
+            <w:fldChar w:fldCharType="begin"/>
+            <w:instrText xml:space="preserve"> PAGEREF _heading=h.2s8eyo1 \h </w:instrText>
+            <w:fldChar w:fldCharType="separate"/>
+          </w:r>
+          <w:r>
+            <w:rPr>
+              <w:rFonts w:ascii="Open Sans" w:cs="Open Sans" w:eastAsia="Open Sans" w:hAnsi="Open Sans"/>
+              <w:b w:val="0"/>
+              <w:i w:val="0"/>
+              <w:smallCaps w:val="0"/>
+              <w:strike w:val="0"/>
+              <w:color w:val="006872"/>
+              <w:sz w:val="18"/>
+              <w:szCs w:val="18"/>
+              <w:u w:val="none"/>
+              <w:shd w:fill="auto" w:val="clear"/>
+              <w:vertAlign w:val="baseline"/>
+              <w:rtl w:val="0"/>
+            </w:rPr>
+            <w:t xml:space="preserve">9</w:t>
+          </w:r>
+          <w:r>
+            <w:fldChar w:fldCharType="end"/>
+          </w:r>
           <w:r>
             <w:rPr>
               <w:rtl w:val="0"/>
@@ -1704,24 +1974,11 @@
         </w:p>
         <w:p>
           <w:pPr>
-            <w:keepNext w:val="0"/>
-            <w:keepLines w:val="0"/>
-            <w:pageBreakBefore w:val="0"/>
-            <w:widowControl w:val="1"/>
-            <w:pBdr>
-              <w:top w:space="0" w:sz="0" w:val="nil"/>
-              <w:left w:space="0" w:sz="0" w:val="nil"/>
-              <w:bottom w:space="0" w:sz="0" w:val="nil"/>
-              <w:right w:space="0" w:sz="0" w:val="nil"/>
-              <w:between w:space="0" w:sz="0" w:val="nil"/>
-            </w:pBdr>
-            <w:shd w:fill="auto" w:val="clear"/>
             <w:tabs>
-              <w:tab w:val="right" w:pos="9350"/>
+              <w:tab w:val="right" w:pos="9360"/>
             </w:tabs>
-            <w:spacing w:after="0" w:before="0" w:line="240" w:lineRule="auto"/>
-            <w:ind w:left="440" w:right="0" w:firstLine="0"/>
-            <w:jc w:val="left"/>
+            <w:spacing w:before="60" w:line="240" w:lineRule="auto"/>
+            <w:ind w:left="720" w:firstLine="0"/>
             <w:rPr>
               <w:rFonts w:ascii="Open Sans" w:cs="Open Sans" w:eastAsia="Open Sans" w:hAnsi="Open Sans"/>
               <w:b w:val="0"/>
@@ -1729,8 +1986,8 @@
               <w:smallCaps w:val="0"/>
               <w:strike w:val="0"/>
               <w:color w:val="006872"/>
-              <w:sz w:val="22"/>
-              <w:szCs w:val="22"/>
+              <w:sz w:val="18"/>
+              <w:szCs w:val="18"/>
               <w:u w:val="none"/>
               <w:shd w:fill="auto" w:val="clear"/>
               <w:vertAlign w:val="baseline"/>
@@ -1753,10 +2010,50 @@
                 <w:rtl w:val="0"/>
               </w:rPr>
               <w:t xml:space="preserve">command</w:t>
-              <w:tab/>
-              <w:t xml:space="preserve">8</w:t>
             </w:r>
           </w:hyperlink>
+          <w:r>
+            <w:rPr>
+              <w:rFonts w:ascii="Open Sans" w:cs="Open Sans" w:eastAsia="Open Sans" w:hAnsi="Open Sans"/>
+              <w:b w:val="0"/>
+              <w:i w:val="0"/>
+              <w:smallCaps w:val="0"/>
+              <w:strike w:val="0"/>
+              <w:color w:val="006872"/>
+              <w:sz w:val="18"/>
+              <w:szCs w:val="18"/>
+              <w:u w:val="none"/>
+              <w:shd w:fill="auto" w:val="clear"/>
+              <w:vertAlign w:val="baseline"/>
+              <w:rtl w:val="0"/>
+            </w:rPr>
+            <w:tab/>
+          </w:r>
+          <w:r>
+            <w:fldChar w:fldCharType="begin"/>
+            <w:instrText xml:space="preserve"> PAGEREF _heading=h.17dp8vu \h </w:instrText>
+            <w:fldChar w:fldCharType="separate"/>
+          </w:r>
+          <w:r>
+            <w:rPr>
+              <w:rFonts w:ascii="Open Sans" w:cs="Open Sans" w:eastAsia="Open Sans" w:hAnsi="Open Sans"/>
+              <w:b w:val="0"/>
+              <w:i w:val="0"/>
+              <w:smallCaps w:val="0"/>
+              <w:strike w:val="0"/>
+              <w:color w:val="006872"/>
+              <w:sz w:val="18"/>
+              <w:szCs w:val="18"/>
+              <w:u w:val="none"/>
+              <w:shd w:fill="auto" w:val="clear"/>
+              <w:vertAlign w:val="baseline"/>
+              <w:rtl w:val="0"/>
+            </w:rPr>
+            <w:t xml:space="preserve">9</w:t>
+          </w:r>
+          <w:r>
+            <w:fldChar w:fldCharType="end"/>
+          </w:r>
           <w:r>
             <w:rPr>
               <w:rtl w:val="0"/>
@@ -1765,24 +2062,11 @@
         </w:p>
         <w:p>
           <w:pPr>
-            <w:keepNext w:val="0"/>
-            <w:keepLines w:val="0"/>
-            <w:pageBreakBefore w:val="0"/>
-            <w:widowControl w:val="1"/>
-            <w:pBdr>
-              <w:top w:space="0" w:sz="0" w:val="nil"/>
-              <w:left w:space="0" w:sz="0" w:val="nil"/>
-              <w:bottom w:space="0" w:sz="0" w:val="nil"/>
-              <w:right w:space="0" w:sz="0" w:val="nil"/>
-              <w:between w:space="0" w:sz="0" w:val="nil"/>
-            </w:pBdr>
-            <w:shd w:fill="auto" w:val="clear"/>
             <w:tabs>
-              <w:tab w:val="right" w:pos="9350"/>
+              <w:tab w:val="right" w:pos="9360"/>
             </w:tabs>
-            <w:spacing w:after="0" w:before="0" w:line="240" w:lineRule="auto"/>
-            <w:ind w:left="440" w:right="0" w:firstLine="0"/>
-            <w:jc w:val="left"/>
+            <w:spacing w:before="60" w:line="240" w:lineRule="auto"/>
+            <w:ind w:left="720" w:firstLine="0"/>
             <w:rPr>
               <w:rFonts w:ascii="Open Sans" w:cs="Open Sans" w:eastAsia="Open Sans" w:hAnsi="Open Sans"/>
               <w:b w:val="0"/>
@@ -1790,8 +2074,8 @@
               <w:smallCaps w:val="0"/>
               <w:strike w:val="0"/>
               <w:color w:val="006872"/>
-              <w:sz w:val="22"/>
-              <w:szCs w:val="22"/>
+              <w:sz w:val="18"/>
+              <w:szCs w:val="18"/>
               <w:u w:val="none"/>
               <w:shd w:fill="auto" w:val="clear"/>
               <w:vertAlign w:val="baseline"/>
@@ -1814,10 +2098,50 @@
                 <w:rtl w:val="0"/>
               </w:rPr>
               <w:t xml:space="preserve">checkAllRegex</w:t>
-              <w:tab/>
-              <w:t xml:space="preserve">8</w:t>
             </w:r>
           </w:hyperlink>
+          <w:r>
+            <w:rPr>
+              <w:rFonts w:ascii="Open Sans" w:cs="Open Sans" w:eastAsia="Open Sans" w:hAnsi="Open Sans"/>
+              <w:b w:val="0"/>
+              <w:i w:val="0"/>
+              <w:smallCaps w:val="0"/>
+              <w:strike w:val="0"/>
+              <w:color w:val="006872"/>
+              <w:sz w:val="18"/>
+              <w:szCs w:val="18"/>
+              <w:u w:val="none"/>
+              <w:shd w:fill="auto" w:val="clear"/>
+              <w:vertAlign w:val="baseline"/>
+              <w:rtl w:val="0"/>
+            </w:rPr>
+            <w:tab/>
+          </w:r>
+          <w:r>
+            <w:fldChar w:fldCharType="begin"/>
+            <w:instrText xml:space="preserve"> PAGEREF _heading=h.3rdcrjn \h </w:instrText>
+            <w:fldChar w:fldCharType="separate"/>
+          </w:r>
+          <w:r>
+            <w:rPr>
+              <w:rFonts w:ascii="Open Sans" w:cs="Open Sans" w:eastAsia="Open Sans" w:hAnsi="Open Sans"/>
+              <w:b w:val="0"/>
+              <w:i w:val="0"/>
+              <w:smallCaps w:val="0"/>
+              <w:strike w:val="0"/>
+              <w:color w:val="006872"/>
+              <w:sz w:val="18"/>
+              <w:szCs w:val="18"/>
+              <w:u w:val="none"/>
+              <w:shd w:fill="auto" w:val="clear"/>
+              <w:vertAlign w:val="baseline"/>
+              <w:rtl w:val="0"/>
+            </w:rPr>
+            <w:t xml:space="preserve">9</w:t>
+          </w:r>
+          <w:r>
+            <w:fldChar w:fldCharType="end"/>
+          </w:r>
           <w:r>
             <w:rPr>
               <w:rtl w:val="0"/>
@@ -1826,24 +2150,11 @@
         </w:p>
         <w:p>
           <w:pPr>
-            <w:keepNext w:val="0"/>
-            <w:keepLines w:val="0"/>
-            <w:pageBreakBefore w:val="0"/>
-            <w:widowControl w:val="1"/>
-            <w:pBdr>
-              <w:top w:space="0" w:sz="0" w:val="nil"/>
-              <w:left w:space="0" w:sz="0" w:val="nil"/>
-              <w:bottom w:space="0" w:sz="0" w:val="nil"/>
-              <w:right w:space="0" w:sz="0" w:val="nil"/>
-              <w:between w:space="0" w:sz="0" w:val="nil"/>
-            </w:pBdr>
-            <w:shd w:fill="auto" w:val="clear"/>
             <w:tabs>
-              <w:tab w:val="right" w:pos="9350"/>
+              <w:tab w:val="right" w:pos="9360"/>
             </w:tabs>
-            <w:spacing w:after="0" w:before="0" w:line="240" w:lineRule="auto"/>
-            <w:ind w:left="440" w:right="0" w:firstLine="0"/>
-            <w:jc w:val="left"/>
+            <w:spacing w:before="60" w:line="240" w:lineRule="auto"/>
+            <w:ind w:left="720" w:firstLine="0"/>
             <w:rPr>
               <w:rFonts w:ascii="Open Sans" w:cs="Open Sans" w:eastAsia="Open Sans" w:hAnsi="Open Sans"/>
               <w:b w:val="0"/>
@@ -1851,8 +2162,8 @@
               <w:smallCaps w:val="0"/>
               <w:strike w:val="0"/>
               <w:color w:val="006872"/>
-              <w:sz w:val="22"/>
-              <w:szCs w:val="22"/>
+              <w:sz w:val="18"/>
+              <w:szCs w:val="18"/>
               <w:u w:val="none"/>
               <w:shd w:fill="auto" w:val="clear"/>
               <w:vertAlign w:val="baseline"/>
@@ -1875,10 +2186,50 @@
                 <w:rtl w:val="0"/>
               </w:rPr>
               <w:t xml:space="preserve">lineLimit</w:t>
-              <w:tab/>
-              <w:t xml:space="preserve">8</w:t>
             </w:r>
           </w:hyperlink>
+          <w:r>
+            <w:rPr>
+              <w:rFonts w:ascii="Open Sans" w:cs="Open Sans" w:eastAsia="Open Sans" w:hAnsi="Open Sans"/>
+              <w:b w:val="0"/>
+              <w:i w:val="0"/>
+              <w:smallCaps w:val="0"/>
+              <w:strike w:val="0"/>
+              <w:color w:val="006872"/>
+              <w:sz w:val="18"/>
+              <w:szCs w:val="18"/>
+              <w:u w:val="none"/>
+              <w:shd w:fill="auto" w:val="clear"/>
+              <w:vertAlign w:val="baseline"/>
+              <w:rtl w:val="0"/>
+            </w:rPr>
+            <w:tab/>
+          </w:r>
+          <w:r>
+            <w:fldChar w:fldCharType="begin"/>
+            <w:instrText xml:space="preserve"> PAGEREF _heading=h.26in1rg \h </w:instrText>
+            <w:fldChar w:fldCharType="separate"/>
+          </w:r>
+          <w:r>
+            <w:rPr>
+              <w:rFonts w:ascii="Open Sans" w:cs="Open Sans" w:eastAsia="Open Sans" w:hAnsi="Open Sans"/>
+              <w:b w:val="0"/>
+              <w:i w:val="0"/>
+              <w:smallCaps w:val="0"/>
+              <w:strike w:val="0"/>
+              <w:color w:val="006872"/>
+              <w:sz w:val="18"/>
+              <w:szCs w:val="18"/>
+              <w:u w:val="none"/>
+              <w:shd w:fill="auto" w:val="clear"/>
+              <w:vertAlign w:val="baseline"/>
+              <w:rtl w:val="0"/>
+            </w:rPr>
+            <w:t xml:space="preserve">10</w:t>
+          </w:r>
+          <w:r>
+            <w:fldChar w:fldCharType="end"/>
+          </w:r>
           <w:r>
             <w:rPr>
               <w:rtl w:val="0"/>
@@ -1887,24 +2238,11 @@
         </w:p>
         <w:p>
           <w:pPr>
-            <w:keepNext w:val="0"/>
-            <w:keepLines w:val="0"/>
-            <w:pageBreakBefore w:val="0"/>
-            <w:widowControl w:val="1"/>
-            <w:pBdr>
-              <w:top w:space="0" w:sz="0" w:val="nil"/>
-              <w:left w:space="0" w:sz="0" w:val="nil"/>
-              <w:bottom w:space="0" w:sz="0" w:val="nil"/>
-              <w:right w:space="0" w:sz="0" w:val="nil"/>
-              <w:between w:space="0" w:sz="0" w:val="nil"/>
-            </w:pBdr>
-            <w:shd w:fill="auto" w:val="clear"/>
             <w:tabs>
-              <w:tab w:val="right" w:pos="9350"/>
+              <w:tab w:val="right" w:pos="9360"/>
             </w:tabs>
-            <w:spacing w:after="0" w:before="0" w:line="240" w:lineRule="auto"/>
-            <w:ind w:left="440" w:right="0" w:firstLine="0"/>
-            <w:jc w:val="left"/>
+            <w:spacing w:before="60" w:line="240" w:lineRule="auto"/>
+            <w:ind w:left="720" w:firstLine="0"/>
             <w:rPr>
               <w:rFonts w:ascii="Open Sans" w:cs="Open Sans" w:eastAsia="Open Sans" w:hAnsi="Open Sans"/>
               <w:b w:val="0"/>
@@ -1912,8 +2250,8 @@
               <w:smallCaps w:val="0"/>
               <w:strike w:val="0"/>
               <w:color w:val="006872"/>
-              <w:sz w:val="22"/>
-              <w:szCs w:val="22"/>
+              <w:sz w:val="18"/>
+              <w:szCs w:val="18"/>
               <w:u w:val="none"/>
               <w:shd w:fill="auto" w:val="clear"/>
               <w:vertAlign w:val="baseline"/>
@@ -1936,10 +2274,50 @@
                 <w:rtl w:val="0"/>
               </w:rPr>
               <w:t xml:space="preserve">interval</w:t>
-              <w:tab/>
-              <w:t xml:space="preserve">8</w:t>
             </w:r>
           </w:hyperlink>
+          <w:r>
+            <w:rPr>
+              <w:rFonts w:ascii="Open Sans" w:cs="Open Sans" w:eastAsia="Open Sans" w:hAnsi="Open Sans"/>
+              <w:b w:val="0"/>
+              <w:i w:val="0"/>
+              <w:smallCaps w:val="0"/>
+              <w:strike w:val="0"/>
+              <w:color w:val="006872"/>
+              <w:sz w:val="18"/>
+              <w:szCs w:val="18"/>
+              <w:u w:val="none"/>
+              <w:shd w:fill="auto" w:val="clear"/>
+              <w:vertAlign w:val="baseline"/>
+              <w:rtl w:val="0"/>
+            </w:rPr>
+            <w:tab/>
+          </w:r>
+          <w:r>
+            <w:fldChar w:fldCharType="begin"/>
+            <w:instrText xml:space="preserve"> PAGEREF _heading=h.lnxbz9 \h </w:instrText>
+            <w:fldChar w:fldCharType="separate"/>
+          </w:r>
+          <w:r>
+            <w:rPr>
+              <w:rFonts w:ascii="Open Sans" w:cs="Open Sans" w:eastAsia="Open Sans" w:hAnsi="Open Sans"/>
+              <w:b w:val="0"/>
+              <w:i w:val="0"/>
+              <w:smallCaps w:val="0"/>
+              <w:strike w:val="0"/>
+              <w:color w:val="006872"/>
+              <w:sz w:val="18"/>
+              <w:szCs w:val="18"/>
+              <w:u w:val="none"/>
+              <w:shd w:fill="auto" w:val="clear"/>
+              <w:vertAlign w:val="baseline"/>
+              <w:rtl w:val="0"/>
+            </w:rPr>
+            <w:t xml:space="preserve">10</w:t>
+          </w:r>
+          <w:r>
+            <w:fldChar w:fldCharType="end"/>
+          </w:r>
           <w:r>
             <w:rPr>
               <w:rtl w:val="0"/>
@@ -1948,36 +2326,16 @@
         </w:p>
         <w:p>
           <w:pPr>
-            <w:keepNext w:val="0"/>
-            <w:keepLines w:val="0"/>
-            <w:pageBreakBefore w:val="0"/>
-            <w:widowControl w:val="1"/>
-            <w:pBdr>
-              <w:top w:space="0" w:sz="0" w:val="nil"/>
-              <w:left w:space="0" w:sz="0" w:val="nil"/>
-              <w:bottom w:space="0" w:sz="0" w:val="nil"/>
-              <w:right w:space="0" w:sz="0" w:val="nil"/>
-              <w:between w:space="0" w:sz="0" w:val="nil"/>
-            </w:pBdr>
-            <w:shd w:fill="auto" w:val="clear"/>
             <w:tabs>
-              <w:tab w:val="right" w:pos="9350"/>
+              <w:tab w:val="right" w:pos="9360"/>
             </w:tabs>
-            <w:spacing w:after="0" w:before="0" w:line="240" w:lineRule="auto"/>
-            <w:ind w:left="440" w:right="0" w:firstLine="0"/>
-            <w:jc w:val="left"/>
+            <w:spacing w:before="60" w:line="240" w:lineRule="auto"/>
+            <w:ind w:left="720" w:firstLine="0"/>
             <w:rPr>
               <w:rFonts w:ascii="Open Sans" w:cs="Open Sans" w:eastAsia="Open Sans" w:hAnsi="Open Sans"/>
-              <w:b w:val="0"/>
-              <w:i w:val="0"/>
-              <w:smallCaps w:val="0"/>
-              <w:strike w:val="0"/>
               <w:color w:val="006872"/>
-              <w:sz w:val="22"/>
-              <w:szCs w:val="22"/>
-              <w:u w:val="none"/>
-              <w:shd w:fill="auto" w:val="clear"/>
-              <w:vertAlign w:val="baseline"/>
+              <w:sz w:val="18"/>
+              <w:szCs w:val="18"/>
             </w:rPr>
           </w:pPr>
           <w:hyperlink w:anchor="_heading=h.35nkun2">
@@ -1997,10 +2355,36 @@
                 <w:rtl w:val="0"/>
               </w:rPr>
               <w:t xml:space="preserve">mappings</w:t>
-              <w:tab/>
-              <w:t xml:space="preserve">8</w:t>
             </w:r>
           </w:hyperlink>
+          <w:r>
+            <w:rPr>
+              <w:rFonts w:ascii="Open Sans" w:cs="Open Sans" w:eastAsia="Open Sans" w:hAnsi="Open Sans"/>
+              <w:color w:val="006872"/>
+              <w:sz w:val="18"/>
+              <w:szCs w:val="18"/>
+              <w:rtl w:val="0"/>
+            </w:rPr>
+            <w:tab/>
+          </w:r>
+          <w:r>
+            <w:fldChar w:fldCharType="begin"/>
+            <w:instrText xml:space="preserve"> PAGEREF _heading=h.seb13pmpmptj \h </w:instrText>
+            <w:fldChar w:fldCharType="separate"/>
+          </w:r>
+          <w:r>
+            <w:rPr>
+              <w:rFonts w:ascii="Open Sans" w:cs="Open Sans" w:eastAsia="Open Sans" w:hAnsi="Open Sans"/>
+              <w:color w:val="006872"/>
+              <w:sz w:val="18"/>
+              <w:szCs w:val="18"/>
+              <w:rtl w:val="0"/>
+            </w:rPr>
+            <w:t xml:space="preserve">11</w:t>
+          </w:r>
+          <w:r>
+            <w:fldChar w:fldCharType="end"/>
+          </w:r>
           <w:r>
             <w:rPr>
               <w:rtl w:val="0"/>
@@ -2009,59 +2393,79 @@
         </w:p>
         <w:p>
           <w:pPr>
-            <w:keepNext w:val="0"/>
-            <w:keepLines w:val="0"/>
-            <w:pageBreakBefore w:val="0"/>
-            <w:widowControl w:val="1"/>
-            <w:pBdr>
-              <w:top w:space="0" w:sz="0" w:val="nil"/>
-              <w:left w:space="0" w:sz="0" w:val="nil"/>
-              <w:bottom w:space="0" w:sz="0" w:val="nil"/>
-              <w:right w:space="0" w:sz="0" w:val="nil"/>
-              <w:between w:space="0" w:sz="0" w:val="nil"/>
-            </w:pBdr>
-            <w:shd w:fill="auto" w:val="clear"/>
             <w:tabs>
-              <w:tab w:val="right" w:pos="9350"/>
+              <w:tab w:val="right" w:pos="9360"/>
             </w:tabs>
-            <w:spacing w:after="0" w:before="0" w:line="240" w:lineRule="auto"/>
-            <w:ind w:left="440" w:right="0" w:firstLine="0"/>
-            <w:jc w:val="left"/>
+            <w:spacing w:before="60" w:line="240" w:lineRule="auto"/>
+            <w:ind w:left="720" w:firstLine="0"/>
             <w:rPr>
-              <w:rFonts w:ascii="Open Sans" w:cs="Open Sans" w:eastAsia="Open Sans" w:hAnsi="Open Sans"/>
+              <w:rFonts w:ascii="Times New Roman" w:cs="Times New Roman" w:eastAsia="Times New Roman" w:hAnsi="Times New Roman"/>
               <w:b w:val="0"/>
               <w:i w:val="0"/>
               <w:smallCaps w:val="0"/>
               <w:strike w:val="0"/>
-              <w:color w:val="006872"/>
-              <w:sz w:val="22"/>
-              <w:szCs w:val="22"/>
+              <w:color w:val="000000"/>
+              <w:sz w:val="24"/>
+              <w:szCs w:val="24"/>
               <w:u w:val="none"/>
               <w:shd w:fill="auto" w:val="clear"/>
               <w:vertAlign w:val="baseline"/>
             </w:rPr>
           </w:pPr>
-          <w:hyperlink w:anchor="_heading=h.44sinio">
+          <w:hyperlink w:anchor="_heading=h.2jxsxqh">
             <w:r>
               <w:rPr>
                 <w:rFonts w:ascii="Open Sans" w:cs="Open Sans" w:eastAsia="Open Sans" w:hAnsi="Open Sans"/>
-                <w:b w:val="0"/>
-                <w:i w:val="0"/>
-                <w:smallCaps w:val="0"/>
-                <w:strike w:val="0"/>
                 <w:color w:val="006872"/>
                 <w:sz w:val="18"/>
                 <w:szCs w:val="18"/>
-                <w:u w:val="none"/>
-                <w:shd w:fill="auto" w:val="clear"/>
-                <w:vertAlign w:val="baseline"/>
                 <w:rtl w:val="0"/>
               </w:rPr>
               <w:t xml:space="preserve">Example command configuration</w:t>
-              <w:tab/>
-              <w:t xml:space="preserve">9</w:t>
             </w:r>
           </w:hyperlink>
+          <w:r>
+            <w:rPr>
+              <w:rFonts w:ascii="Times New Roman" w:cs="Times New Roman" w:eastAsia="Times New Roman" w:hAnsi="Times New Roman"/>
+              <w:b w:val="0"/>
+              <w:i w:val="0"/>
+              <w:smallCaps w:val="0"/>
+              <w:strike w:val="0"/>
+              <w:color w:val="000000"/>
+              <w:sz w:val="24"/>
+              <w:szCs w:val="24"/>
+              <w:u w:val="none"/>
+              <w:shd w:fill="auto" w:val="clear"/>
+              <w:vertAlign w:val="baseline"/>
+              <w:rtl w:val="0"/>
+            </w:rPr>
+            <w:tab/>
+          </w:r>
+          <w:r>
+            <w:fldChar w:fldCharType="begin"/>
+            <w:instrText xml:space="preserve"> PAGEREF _heading=h.2jxsxqh \h </w:instrText>
+            <w:fldChar w:fldCharType="separate"/>
+          </w:r>
+          <w:r>
+            <w:rPr>
+              <w:rFonts w:ascii="Times New Roman" w:cs="Times New Roman" w:eastAsia="Times New Roman" w:hAnsi="Times New Roman"/>
+              <w:b w:val="0"/>
+              <w:i w:val="0"/>
+              <w:smallCaps w:val="0"/>
+              <w:strike w:val="0"/>
+              <w:color w:val="000000"/>
+              <w:sz w:val="24"/>
+              <w:szCs w:val="24"/>
+              <w:u w:val="none"/>
+              <w:shd w:fill="auto" w:val="clear"/>
+              <w:vertAlign w:val="baseline"/>
+              <w:rtl w:val="0"/>
+            </w:rPr>
+            <w:t xml:space="preserve">12</w:t>
+          </w:r>
+          <w:r>
+            <w:fldChar w:fldCharType="end"/>
+          </w:r>
           <w:r>
             <w:rPr>
               <w:rtl w:val="0"/>
@@ -2070,27 +2474,14 @@
         </w:p>
         <w:p>
           <w:pPr>
-            <w:keepNext w:val="0"/>
-            <w:keepLines w:val="0"/>
-            <w:pageBreakBefore w:val="0"/>
-            <w:widowControl w:val="1"/>
-            <w:pBdr>
-              <w:top w:space="0" w:sz="0" w:val="nil"/>
-              <w:left w:space="0" w:sz="0" w:val="nil"/>
-              <w:bottom w:space="0" w:sz="0" w:val="nil"/>
-              <w:right w:space="0" w:sz="0" w:val="nil"/>
-              <w:between w:space="0" w:sz="0" w:val="nil"/>
-            </w:pBdr>
-            <w:shd w:fill="auto" w:val="clear"/>
             <w:tabs>
-              <w:tab w:val="right" w:pos="9350"/>
+              <w:tab w:val="right" w:pos="9360"/>
             </w:tabs>
-            <w:spacing w:after="0" w:before="120" w:line="240" w:lineRule="auto"/>
-            <w:ind w:left="220" w:right="0" w:firstLine="0"/>
-            <w:jc w:val="left"/>
+            <w:spacing w:before="60" w:line="240" w:lineRule="auto"/>
+            <w:ind w:left="360" w:firstLine="0"/>
             <w:rPr>
               <w:rFonts w:ascii="Open Sans" w:cs="Open Sans" w:eastAsia="Open Sans" w:hAnsi="Open Sans"/>
-              <w:b w:val="0"/>
+              <w:b w:val="1"/>
               <w:i w:val="0"/>
               <w:smallCaps w:val="0"/>
               <w:strike w:val="0"/>
@@ -2119,10 +2510,50 @@
                 <w:rtl w:val="0"/>
               </w:rPr>
               <w:t xml:space="preserve">Startup script</w:t>
-              <w:tab/>
-              <w:t xml:space="preserve">11</w:t>
             </w:r>
           </w:hyperlink>
+          <w:r>
+            <w:rPr>
+              <w:rFonts w:ascii="Open Sans" w:cs="Open Sans" w:eastAsia="Open Sans" w:hAnsi="Open Sans"/>
+              <w:b w:val="1"/>
+              <w:i w:val="0"/>
+              <w:smallCaps w:val="0"/>
+              <w:strike w:val="0"/>
+              <w:color w:val="006872"/>
+              <w:sz w:val="22"/>
+              <w:szCs w:val="22"/>
+              <w:u w:val="none"/>
+              <w:shd w:fill="auto" w:val="clear"/>
+              <w:vertAlign w:val="baseline"/>
+              <w:rtl w:val="0"/>
+            </w:rPr>
+            <w:tab/>
+          </w:r>
+          <w:r>
+            <w:fldChar w:fldCharType="begin"/>
+            <w:instrText xml:space="preserve"> PAGEREF _heading=h.3j2qqm3 \h </w:instrText>
+            <w:fldChar w:fldCharType="separate"/>
+          </w:r>
+          <w:r>
+            <w:rPr>
+              <w:rFonts w:ascii="Open Sans" w:cs="Open Sans" w:eastAsia="Open Sans" w:hAnsi="Open Sans"/>
+              <w:b w:val="1"/>
+              <w:i w:val="0"/>
+              <w:smallCaps w:val="0"/>
+              <w:strike w:val="0"/>
+              <w:color w:val="006872"/>
+              <w:sz w:val="22"/>
+              <w:szCs w:val="22"/>
+              <w:u w:val="none"/>
+              <w:shd w:fill="auto" w:val="clear"/>
+              <w:vertAlign w:val="baseline"/>
+              <w:rtl w:val="0"/>
+            </w:rPr>
+            <w:t xml:space="preserve">13</w:t>
+          </w:r>
+          <w:r>
+            <w:fldChar w:fldCharType="end"/>
+          </w:r>
           <w:r>
             <w:rPr>
               <w:rtl w:val="0"/>
@@ -2131,24 +2562,11 @@
         </w:p>
         <w:p>
           <w:pPr>
-            <w:keepNext w:val="0"/>
-            <w:keepLines w:val="0"/>
-            <w:pageBreakBefore w:val="0"/>
-            <w:widowControl w:val="1"/>
-            <w:pBdr>
-              <w:top w:space="0" w:sz="0" w:val="nil"/>
-              <w:left w:space="0" w:sz="0" w:val="nil"/>
-              <w:bottom w:space="0" w:sz="0" w:val="nil"/>
-              <w:right w:space="0" w:sz="0" w:val="nil"/>
-              <w:between w:space="0" w:sz="0" w:val="nil"/>
-            </w:pBdr>
-            <w:shd w:fill="auto" w:val="clear"/>
             <w:tabs>
-              <w:tab w:val="right" w:pos="9350"/>
+              <w:tab w:val="right" w:pos="9360"/>
             </w:tabs>
-            <w:spacing w:after="0" w:before="0" w:line="240" w:lineRule="auto"/>
-            <w:ind w:left="440" w:right="0" w:firstLine="0"/>
-            <w:jc w:val="left"/>
+            <w:spacing w:before="60" w:line="240" w:lineRule="auto"/>
+            <w:ind w:left="720" w:firstLine="0"/>
             <w:rPr>
               <w:rFonts w:ascii="Open Sans" w:cs="Open Sans" w:eastAsia="Open Sans" w:hAnsi="Open Sans"/>
               <w:b w:val="0"/>
@@ -2156,8 +2574,8 @@
               <w:smallCaps w:val="0"/>
               <w:strike w:val="0"/>
               <w:color w:val="006872"/>
-              <w:sz w:val="22"/>
-              <w:szCs w:val="22"/>
+              <w:sz w:val="18"/>
+              <w:szCs w:val="18"/>
               <w:u w:val="none"/>
               <w:shd w:fill="auto" w:val="clear"/>
               <w:vertAlign w:val="baseline"/>
@@ -2180,10 +2598,50 @@
                 <w:rtl w:val="0"/>
               </w:rPr>
               <w:t xml:space="preserve">Usage</w:t>
-              <w:tab/>
-              <w:t xml:space="preserve">11</w:t>
             </w:r>
           </w:hyperlink>
+          <w:r>
+            <w:rPr>
+              <w:rFonts w:ascii="Open Sans" w:cs="Open Sans" w:eastAsia="Open Sans" w:hAnsi="Open Sans"/>
+              <w:b w:val="0"/>
+              <w:i w:val="0"/>
+              <w:smallCaps w:val="0"/>
+              <w:strike w:val="0"/>
+              <w:color w:val="006872"/>
+              <w:sz w:val="18"/>
+              <w:szCs w:val="18"/>
+              <w:u w:val="none"/>
+              <w:shd w:fill="auto" w:val="clear"/>
+              <w:vertAlign w:val="baseline"/>
+              <w:rtl w:val="0"/>
+            </w:rPr>
+            <w:tab/>
+          </w:r>
+          <w:r>
+            <w:fldChar w:fldCharType="begin"/>
+            <w:instrText xml:space="preserve"> PAGEREF _heading=h.1y810tw \h </w:instrText>
+            <w:fldChar w:fldCharType="separate"/>
+          </w:r>
+          <w:r>
+            <w:rPr>
+              <w:rFonts w:ascii="Open Sans" w:cs="Open Sans" w:eastAsia="Open Sans" w:hAnsi="Open Sans"/>
+              <w:b w:val="0"/>
+              <w:i w:val="0"/>
+              <w:smallCaps w:val="0"/>
+              <w:strike w:val="0"/>
+              <w:color w:val="006872"/>
+              <w:sz w:val="18"/>
+              <w:szCs w:val="18"/>
+              <w:u w:val="none"/>
+              <w:shd w:fill="auto" w:val="clear"/>
+              <w:vertAlign w:val="baseline"/>
+              <w:rtl w:val="0"/>
+            </w:rPr>
+            <w:t xml:space="preserve">13</w:t>
+          </w:r>
+          <w:r>
+            <w:fldChar w:fldCharType="end"/>
+          </w:r>
           <w:r>
             <w:rPr>
               <w:rtl w:val="0"/>
@@ -2192,28 +2650,15 @@
         </w:p>
         <w:p>
           <w:pPr>
-            <w:keepNext w:val="0"/>
-            <w:keepLines w:val="0"/>
-            <w:pageBreakBefore w:val="0"/>
-            <w:widowControl w:val="1"/>
-            <w:pBdr>
-              <w:top w:space="0" w:sz="0" w:val="nil"/>
-              <w:left w:space="0" w:sz="0" w:val="nil"/>
-              <w:bottom w:space="0" w:sz="0" w:val="nil"/>
-              <w:right w:space="0" w:sz="0" w:val="nil"/>
-              <w:between w:space="0" w:sz="0" w:val="nil"/>
-            </w:pBdr>
-            <w:shd w:fill="auto" w:val="clear"/>
             <w:tabs>
-              <w:tab w:val="right" w:pos="9350"/>
+              <w:tab w:val="right" w:pos="9360"/>
             </w:tabs>
-            <w:spacing w:after="0" w:before="120" w:line="240" w:lineRule="auto"/>
-            <w:ind w:left="0" w:right="0" w:firstLine="0"/>
-            <w:jc w:val="left"/>
+            <w:spacing w:before="200" w:line="240" w:lineRule="auto"/>
+            <w:ind w:left="0" w:firstLine="0"/>
             <w:rPr>
               <w:rFonts w:ascii="Open Sans" w:cs="Open Sans" w:eastAsia="Open Sans" w:hAnsi="Open Sans"/>
-              <w:b w:val="0"/>
-              <w:i w:val="0"/>
+              <w:b w:val="1"/>
+              <w:i w:val="1"/>
               <w:smallCaps w:val="0"/>
               <w:strike w:val="0"/>
               <w:color w:val="006872"/>
@@ -2241,10 +2686,50 @@
                 <w:rtl w:val="0"/>
               </w:rPr>
               <w:t xml:space="preserve">Advanced configurations</w:t>
-              <w:tab/>
-              <w:t xml:space="preserve">12</w:t>
             </w:r>
           </w:hyperlink>
+          <w:r>
+            <w:rPr>
+              <w:rFonts w:ascii="Open Sans" w:cs="Open Sans" w:eastAsia="Open Sans" w:hAnsi="Open Sans"/>
+              <w:b w:val="1"/>
+              <w:i w:val="1"/>
+              <w:smallCaps w:val="0"/>
+              <w:strike w:val="0"/>
+              <w:color w:val="006872"/>
+              <w:sz w:val="22"/>
+              <w:szCs w:val="22"/>
+              <w:u w:val="none"/>
+              <w:shd w:fill="auto" w:val="clear"/>
+              <w:vertAlign w:val="baseline"/>
+              <w:rtl w:val="0"/>
+            </w:rPr>
+            <w:tab/>
+          </w:r>
+          <w:r>
+            <w:fldChar w:fldCharType="begin"/>
+            <w:instrText xml:space="preserve"> PAGEREF _heading=h.4i7ojhp \h </w:instrText>
+            <w:fldChar w:fldCharType="separate"/>
+          </w:r>
+          <w:r>
+            <w:rPr>
+              <w:rFonts w:ascii="Open Sans" w:cs="Open Sans" w:eastAsia="Open Sans" w:hAnsi="Open Sans"/>
+              <w:b w:val="1"/>
+              <w:i w:val="1"/>
+              <w:smallCaps w:val="0"/>
+              <w:strike w:val="0"/>
+              <w:color w:val="006872"/>
+              <w:sz w:val="22"/>
+              <w:szCs w:val="22"/>
+              <w:u w:val="none"/>
+              <w:shd w:fill="auto" w:val="clear"/>
+              <w:vertAlign w:val="baseline"/>
+              <w:rtl w:val="0"/>
+            </w:rPr>
+            <w:t xml:space="preserve">14</w:t>
+          </w:r>
+          <w:r>
+            <w:fldChar w:fldCharType="end"/>
+          </w:r>
           <w:r>
             <w:rPr>
               <w:rtl w:val="0"/>
@@ -2253,27 +2738,14 @@
         </w:p>
         <w:p>
           <w:pPr>
-            <w:keepNext w:val="0"/>
-            <w:keepLines w:val="0"/>
-            <w:pageBreakBefore w:val="0"/>
-            <w:widowControl w:val="1"/>
-            <w:pBdr>
-              <w:top w:space="0" w:sz="0" w:val="nil"/>
-              <w:left w:space="0" w:sz="0" w:val="nil"/>
-              <w:bottom w:space="0" w:sz="0" w:val="nil"/>
-              <w:right w:space="0" w:sz="0" w:val="nil"/>
-              <w:between w:space="0" w:sz="0" w:val="nil"/>
-            </w:pBdr>
-            <w:shd w:fill="auto" w:val="clear"/>
             <w:tabs>
-              <w:tab w:val="right" w:pos="9350"/>
+              <w:tab w:val="right" w:pos="9360"/>
             </w:tabs>
-            <w:spacing w:after="0" w:before="120" w:line="240" w:lineRule="auto"/>
-            <w:ind w:left="220" w:right="0" w:firstLine="0"/>
-            <w:jc w:val="left"/>
+            <w:spacing w:before="60" w:line="240" w:lineRule="auto"/>
+            <w:ind w:left="360" w:firstLine="0"/>
             <w:rPr>
               <w:rFonts w:ascii="Open Sans" w:cs="Open Sans" w:eastAsia="Open Sans" w:hAnsi="Open Sans"/>
-              <w:b w:val="0"/>
+              <w:b w:val="1"/>
               <w:i w:val="0"/>
               <w:smallCaps w:val="0"/>
               <w:strike w:val="0"/>
@@ -2302,10 +2774,50 @@
                 <w:rtl w:val="0"/>
               </w:rPr>
               <w:t xml:space="preserve">Deploying Dashboards from separate server/desktop</w:t>
-              <w:tab/>
-              <w:t xml:space="preserve">12</w:t>
             </w:r>
           </w:hyperlink>
+          <w:r>
+            <w:rPr>
+              <w:rFonts w:ascii="Open Sans" w:cs="Open Sans" w:eastAsia="Open Sans" w:hAnsi="Open Sans"/>
+              <w:b w:val="1"/>
+              <w:i w:val="0"/>
+              <w:smallCaps w:val="0"/>
+              <w:strike w:val="0"/>
+              <w:color w:val="006872"/>
+              <w:sz w:val="22"/>
+              <w:szCs w:val="22"/>
+              <w:u w:val="none"/>
+              <w:shd w:fill="auto" w:val="clear"/>
+              <w:vertAlign w:val="baseline"/>
+              <w:rtl w:val="0"/>
+            </w:rPr>
+            <w:tab/>
+          </w:r>
+          <w:r>
+            <w:fldChar w:fldCharType="begin"/>
+            <w:instrText xml:space="preserve"> PAGEREF _heading=h.2xcytpi \h </w:instrText>
+            <w:fldChar w:fldCharType="separate"/>
+          </w:r>
+          <w:r>
+            <w:rPr>
+              <w:rFonts w:ascii="Open Sans" w:cs="Open Sans" w:eastAsia="Open Sans" w:hAnsi="Open Sans"/>
+              <w:b w:val="1"/>
+              <w:i w:val="0"/>
+              <w:smallCaps w:val="0"/>
+              <w:strike w:val="0"/>
+              <w:color w:val="006872"/>
+              <w:sz w:val="22"/>
+              <w:szCs w:val="22"/>
+              <w:u w:val="none"/>
+              <w:shd w:fill="auto" w:val="clear"/>
+              <w:vertAlign w:val="baseline"/>
+              <w:rtl w:val="0"/>
+            </w:rPr>
+            <w:t xml:space="preserve">14</w:t>
+          </w:r>
+          <w:r>
+            <w:fldChar w:fldCharType="end"/>
+          </w:r>
           <w:r>
             <w:rPr>
               <w:rtl w:val="0"/>
@@ -2314,27 +2826,14 @@
         </w:p>
         <w:p>
           <w:pPr>
-            <w:keepNext w:val="0"/>
-            <w:keepLines w:val="0"/>
-            <w:pageBreakBefore w:val="0"/>
-            <w:widowControl w:val="1"/>
-            <w:pBdr>
-              <w:top w:space="0" w:sz="0" w:val="nil"/>
-              <w:left w:space="0" w:sz="0" w:val="nil"/>
-              <w:bottom w:space="0" w:sz="0" w:val="nil"/>
-              <w:right w:space="0" w:sz="0" w:val="nil"/>
-              <w:between w:space="0" w:sz="0" w:val="nil"/>
-            </w:pBdr>
-            <w:shd w:fill="auto" w:val="clear"/>
             <w:tabs>
-              <w:tab w:val="right" w:pos="9350"/>
+              <w:tab w:val="right" w:pos="9360"/>
             </w:tabs>
-            <w:spacing w:after="0" w:before="120" w:line="240" w:lineRule="auto"/>
-            <w:ind w:left="220" w:right="0" w:firstLine="0"/>
-            <w:jc w:val="left"/>
+            <w:spacing w:before="60" w:line="240" w:lineRule="auto"/>
+            <w:ind w:left="360" w:firstLine="0"/>
             <w:rPr>
               <w:rFonts w:ascii="Open Sans" w:cs="Open Sans" w:eastAsia="Open Sans" w:hAnsi="Open Sans"/>
-              <w:b w:val="0"/>
+              <w:b w:val="1"/>
               <w:i w:val="0"/>
               <w:smallCaps w:val="0"/>
               <w:strike w:val="0"/>
@@ -2363,10 +2862,50 @@
                 <w:rtl w:val="0"/>
               </w:rPr>
               <w:t xml:space="preserve">Fix for using the WebSphere JDK</w:t>
-              <w:tab/>
-              <w:t xml:space="preserve">12</w:t>
             </w:r>
           </w:hyperlink>
+          <w:r>
+            <w:rPr>
+              <w:rFonts w:ascii="Open Sans" w:cs="Open Sans" w:eastAsia="Open Sans" w:hAnsi="Open Sans"/>
+              <w:b w:val="1"/>
+              <w:i w:val="0"/>
+              <w:smallCaps w:val="0"/>
+              <w:strike w:val="0"/>
+              <w:color w:val="006872"/>
+              <w:sz w:val="22"/>
+              <w:szCs w:val="22"/>
+              <w:u w:val="none"/>
+              <w:shd w:fill="auto" w:val="clear"/>
+              <w:vertAlign w:val="baseline"/>
+              <w:rtl w:val="0"/>
+            </w:rPr>
+            <w:tab/>
+          </w:r>
+          <w:r>
+            <w:fldChar w:fldCharType="begin"/>
+            <w:instrText xml:space="preserve"> PAGEREF _heading=h.1ci93xb \h </w:instrText>
+            <w:fldChar w:fldCharType="separate"/>
+          </w:r>
+          <w:r>
+            <w:rPr>
+              <w:rFonts w:ascii="Open Sans" w:cs="Open Sans" w:eastAsia="Open Sans" w:hAnsi="Open Sans"/>
+              <w:b w:val="1"/>
+              <w:i w:val="0"/>
+              <w:smallCaps w:val="0"/>
+              <w:strike w:val="0"/>
+              <w:color w:val="006872"/>
+              <w:sz w:val="22"/>
+              <w:szCs w:val="22"/>
+              <w:u w:val="none"/>
+              <w:shd w:fill="auto" w:val="clear"/>
+              <w:vertAlign w:val="baseline"/>
+              <w:rtl w:val="0"/>
+            </w:rPr>
+            <w:t xml:space="preserve">14</w:t>
+          </w:r>
+          <w:r>
+            <w:fldChar w:fldCharType="end"/>
+          </w:r>
           <w:r>
             <w:rPr>
               <w:rtl w:val="0"/>
@@ -2375,27 +2914,14 @@
         </w:p>
         <w:p>
           <w:pPr>
-            <w:keepNext w:val="0"/>
-            <w:keepLines w:val="0"/>
-            <w:pageBreakBefore w:val="0"/>
-            <w:widowControl w:val="1"/>
-            <w:pBdr>
-              <w:top w:space="0" w:sz="0" w:val="nil"/>
-              <w:left w:space="0" w:sz="0" w:val="nil"/>
-              <w:bottom w:space="0" w:sz="0" w:val="nil"/>
-              <w:right w:space="0" w:sz="0" w:val="nil"/>
-              <w:between w:space="0" w:sz="0" w:val="nil"/>
-            </w:pBdr>
-            <w:shd w:fill="auto" w:val="clear"/>
             <w:tabs>
-              <w:tab w:val="right" w:pos="9350"/>
+              <w:tab w:val="right" w:pos="9360"/>
             </w:tabs>
-            <w:spacing w:after="0" w:before="120" w:line="240" w:lineRule="auto"/>
-            <w:ind w:left="220" w:right="0" w:firstLine="0"/>
-            <w:jc w:val="left"/>
+            <w:spacing w:before="60" w:line="240" w:lineRule="auto"/>
+            <w:ind w:left="360" w:firstLine="0"/>
             <w:rPr>
               <w:rFonts w:ascii="Open Sans" w:cs="Open Sans" w:eastAsia="Open Sans" w:hAnsi="Open Sans"/>
-              <w:b w:val="0"/>
+              <w:b w:val="1"/>
               <w:i w:val="0"/>
               <w:smallCaps w:val="0"/>
               <w:strike w:val="0"/>
@@ -2407,7 +2933,7 @@
               <w:vertAlign w:val="baseline"/>
             </w:rPr>
           </w:pPr>
-          <w:hyperlink w:anchor="_heading=h.3whwml4">
+          <w:hyperlink w:anchor="_heading=h.rpe3pnma2xxl">
             <w:r>
               <w:rPr>
                 <w:rFonts w:ascii="Open Sans" w:cs="Open Sans" w:eastAsia="Open Sans" w:hAnsi="Open Sans"/>
@@ -2424,10 +2950,50 @@
                 <w:rtl w:val="0"/>
               </w:rPr>
               <w:t xml:space="preserve">Fix for using Solaris 10</w:t>
-              <w:tab/>
-              <w:t xml:space="preserve">12</w:t>
             </w:r>
           </w:hyperlink>
+          <w:r>
+            <w:rPr>
+              <w:rFonts w:ascii="Open Sans" w:cs="Open Sans" w:eastAsia="Open Sans" w:hAnsi="Open Sans"/>
+              <w:b w:val="1"/>
+              <w:i w:val="0"/>
+              <w:smallCaps w:val="0"/>
+              <w:strike w:val="0"/>
+              <w:color w:val="006872"/>
+              <w:sz w:val="22"/>
+              <w:szCs w:val="22"/>
+              <w:u w:val="none"/>
+              <w:shd w:fill="auto" w:val="clear"/>
+              <w:vertAlign w:val="baseline"/>
+              <w:rtl w:val="0"/>
+            </w:rPr>
+            <w:tab/>
+          </w:r>
+          <w:r>
+            <w:fldChar w:fldCharType="begin"/>
+            <w:instrText xml:space="preserve"> PAGEREF _heading=h.rpe3pnma2xxl \h </w:instrText>
+            <w:fldChar w:fldCharType="separate"/>
+          </w:r>
+          <w:r>
+            <w:rPr>
+              <w:rFonts w:ascii="Open Sans" w:cs="Open Sans" w:eastAsia="Open Sans" w:hAnsi="Open Sans"/>
+              <w:b w:val="1"/>
+              <w:i w:val="0"/>
+              <w:smallCaps w:val="0"/>
+              <w:strike w:val="0"/>
+              <w:color w:val="006872"/>
+              <w:sz w:val="22"/>
+              <w:szCs w:val="22"/>
+              <w:u w:val="none"/>
+              <w:shd w:fill="auto" w:val="clear"/>
+              <w:vertAlign w:val="baseline"/>
+              <w:rtl w:val="0"/>
+            </w:rPr>
+            <w:t xml:space="preserve">14</w:t>
+          </w:r>
+          <w:r>
+            <w:fldChar w:fldCharType="end"/>
+          </w:r>
           <w:r>
             <w:rPr>
               <w:rtl w:val="0"/>
@@ -2436,8 +3002,350 @@
         </w:p>
         <w:p>
           <w:pPr>
-            <w:rPr/>
+            <w:tabs>
+              <w:tab w:val="right" w:pos="9360"/>
+            </w:tabs>
+            <w:spacing w:before="60" w:line="240" w:lineRule="auto"/>
+            <w:ind w:left="360" w:firstLine="0"/>
+            <w:rPr>
+              <w:rFonts w:ascii="Open Sans" w:cs="Open Sans" w:eastAsia="Open Sans" w:hAnsi="Open Sans"/>
+              <w:b w:val="1"/>
+              <w:i w:val="0"/>
+              <w:smallCaps w:val="0"/>
+              <w:strike w:val="0"/>
+              <w:color w:val="006872"/>
+              <w:sz w:val="22"/>
+              <w:szCs w:val="22"/>
+              <w:u w:val="none"/>
+              <w:shd w:fill="auto" w:val="clear"/>
+              <w:vertAlign w:val="baseline"/>
+            </w:rPr>
           </w:pPr>
+          <w:hyperlink w:anchor="_heading=h.mryvkk12ca0">
+            <w:r>
+              <w:rPr>
+                <w:rFonts w:ascii="Open Sans" w:cs="Open Sans" w:eastAsia="Open Sans" w:hAnsi="Open Sans"/>
+                <w:b w:val="1"/>
+                <w:i w:val="0"/>
+                <w:smallCaps w:val="0"/>
+                <w:strike w:val="0"/>
+                <w:color w:val="006872"/>
+                <w:sz w:val="22"/>
+                <w:szCs w:val="22"/>
+                <w:u w:val="none"/>
+                <w:shd w:fill="auto" w:val="clear"/>
+                <w:vertAlign w:val="baseline"/>
+                <w:rtl w:val="0"/>
+              </w:rPr>
+              <w:t xml:space="preserve">Guided script driver</w:t>
+            </w:r>
+          </w:hyperlink>
+          <w:r>
+            <w:rPr>
+              <w:rFonts w:ascii="Open Sans" w:cs="Open Sans" w:eastAsia="Open Sans" w:hAnsi="Open Sans"/>
+              <w:b w:val="1"/>
+              <w:i w:val="0"/>
+              <w:smallCaps w:val="0"/>
+              <w:strike w:val="0"/>
+              <w:color w:val="006872"/>
+              <w:sz w:val="22"/>
+              <w:szCs w:val="22"/>
+              <w:u w:val="none"/>
+              <w:shd w:fill="auto" w:val="clear"/>
+              <w:vertAlign w:val="baseline"/>
+              <w:rtl w:val="0"/>
+            </w:rPr>
+            <w:tab/>
+          </w:r>
+          <w:r>
+            <w:fldChar w:fldCharType="begin"/>
+            <w:instrText xml:space="preserve"> PAGEREF _heading=h.mryvkk12ca0 \h </w:instrText>
+            <w:fldChar w:fldCharType="separate"/>
+          </w:r>
+          <w:r>
+            <w:rPr>
+              <w:rFonts w:ascii="Open Sans" w:cs="Open Sans" w:eastAsia="Open Sans" w:hAnsi="Open Sans"/>
+              <w:b w:val="1"/>
+              <w:i w:val="0"/>
+              <w:smallCaps w:val="0"/>
+              <w:strike w:val="0"/>
+              <w:color w:val="006872"/>
+              <w:sz w:val="22"/>
+              <w:szCs w:val="22"/>
+              <w:u w:val="none"/>
+              <w:shd w:fill="auto" w:val="clear"/>
+              <w:vertAlign w:val="baseline"/>
+              <w:rtl w:val="0"/>
+            </w:rPr>
+            <w:t xml:space="preserve">15</w:t>
+          </w:r>
+          <w:r>
+            <w:fldChar w:fldCharType="end"/>
+          </w:r>
+          <w:r>
+            <w:rPr>
+              <w:rtl w:val="0"/>
+            </w:rPr>
+          </w:r>
+        </w:p>
+        <w:p>
+          <w:pPr>
+            <w:tabs>
+              <w:tab w:val="right" w:pos="9360"/>
+            </w:tabs>
+            <w:spacing w:before="60" w:line="240" w:lineRule="auto"/>
+            <w:ind w:left="1080" w:firstLine="0"/>
+            <w:rPr>
+              <w:rFonts w:ascii="Open Sans" w:cs="Open Sans" w:eastAsia="Open Sans" w:hAnsi="Open Sans"/>
+              <w:b w:val="1"/>
+              <w:i w:val="0"/>
+              <w:smallCaps w:val="0"/>
+              <w:strike w:val="0"/>
+              <w:color w:val="006872"/>
+              <w:sz w:val="22"/>
+              <w:szCs w:val="22"/>
+              <w:u w:val="none"/>
+              <w:shd w:fill="auto" w:val="clear"/>
+              <w:vertAlign w:val="baseline"/>
+            </w:rPr>
+          </w:pPr>
+          <w:hyperlink w:anchor="_heading=h.uzsu6zbutjc4">
+            <w:r>
+              <w:rPr>
+                <w:rFonts w:ascii="Open Sans" w:cs="Open Sans" w:eastAsia="Open Sans" w:hAnsi="Open Sans"/>
+                <w:b w:val="1"/>
+                <w:i w:val="0"/>
+                <w:smallCaps w:val="0"/>
+                <w:strike w:val="0"/>
+                <w:color w:val="006872"/>
+                <w:sz w:val="22"/>
+                <w:szCs w:val="22"/>
+                <w:u w:val="none"/>
+                <w:shd w:fill="auto" w:val="clear"/>
+                <w:vertAlign w:val="baseline"/>
+                <w:rtl w:val="0"/>
+              </w:rPr>
+              <w:t xml:space="preserve">Configuration</w:t>
+            </w:r>
+          </w:hyperlink>
+          <w:r>
+            <w:rPr>
+              <w:rFonts w:ascii="Open Sans" w:cs="Open Sans" w:eastAsia="Open Sans" w:hAnsi="Open Sans"/>
+              <w:b w:val="1"/>
+              <w:i w:val="0"/>
+              <w:smallCaps w:val="0"/>
+              <w:strike w:val="0"/>
+              <w:color w:val="006872"/>
+              <w:sz w:val="22"/>
+              <w:szCs w:val="22"/>
+              <w:u w:val="none"/>
+              <w:shd w:fill="auto" w:val="clear"/>
+              <w:vertAlign w:val="baseline"/>
+              <w:rtl w:val="0"/>
+            </w:rPr>
+            <w:tab/>
+          </w:r>
+          <w:r>
+            <w:fldChar w:fldCharType="begin"/>
+            <w:instrText xml:space="preserve"> PAGEREF _heading=h.uzsu6zbutjc4 \h </w:instrText>
+            <w:fldChar w:fldCharType="separate"/>
+          </w:r>
+          <w:r>
+            <w:rPr>
+              <w:rFonts w:ascii="Open Sans" w:cs="Open Sans" w:eastAsia="Open Sans" w:hAnsi="Open Sans"/>
+              <w:b w:val="1"/>
+              <w:i w:val="0"/>
+              <w:smallCaps w:val="0"/>
+              <w:strike w:val="0"/>
+              <w:color w:val="006872"/>
+              <w:sz w:val="22"/>
+              <w:szCs w:val="22"/>
+              <w:u w:val="none"/>
+              <w:shd w:fill="auto" w:val="clear"/>
+              <w:vertAlign w:val="baseline"/>
+              <w:rtl w:val="0"/>
+            </w:rPr>
+            <w:t xml:space="preserve">15</w:t>
+          </w:r>
+          <w:r>
+            <w:fldChar w:fldCharType="end"/>
+          </w:r>
+          <w:r>
+            <w:rPr>
+              <w:rtl w:val="0"/>
+            </w:rPr>
+          </w:r>
+        </w:p>
+        <w:p>
+          <w:pPr>
+            <w:tabs>
+              <w:tab w:val="right" w:pos="9360"/>
+            </w:tabs>
+            <w:spacing w:before="60" w:line="240" w:lineRule="auto"/>
+            <w:ind w:left="360" w:firstLine="0"/>
+            <w:rPr>
+              <w:rFonts w:ascii="Open Sans" w:cs="Open Sans" w:eastAsia="Open Sans" w:hAnsi="Open Sans"/>
+              <w:b w:val="1"/>
+              <w:i w:val="0"/>
+              <w:smallCaps w:val="0"/>
+              <w:strike w:val="0"/>
+              <w:color w:val="006872"/>
+              <w:sz w:val="22"/>
+              <w:szCs w:val="22"/>
+              <w:u w:val="none"/>
+              <w:shd w:fill="auto" w:val="clear"/>
+              <w:vertAlign w:val="baseline"/>
+            </w:rPr>
+          </w:pPr>
+          <w:hyperlink w:anchor="_heading=h.h0uw0h9s6zx9">
+            <w:r>
+              <w:rPr>
+                <w:rFonts w:ascii="Open Sans" w:cs="Open Sans" w:eastAsia="Open Sans" w:hAnsi="Open Sans"/>
+                <w:b w:val="1"/>
+                <w:i w:val="0"/>
+                <w:smallCaps w:val="0"/>
+                <w:strike w:val="0"/>
+                <w:color w:val="006872"/>
+                <w:sz w:val="22"/>
+                <w:szCs w:val="22"/>
+                <w:u w:val="none"/>
+                <w:shd w:fill="auto" w:val="clear"/>
+                <w:vertAlign w:val="baseline"/>
+                <w:rtl w:val="0"/>
+              </w:rPr>
+              <w:t xml:space="preserve">Sample Regular Expression Java Program</w:t>
+            </w:r>
+          </w:hyperlink>
+          <w:r>
+            <w:rPr>
+              <w:rFonts w:ascii="Open Sans" w:cs="Open Sans" w:eastAsia="Open Sans" w:hAnsi="Open Sans"/>
+              <w:b w:val="1"/>
+              <w:i w:val="0"/>
+              <w:smallCaps w:val="0"/>
+              <w:strike w:val="0"/>
+              <w:color w:val="006872"/>
+              <w:sz w:val="22"/>
+              <w:szCs w:val="22"/>
+              <w:u w:val="none"/>
+              <w:shd w:fill="auto" w:val="clear"/>
+              <w:vertAlign w:val="baseline"/>
+              <w:rtl w:val="0"/>
+            </w:rPr>
+            <w:tab/>
+          </w:r>
+          <w:r>
+            <w:fldChar w:fldCharType="begin"/>
+            <w:instrText xml:space="preserve"> PAGEREF _heading=h.h0uw0h9s6zx9 \h </w:instrText>
+            <w:fldChar w:fldCharType="separate"/>
+          </w:r>
+          <w:r>
+            <w:rPr>
+              <w:rFonts w:ascii="Open Sans" w:cs="Open Sans" w:eastAsia="Open Sans" w:hAnsi="Open Sans"/>
+              <w:b w:val="1"/>
+              <w:i w:val="0"/>
+              <w:smallCaps w:val="0"/>
+              <w:strike w:val="0"/>
+              <w:color w:val="006872"/>
+              <w:sz w:val="22"/>
+              <w:szCs w:val="22"/>
+              <w:u w:val="none"/>
+              <w:shd w:fill="auto" w:val="clear"/>
+              <w:vertAlign w:val="baseline"/>
+              <w:rtl w:val="0"/>
+            </w:rPr>
+            <w:t xml:space="preserve">16</w:t>
+          </w:r>
+          <w:r>
+            <w:fldChar w:fldCharType="end"/>
+          </w:r>
+          <w:r>
+            <w:rPr>
+              <w:rtl w:val="0"/>
+            </w:rPr>
+          </w:r>
+        </w:p>
+        <w:p>
+          <w:pPr>
+            <w:tabs>
+              <w:tab w:val="right" w:pos="9360"/>
+            </w:tabs>
+            <w:spacing w:after="80" w:before="60" w:line="240" w:lineRule="auto"/>
+            <w:ind w:left="360" w:firstLine="0"/>
+            <w:rPr>
+              <w:rFonts w:ascii="Open Sans" w:cs="Open Sans" w:eastAsia="Open Sans" w:hAnsi="Open Sans"/>
+              <w:b w:val="1"/>
+              <w:i w:val="0"/>
+              <w:smallCaps w:val="0"/>
+              <w:strike w:val="0"/>
+              <w:color w:val="006872"/>
+              <w:sz w:val="22"/>
+              <w:szCs w:val="22"/>
+              <w:u w:val="none"/>
+              <w:shd w:fill="auto" w:val="clear"/>
+              <w:vertAlign w:val="baseline"/>
+            </w:rPr>
+          </w:pPr>
+          <w:hyperlink w:anchor="_heading=h.e4wv01ln71ml">
+            <w:r>
+              <w:rPr>
+                <w:rFonts w:ascii="Open Sans" w:cs="Open Sans" w:eastAsia="Open Sans" w:hAnsi="Open Sans"/>
+                <w:b w:val="1"/>
+                <w:i w:val="0"/>
+                <w:smallCaps w:val="0"/>
+                <w:strike w:val="0"/>
+                <w:color w:val="006872"/>
+                <w:sz w:val="22"/>
+                <w:szCs w:val="22"/>
+                <w:u w:val="none"/>
+                <w:shd w:fill="auto" w:val="clear"/>
+                <w:vertAlign w:val="baseline"/>
+                <w:rtl w:val="0"/>
+              </w:rPr>
+              <w:t xml:space="preserve">Release Notes</w:t>
+            </w:r>
+          </w:hyperlink>
+          <w:r>
+            <w:rPr>
+              <w:rFonts w:ascii="Open Sans" w:cs="Open Sans" w:eastAsia="Open Sans" w:hAnsi="Open Sans"/>
+              <w:b w:val="1"/>
+              <w:i w:val="0"/>
+              <w:smallCaps w:val="0"/>
+              <w:strike w:val="0"/>
+              <w:color w:val="006872"/>
+              <w:sz w:val="22"/>
+              <w:szCs w:val="22"/>
+              <w:u w:val="none"/>
+              <w:shd w:fill="auto" w:val="clear"/>
+              <w:vertAlign w:val="baseline"/>
+              <w:rtl w:val="0"/>
+            </w:rPr>
+            <w:tab/>
+          </w:r>
+          <w:r>
+            <w:fldChar w:fldCharType="begin"/>
+            <w:instrText xml:space="preserve"> PAGEREF _heading=h.e4wv01ln71ml \h </w:instrText>
+            <w:fldChar w:fldCharType="separate"/>
+          </w:r>
+          <w:r>
+            <w:rPr>
+              <w:rFonts w:ascii="Open Sans" w:cs="Open Sans" w:eastAsia="Open Sans" w:hAnsi="Open Sans"/>
+              <w:b w:val="1"/>
+              <w:i w:val="0"/>
+              <w:smallCaps w:val="0"/>
+              <w:strike w:val="0"/>
+              <w:color w:val="006872"/>
+              <w:sz w:val="22"/>
+              <w:szCs w:val="22"/>
+              <w:u w:val="none"/>
+              <w:shd w:fill="auto" w:val="clear"/>
+              <w:vertAlign w:val="baseline"/>
+              <w:rtl w:val="0"/>
+            </w:rPr>
+            <w:t xml:space="preserve">18</w:t>
+          </w:r>
+          <w:r>
+            <w:fldChar w:fldCharType="end"/>
+          </w:r>
           <w:r>
             <w:rPr>
               <w:rtl w:val="0"/>
@@ -4178,6 +5086,8 @@
           <w:rFonts w:ascii="Open Sans" w:cs="Open Sans" w:eastAsia="Open Sans" w:hAnsi="Open Sans"/>
         </w:rPr>
       </w:pPr>
+      <w:bookmarkStart w:colFirst="0" w:colLast="0" w:name="_heading=h.qf4utvroa0sw" w:id="6"/>
+      <w:bookmarkEnd w:id="6"/>
       <w:r>
         <w:rPr>
           <w:rFonts w:ascii="Open Sans" w:cs="Open Sans" w:eastAsia="Open Sans" w:hAnsi="Open Sans"/>
@@ -4501,6 +5411,8 @@
           <w:rFonts w:ascii="Open Sans" w:cs="Open Sans" w:eastAsia="Open Sans" w:hAnsi="Open Sans"/>
         </w:rPr>
       </w:pPr>
+      <w:bookmarkStart w:colFirst="0" w:colLast="0" w:name="_heading=h.8ghn7artk7td" w:id="7"/>
+      <w:bookmarkEnd w:id="7"/>
       <w:r>
         <w:rPr>
           <w:rFonts w:ascii="Open Sans" w:cs="Open Sans" w:eastAsia="Open Sans" w:hAnsi="Open Sans"/>
@@ -4603,6 +5515,8 @@
           <w:rFonts w:ascii="Open Sans" w:cs="Open Sans" w:eastAsia="Open Sans" w:hAnsi="Open Sans"/>
         </w:rPr>
       </w:pPr>
+      <w:bookmarkStart w:colFirst="0" w:colLast="0" w:name="_heading=h.uivowrurjwx7" w:id="8"/>
+      <w:bookmarkEnd w:id="8"/>
       <w:r>
         <w:rPr>
           <w:rFonts w:ascii="Open Sans" w:cs="Open Sans" w:eastAsia="Open Sans" w:hAnsi="Open Sans"/>
@@ -4769,6 +5683,8 @@
           <w:rFonts w:ascii="Open Sans" w:cs="Open Sans" w:eastAsia="Open Sans" w:hAnsi="Open Sans"/>
         </w:rPr>
       </w:pPr>
+      <w:bookmarkStart w:colFirst="0" w:colLast="0" w:name="_heading=h.a6j3jv412otn" w:id="9"/>
+      <w:bookmarkEnd w:id="9"/>
       <w:r>
         <w:rPr>
           <w:rFonts w:ascii="Open Sans" w:cs="Open Sans" w:eastAsia="Open Sans" w:hAnsi="Open Sans"/>
@@ -5321,6 +6237,8 @@
         <w:ind w:left="720" w:firstLine="0"/>
         <w:rPr/>
       </w:pPr>
+      <w:bookmarkStart w:colFirst="0" w:colLast="0" w:name="_heading=h.qvrlgme82cyi" w:id="10"/>
+      <w:bookmarkEnd w:id="10"/>
       <w:r>
         <w:rPr>
           <w:rtl w:val="0"/>
@@ -5762,8 +6680,8 @@
         <w:spacing w:line="276" w:lineRule="auto"/>
         <w:rPr/>
       </w:pPr>
-      <w:bookmarkStart w:colFirst="0" w:colLast="0" w:name="_heading=h.3dy6vkm" w:id="6"/>
-      <w:bookmarkEnd w:id="6"/>
+      <w:bookmarkStart w:colFirst="0" w:colLast="0" w:name="_heading=h.3dy6vkm" w:id="11"/>
+      <w:bookmarkEnd w:id="11"/>
       <w:r>
         <w:rPr>
           <w:rtl w:val="0"/>
@@ -5777,6 +6695,8 @@
         <w:spacing w:line="276" w:lineRule="auto"/>
         <w:rPr/>
       </w:pPr>
+      <w:bookmarkStart w:colFirst="0" w:colLast="0" w:name="_heading=h.4vbbljk9jr05" w:id="12"/>
+      <w:bookmarkEnd w:id="12"/>
       <w:r>
         <w:rPr>
           <w:rtl w:val="0"/>
@@ -6047,8 +6967,8 @@
         <w:pStyle w:val="Heading3"/>
         <w:rPr/>
       </w:pPr>
-      <w:bookmarkStart w:colFirst="0" w:colLast="0" w:name="_heading=h.1t3h5sf" w:id="7"/>
-      <w:bookmarkEnd w:id="7"/>
+      <w:bookmarkStart w:colFirst="0" w:colLast="0" w:name="_heading=h.1t3h5sf" w:id="13"/>
+      <w:bookmarkEnd w:id="13"/>
       <w:r>
         <w:rPr>
           <w:rtl w:val="0"/>
@@ -8423,8 +9343,8 @@
         <w:pStyle w:val="Heading2"/>
         <w:rPr/>
       </w:pPr>
-      <w:bookmarkStart w:colFirst="0" w:colLast="0" w:name="_heading=h.4d34og8" w:id="8"/>
-      <w:bookmarkEnd w:id="8"/>
+      <w:bookmarkStart w:colFirst="0" w:colLast="0" w:name="_heading=h.4d34og8" w:id="14"/>
+      <w:bookmarkEnd w:id="14"/>
       <w:r>
         <w:rPr>
           <w:rtl w:val="0"/>
@@ -8555,8 +9475,8 @@
           <w:rFonts w:ascii="Open Sans" w:cs="Open Sans" w:eastAsia="Open Sans" w:hAnsi="Open Sans"/>
         </w:rPr>
       </w:pPr>
-      <w:bookmarkStart w:colFirst="0" w:colLast="0" w:name="_heading=h.2s8eyo1" w:id="9"/>
-      <w:bookmarkEnd w:id="9"/>
+      <w:bookmarkStart w:colFirst="0" w:colLast="0" w:name="_heading=h.2s8eyo1" w:id="15"/>
+      <w:bookmarkEnd w:id="15"/>
       <w:r>
         <w:rPr>
           <w:rFonts w:ascii="Open Sans" w:cs="Open Sans" w:eastAsia="Open Sans" w:hAnsi="Open Sans"/>
@@ -8694,8 +9614,8 @@
           <w:rFonts w:ascii="Open Sans" w:cs="Open Sans" w:eastAsia="Open Sans" w:hAnsi="Open Sans"/>
         </w:rPr>
       </w:pPr>
-      <w:bookmarkStart w:colFirst="0" w:colLast="0" w:name="_heading=h.17dp8vu" w:id="10"/>
-      <w:bookmarkEnd w:id="10"/>
+      <w:bookmarkStart w:colFirst="0" w:colLast="0" w:name="_heading=h.17dp8vu" w:id="16"/>
+      <w:bookmarkEnd w:id="16"/>
       <w:r>
         <w:rPr>
           <w:rFonts w:ascii="Open Sans" w:cs="Open Sans" w:eastAsia="Open Sans" w:hAnsi="Open Sans"/>
@@ -8971,8 +9891,8 @@
           <w:rFonts w:ascii="Open Sans" w:cs="Open Sans" w:eastAsia="Open Sans" w:hAnsi="Open Sans"/>
         </w:rPr>
       </w:pPr>
-      <w:bookmarkStart w:colFirst="0" w:colLast="0" w:name="_heading=h.3rdcrjn" w:id="11"/>
-      <w:bookmarkEnd w:id="11"/>
+      <w:bookmarkStart w:colFirst="0" w:colLast="0" w:name="_heading=h.3rdcrjn" w:id="17"/>
+      <w:bookmarkEnd w:id="17"/>
       <w:r>
         <w:rPr>
           <w:rFonts w:ascii="Open Sans" w:cs="Open Sans" w:eastAsia="Open Sans" w:hAnsi="Open Sans"/>
@@ -9031,8 +9951,8 @@
           <w:rFonts w:ascii="Open Sans" w:cs="Open Sans" w:eastAsia="Open Sans" w:hAnsi="Open Sans"/>
         </w:rPr>
       </w:pPr>
-      <w:bookmarkStart w:colFirst="0" w:colLast="0" w:name="_heading=h.26in1rg" w:id="12"/>
-      <w:bookmarkEnd w:id="12"/>
+      <w:bookmarkStart w:colFirst="0" w:colLast="0" w:name="_heading=h.26in1rg" w:id="18"/>
+      <w:bookmarkEnd w:id="18"/>
       <w:r>
         <w:rPr>
           <w:rFonts w:ascii="Open Sans" w:cs="Open Sans" w:eastAsia="Open Sans" w:hAnsi="Open Sans"/>
@@ -9091,8 +10011,8 @@
           <w:rFonts w:ascii="Open Sans" w:cs="Open Sans" w:eastAsia="Open Sans" w:hAnsi="Open Sans"/>
         </w:rPr>
       </w:pPr>
-      <w:bookmarkStart w:colFirst="0" w:colLast="0" w:name="_heading=h.lnxbz9" w:id="13"/>
-      <w:bookmarkEnd w:id="13"/>
+      <w:bookmarkStart w:colFirst="0" w:colLast="0" w:name="_heading=h.lnxbz9" w:id="19"/>
+      <w:bookmarkEnd w:id="19"/>
       <w:r>
         <w:rPr>
           <w:rFonts w:ascii="Open Sans" w:cs="Open Sans" w:eastAsia="Open Sans" w:hAnsi="Open Sans"/>
@@ -9151,8 +10071,8 @@
           <w:rFonts w:ascii="Open Sans" w:cs="Open Sans" w:eastAsia="Open Sans" w:hAnsi="Open Sans"/>
         </w:rPr>
       </w:pPr>
-      <w:bookmarkStart w:colFirst="0" w:colLast="0" w:name="_heading=h.35nkun2" w:id="14"/>
-      <w:bookmarkEnd w:id="14"/>
+      <w:bookmarkStart w:colFirst="0" w:colLast="0" w:name="_heading=h.35nkun2" w:id="20"/>
+      <w:bookmarkEnd w:id="20"/>
       <w:r>
         <w:rPr>
           <w:rFonts w:ascii="Open Sans" w:cs="Open Sans" w:eastAsia="Open Sans" w:hAnsi="Open Sans"/>
@@ -9189,8 +10109,8 @@
           <w:rFonts w:ascii="Open Sans" w:cs="Open Sans" w:eastAsia="Open Sans" w:hAnsi="Open Sans"/>
         </w:rPr>
       </w:pPr>
-      <w:bookmarkStart w:colFirst="0" w:colLast="0" w:name="_heading=h.1ksv4uv" w:id="15"/>
-      <w:bookmarkEnd w:id="15"/>
+      <w:bookmarkStart w:colFirst="0" w:colLast="0" w:name="_heading=h.1ksv4uv" w:id="21"/>
+      <w:bookmarkEnd w:id="21"/>
       <w:r>
         <w:rPr>
           <w:rFonts w:ascii="Open Sans" w:cs="Open Sans" w:eastAsia="Open Sans" w:hAnsi="Open Sans"/>
@@ -10711,6 +11631,8 @@
         <w:ind w:left="720" w:firstLine="0"/>
         <w:rPr/>
       </w:pPr>
+      <w:bookmarkStart w:colFirst="0" w:colLast="0" w:name="_heading=h.4vqyqp6u9oo4" w:id="22"/>
+      <w:bookmarkEnd w:id="22"/>
       <w:r>
         <w:rPr>
           <w:rtl w:val="0"/>
@@ -10748,6 +11670,8 @@
           <w:color w:val="000000"/>
         </w:rPr>
       </w:pPr>
+      <w:bookmarkStart w:colFirst="0" w:colLast="0" w:name="_heading=h.k7nk34yyiqre" w:id="23"/>
+      <w:bookmarkEnd w:id="23"/>
       <w:r>
         <w:rPr>
           <w:color w:val="006872"/>
@@ -10827,6 +11751,8 @@
         <w:ind w:left="720" w:firstLine="0"/>
         <w:rPr/>
       </w:pPr>
+      <w:bookmarkStart w:colFirst="0" w:colLast="0" w:name="_heading=h.seb13pmpmptj" w:id="24"/>
+      <w:bookmarkEnd w:id="24"/>
       <w:r>
         <w:rPr>
           <w:rtl w:val="0"/>
@@ -10894,8 +11820,8 @@
           <w:color w:val="008c99"/>
         </w:rPr>
       </w:pPr>
-      <w:bookmarkStart w:colFirst="0" w:colLast="0" w:name="_heading=h.44sinio" w:id="16"/>
-      <w:bookmarkEnd w:id="16"/>
+      <w:bookmarkStart w:colFirst="0" w:colLast="0" w:name="_heading=h.44sinio" w:id="25"/>
+      <w:bookmarkEnd w:id="25"/>
       <w:r>
         <w:br w:type="page"/>
       </w:r>
@@ -10910,8 +11836,8 @@
         <w:pStyle w:val="Heading3"/>
         <w:rPr/>
       </w:pPr>
-      <w:bookmarkStart w:colFirst="0" w:colLast="0" w:name="_heading=h.2jxsxqh" w:id="17"/>
-      <w:bookmarkEnd w:id="17"/>
+      <w:bookmarkStart w:colFirst="0" w:colLast="0" w:name="_heading=h.2jxsxqh" w:id="26"/>
+      <w:bookmarkEnd w:id="26"/>
       <w:r>
         <w:rPr>
           <w:rtl w:val="0"/>
@@ -13498,20 +14424,31 @@
           <w:szCs w:val="26"/>
         </w:rPr>
       </w:pPr>
-      <w:bookmarkStart w:colFirst="0" w:colLast="0" w:name="_heading=h.z337ya" w:id="18"/>
-      <w:bookmarkEnd w:id="18"/>
-      <w:r>
-        <w:rPr>
-          <w:b w:val="1"/>
+      <w:bookmarkStart w:colFirst="0" w:colLast="0" w:name="_heading=h.z337ya" w:id="27"/>
+      <w:bookmarkEnd w:id="27"/>
+      <w:r>
+        <w:rPr>
+          <w:rFonts w:ascii="Open Sans" w:cs="Open Sans" w:eastAsia="Open Sans" w:hAnsi="Open Sans"/>
+          <w:sz w:val="22"/>
+          <w:szCs w:val="22"/>
           <w:rtl w:val="0"/>
         </w:rPr>
         <w:t xml:space="preserve">Note</w:t>
       </w:r>
       <w:r>
         <w:rPr>
-          <w:rtl w:val="0"/>
-        </w:rPr>
-        <w:t xml:space="preserve"> : A </w:t>
+          <w:rFonts w:ascii="Open Sans" w:cs="Open Sans" w:eastAsia="Open Sans" w:hAnsi="Open Sans"/>
+          <w:sz w:val="22"/>
+          <w:szCs w:val="22"/>
+          <w:rtl w:val="0"/>
+        </w:rPr>
+        <w:t xml:space="preserve"> : A</w:t>
+      </w:r>
+      <w:r>
+        <w:rPr>
+          <w:rtl w:val="0"/>
+        </w:rPr>
+        <w:t xml:space="preserve"> </w:t>
       </w:r>
       <w:hyperlink w:anchor="_heading=h.sruj8f732txi">
         <w:r>
@@ -13527,7 +14464,16 @@
         <w:rPr>
           <w:rtl w:val="0"/>
         </w:rPr>
-        <w:t xml:space="preserve"> with multiple sample expressions is given below to help defining the correct regular expression for your output.</w:t>
+        <w:t xml:space="preserve"> </w:t>
+      </w:r>
+      <w:r>
+        <w:rPr>
+          <w:rFonts w:ascii="Open Sans" w:cs="Open Sans" w:eastAsia="Open Sans" w:hAnsi="Open Sans"/>
+          <w:sz w:val="22"/>
+          <w:szCs w:val="22"/>
+          <w:rtl w:val="0"/>
+        </w:rPr>
+        <w:t xml:space="preserve">with multiple sample expressions is given below to help defining the correct regular expression for your output.</w:t>
       </w:r>
       <w:r>
         <w:br w:type="page"/>
@@ -13562,8 +14508,8 @@
           <w:color w:val="008c99"/>
         </w:rPr>
       </w:pPr>
-      <w:bookmarkStart w:colFirst="0" w:colLast="0" w:name="_heading=h.3j2qqm3" w:id="19"/>
-      <w:bookmarkEnd w:id="19"/>
+      <w:bookmarkStart w:colFirst="0" w:colLast="0" w:name="_heading=h.3j2qqm3" w:id="28"/>
+      <w:bookmarkEnd w:id="28"/>
       <w:r>
         <w:rPr>
           <w:b w:val="1"/>
@@ -13866,8 +14812,8 @@
           <w:szCs w:val="24"/>
         </w:rPr>
       </w:pPr>
-      <w:bookmarkStart w:colFirst="0" w:colLast="0" w:name="_heading=h.1y810tw" w:id="20"/>
-      <w:bookmarkEnd w:id="20"/>
+      <w:bookmarkStart w:colFirst="0" w:colLast="0" w:name="_heading=h.1y810tw" w:id="29"/>
+      <w:bookmarkEnd w:id="29"/>
       <w:r>
         <w:rPr>
           <w:rFonts w:ascii="Open Sans" w:cs="Open Sans" w:eastAsia="Open Sans" w:hAnsi="Open Sans"/>
@@ -14020,6 +14966,8 @@
         <w:spacing w:line="276" w:lineRule="auto"/>
         <w:rPr/>
       </w:pPr>
+      <w:bookmarkStart w:colFirst="0" w:colLast="0" w:name="_heading=h.8d5bxcr07j0g" w:id="30"/>
+      <w:bookmarkEnd w:id="30"/>
       <w:r>
         <w:rPr>
           <w:rtl w:val="0"/>
@@ -14085,6 +15033,8 @@
         <w:spacing w:line="276" w:lineRule="auto"/>
         <w:rPr/>
       </w:pPr>
+      <w:bookmarkStart w:colFirst="0" w:colLast="0" w:name="_heading=h.5u6syv3avdcu" w:id="31"/>
+      <w:bookmarkEnd w:id="31"/>
       <w:r>
         <w:rPr>
           <w:rtl w:val="0"/>
@@ -14150,6 +15100,8 @@
         <w:spacing w:line="276" w:lineRule="auto"/>
         <w:rPr/>
       </w:pPr>
+      <w:bookmarkStart w:colFirst="0" w:colLast="0" w:name="_heading=h.f85tibkokrim" w:id="32"/>
+      <w:bookmarkEnd w:id="32"/>
       <w:r>
         <w:rPr>
           <w:rtl w:val="0"/>
@@ -14215,6 +15167,8 @@
         <w:spacing w:line="276" w:lineRule="auto"/>
         <w:rPr/>
       </w:pPr>
+      <w:bookmarkStart w:colFirst="0" w:colLast="0" w:name="_heading=h.3dq9ebh93044" w:id="33"/>
+      <w:bookmarkEnd w:id="33"/>
       <w:r>
         <w:rPr>
           <w:rtl w:val="0"/>
@@ -14280,6 +15234,8 @@
         <w:spacing w:line="276" w:lineRule="auto"/>
         <w:rPr/>
       </w:pPr>
+      <w:bookmarkStart w:colFirst="0" w:colLast="0" w:name="_heading=h.z8pizt9akk0z" w:id="34"/>
+      <w:bookmarkEnd w:id="34"/>
       <w:r>
         <w:rPr>
           <w:rtl w:val="0"/>
@@ -14345,6 +15301,8 @@
         <w:spacing w:line="276" w:lineRule="auto"/>
         <w:rPr/>
       </w:pPr>
+      <w:bookmarkStart w:colFirst="0" w:colLast="0" w:name="_heading=h.xmmpx9jo2i74" w:id="35"/>
+      <w:bookmarkEnd w:id="35"/>
       <w:r>
         <w:rPr>
           <w:rtl w:val="0"/>
@@ -14556,8 +15514,8 @@
         <w:pStyle w:val="Heading1"/>
         <w:rPr/>
       </w:pPr>
-      <w:bookmarkStart w:colFirst="0" w:colLast="0" w:name="_heading=h.4i7ojhp" w:id="21"/>
-      <w:bookmarkEnd w:id="21"/>
+      <w:bookmarkStart w:colFirst="0" w:colLast="0" w:name="_heading=h.4i7ojhp" w:id="36"/>
+      <w:bookmarkEnd w:id="36"/>
       <w:r>
         <w:rPr>
           <w:rtl w:val="0"/>
@@ -14581,8 +15539,8 @@
         <w:spacing w:line="276" w:lineRule="auto"/>
         <w:rPr/>
       </w:pPr>
-      <w:bookmarkStart w:colFirst="0" w:colLast="0" w:name="_heading=h.2xcytpi" w:id="22"/>
-      <w:bookmarkEnd w:id="22"/>
+      <w:bookmarkStart w:colFirst="0" w:colLast="0" w:name="_heading=h.2xcytpi" w:id="37"/>
+      <w:bookmarkEnd w:id="37"/>
       <w:r>
         <w:rPr>
           <w:rtl w:val="0"/>
@@ -14861,8 +15819,8 @@
         <w:spacing w:line="276" w:lineRule="auto"/>
         <w:rPr/>
       </w:pPr>
-      <w:bookmarkStart w:colFirst="0" w:colLast="0" w:name="_heading=h.1ci93xb" w:id="23"/>
-      <w:bookmarkEnd w:id="23"/>
+      <w:bookmarkStart w:colFirst="0" w:colLast="0" w:name="_heading=h.1ci93xb" w:id="38"/>
+      <w:bookmarkEnd w:id="38"/>
       <w:r>
         <w:rPr>
           <w:rtl w:val="0"/>
@@ -15199,8 +16157,8 @@
         <w:spacing w:line="276" w:lineRule="auto"/>
         <w:rPr/>
       </w:pPr>
-      <w:bookmarkStart w:colFirst="0" w:colLast="0" w:name="_heading=h.3whwml4" w:id="24"/>
-      <w:bookmarkEnd w:id="24"/>
+      <w:bookmarkStart w:colFirst="0" w:colLast="0" w:name="_heading=h.3whwml4" w:id="39"/>
+      <w:bookmarkEnd w:id="39"/>
       <w:r>
         <w:rPr>
           <w:rtl w:val="0"/>
@@ -15213,6 +16171,8 @@
         <w:spacing w:line="276" w:lineRule="auto"/>
         <w:rPr/>
       </w:pPr>
+      <w:bookmarkStart w:colFirst="0" w:colLast="0" w:name="_heading=h.rpe3pnma2xxl" w:id="40"/>
+      <w:bookmarkEnd w:id="40"/>
       <w:r>
         <w:rPr>
           <w:rtl w:val="0"/>
@@ -15487,8 +16447,8 @@
         <w:spacing w:line="276" w:lineRule="auto"/>
         <w:rPr/>
       </w:pPr>
-      <w:bookmarkStart w:colFirst="0" w:colLast="0" w:name="_heading=h.mryvkk12ca0" w:id="25"/>
-      <w:bookmarkEnd w:id="25"/>
+      <w:bookmarkStart w:colFirst="0" w:colLast="0" w:name="_heading=h.mryvkk12ca0" w:id="41"/>
+      <w:bookmarkEnd w:id="41"/>
       <w:r>
         <w:rPr>
           <w:rtl w:val="0"/>
@@ -15540,7 +16500,7 @@
           <w:szCs w:val="22"/>
           <w:rtl w:val="0"/>
         </w:rPr>
-        <w:t xml:space="preserve"> release that will run the scripts periodically and send the script’s status to New Relic</w:t>
+        <w:t xml:space="preserve"> release that will run the configured scripts periodically and send the script’s status to New Relic</w:t>
       </w:r>
       <w:r>
         <w:rPr>
@@ -15557,8 +16517,8 @@
         <w:pStyle w:val="Heading4"/>
         <w:rPr/>
       </w:pPr>
-      <w:bookmarkStart w:colFirst="0" w:colLast="0" w:name="_heading=h.uzsu6zbutjc4" w:id="26"/>
-      <w:bookmarkEnd w:id="26"/>
+      <w:bookmarkStart w:colFirst="0" w:colLast="0" w:name="_heading=h.uzsu6zbutjc4" w:id="42"/>
+      <w:bookmarkEnd w:id="42"/>
       <w:r>
         <w:rPr>
           <w:rtl w:val="0"/>
@@ -17255,35 +18215,36 @@
     </w:p>
     <w:p>
       <w:pPr>
-        <w:pStyle w:val="Heading2"/>
         <w:spacing w:line="276" w:lineRule="auto"/>
-        <w:rPr>
-          <w:b w:val="0"/>
-          <w:color w:val="000000"/>
-          <w:sz w:val="22"/>
-          <w:szCs w:val="22"/>
-        </w:rPr>
-      </w:pPr>
-      <w:bookmarkStart w:colFirst="0" w:colLast="0" w:name="_heading=h.sruj8f732txi" w:id="27"/>
-      <w:bookmarkEnd w:id="27"/>
-      <w:r>
-        <w:rPr>
-          <w:color w:val="000000"/>
-          <w:sz w:val="22"/>
-          <w:szCs w:val="22"/>
-          <w:rtl w:val="0"/>
-        </w:rPr>
-        <w:t xml:space="preserve">Note: </w:t>
-      </w:r>
-      <w:r>
-        <w:rPr>
-          <w:b w:val="0"/>
-          <w:color w:val="000000"/>
-          <w:sz w:val="22"/>
-          <w:szCs w:val="22"/>
-          <w:rtl w:val="0"/>
-        </w:rPr>
-        <w:t xml:space="preserve">All the scripts’ status will be collected in /tmp/script_status.out and the unix monitor will read this file during each harvest cycle and remove this file.</w:t>
+        <w:rPr/>
+      </w:pPr>
+      <w:r>
+        <w:rPr>
+          <w:rtl w:val="0"/>
+        </w:rPr>
+      </w:r>
+    </w:p>
+    <w:p>
+      <w:pPr>
+        <w:spacing w:line="276" w:lineRule="auto"/>
+        <w:rPr>
+          <w:rFonts w:ascii="Open Sans" w:cs="Open Sans" w:eastAsia="Open Sans" w:hAnsi="Open Sans"/>
+        </w:rPr>
+      </w:pPr>
+      <w:r>
+        <w:rPr>
+          <w:rFonts w:ascii="Open Sans" w:cs="Open Sans" w:eastAsia="Open Sans" w:hAnsi="Open Sans"/>
+          <w:b w:val="1"/>
+          <w:rtl w:val="0"/>
+        </w:rPr>
+        <w:t xml:space="preserve">Note</w:t>
+      </w:r>
+      <w:r>
+        <w:rPr>
+          <w:rFonts w:ascii="Open Sans" w:cs="Open Sans" w:eastAsia="Open Sans" w:hAnsi="Open Sans"/>
+          <w:rtl w:val="0"/>
+        </w:rPr>
+        <w:t xml:space="preserve">: All the scripts’ status will be collected in /tmp/script_status.out and the unix monitor will read this file during each harvest cycle and remove this file.</w:t>
       </w:r>
     </w:p>
     <w:p>
@@ -17346,7 +18307,7 @@
         </w:numPr>
         <w:ind w:left="1440" w:hanging="360"/>
         <w:rPr>
-          <w:rFonts w:ascii="Arial" w:cs="Arial" w:eastAsia="Arial" w:hAnsi="Arial"/>
+          <w:rFonts w:ascii="Open Sans" w:cs="Open Sans" w:eastAsia="Open Sans" w:hAnsi="Open Sans"/>
           <w:sz w:val="20"/>
           <w:szCs w:val="20"/>
           <w:highlight w:val="white"/>
@@ -17417,8 +18378,8 @@
         <w:spacing w:line="276" w:lineRule="auto"/>
         <w:rPr/>
       </w:pPr>
-      <w:bookmarkStart w:colFirst="0" w:colLast="0" w:name="_heading=h.h0uw0h9s6zx9" w:id="28"/>
-      <w:bookmarkEnd w:id="28"/>
+      <w:bookmarkStart w:colFirst="0" w:colLast="0" w:name="_heading=h.h0uw0h9s6zx9" w:id="43"/>
+      <w:bookmarkEnd w:id="43"/>
       <w:r>
         <w:rPr>
           <w:rtl w:val="0"/>
@@ -20354,8 +21315,8 @@
         <w:spacing w:line="276" w:lineRule="auto"/>
         <w:rPr/>
       </w:pPr>
-      <w:bookmarkStart w:colFirst="0" w:colLast="0" w:name="_heading=h.pdmyuj8wqnv0" w:id="29"/>
-      <w:bookmarkEnd w:id="29"/>
+      <w:bookmarkStart w:colFirst="0" w:colLast="0" w:name="_heading=h.pdmyuj8wqnv0" w:id="44"/>
+      <w:bookmarkEnd w:id="44"/>
       <w:r>
         <w:rPr>
           <w:rtl w:val="0"/>
@@ -20368,8 +21329,8 @@
         <w:spacing w:line="276" w:lineRule="auto"/>
         <w:rPr/>
       </w:pPr>
-      <w:bookmarkStart w:colFirst="0" w:colLast="0" w:name="_heading=h.iknfqveejc39" w:id="30"/>
-      <w:bookmarkEnd w:id="30"/>
+      <w:bookmarkStart w:colFirst="0" w:colLast="0" w:name="_heading=h.iknfqveejc39" w:id="45"/>
+      <w:bookmarkEnd w:id="45"/>
       <w:r>
         <w:rPr>
           <w:rtl w:val="0"/>
@@ -20382,13 +21343,13 @@
         <w:spacing w:line="276" w:lineRule="auto"/>
         <w:rPr/>
       </w:pPr>
-      <w:bookmarkStart w:colFirst="0" w:colLast="0" w:name="_heading=h.e4wv01ln71ml" w:id="31"/>
-      <w:bookmarkEnd w:id="31"/>
-      <w:r>
-        <w:rPr>
-          <w:rtl w:val="0"/>
-        </w:rPr>
-        <w:t xml:space="preserve">Release Notes: </w:t>
+      <w:bookmarkStart w:colFirst="0" w:colLast="0" w:name="_heading=h.e4wv01ln71ml" w:id="46"/>
+      <w:bookmarkEnd w:id="46"/>
+      <w:r>
+        <w:rPr>
+          <w:rtl w:val="0"/>
+        </w:rPr>
+        <w:t xml:space="preserve">Release Notes</w:t>
       </w:r>
     </w:p>
     <w:p>
@@ -20522,7 +21483,7 @@
           <w:highlight w:val="white"/>
           <w:rtl w:val="0"/>
         </w:rPr>
-        <w:t xml:space="preserve">cpu.iowait has been updated with cpu.stolen in the config file based on the command output. </w:t>
+        <w:t xml:space="preserve">cpu.iowait has been updated with cpu.stolen in the config file based on the command output. The cpu.iowait is no more available in command output</w:t>
       </w:r>
     </w:p>
     <w:p>
@@ -20719,7 +21680,7 @@
           <w:highlight w:val="white"/>
           <w:rtl w:val="0"/>
         </w:rPr>
-        <w:t xml:space="preserve">` has been added as part of Solaris 11 configuration.</w:t>
+        <w:t xml:space="preserve">` has been added as part of Solaris 11 configuration to collect the memory stats.</w:t>
       </w:r>
     </w:p>
     <w:p>
@@ -21303,13 +22264,99 @@
       </w:pPr>
       <w:r>
         <w:rPr>
-          <w:rFonts w:ascii="Open Sans" w:cs="Open Sans" w:eastAsia="Open Sans" w:hAnsi="Open Sans"/>
+          <w:rFonts w:ascii="Courier New" w:cs="Courier New" w:eastAsia="Courier New" w:hAnsi="Courier New"/>
           <w:sz w:val="20"/>
           <w:szCs w:val="20"/>
           <w:highlight w:val="white"/>
           <w:rtl w:val="0"/>
         </w:rPr>
         <w:t xml:space="preserve">Select </w:t>
+      </w:r>
+      <w:r>
+        <w:rPr>
+          <w:rFonts w:ascii="Courier New" w:cs="Courier New" w:eastAsia="Courier New" w:hAnsi="Courier New"/>
+          <w:sz w:val="20"/>
+          <w:szCs w:val="20"/>
+          <w:highlight w:val="white"/>
+          <w:rtl w:val="0"/>
+        </w:rPr>
+        <w:t xml:space="preserve">instance</w:t>
+      </w:r>
+      <w:r>
+        <w:rPr>
+          <w:rFonts w:ascii="Courier New" w:cs="Courier New" w:eastAsia="Courier New" w:hAnsi="Courier New"/>
+          <w:sz w:val="20"/>
+          <w:szCs w:val="20"/>
+          <w:highlight w:val="white"/>
+          <w:rtl w:val="0"/>
+        </w:rPr>
+        <w:t xml:space="preserve">  FROM `</w:t>
+      </w:r>
+      <w:r>
+        <w:rPr>
+          <w:rFonts w:ascii="Courier New" w:cs="Courier New" w:eastAsia="Courier New" w:hAnsi="Courier New"/>
+          <w:sz w:val="20"/>
+          <w:szCs w:val="20"/>
+          <w:highlight w:val="white"/>
+          <w:rtl w:val="0"/>
+        </w:rPr>
+        <w:t xml:space="preserve">unixMonitor:Disk</w:t>
+      </w:r>
+      <w:r>
+        <w:rPr>
+          <w:rFonts w:ascii="Courier New" w:cs="Courier New" w:eastAsia="Courier New" w:hAnsi="Courier New"/>
+          <w:sz w:val="20"/>
+          <w:szCs w:val="20"/>
+          <w:highlight w:val="white"/>
+          <w:rtl w:val="0"/>
+        </w:rPr>
+        <w:t xml:space="preserve">`</w:t>
+      </w:r>
+      <w:r>
+        <w:rPr>
+          <w:rtl w:val="0"/>
+        </w:rPr>
+      </w:r>
+    </w:p>
+    <w:p>
+      <w:pPr>
+        <w:ind w:left="0" w:firstLine="0"/>
+        <w:rPr>
+          <w:rFonts w:ascii="Open Sans" w:cs="Open Sans" w:eastAsia="Open Sans" w:hAnsi="Open Sans"/>
+          <w:sz w:val="20"/>
+          <w:szCs w:val="20"/>
+          <w:highlight w:val="white"/>
+        </w:rPr>
+      </w:pPr>
+      <w:r>
+        <w:rPr>
+          <w:rtl w:val="0"/>
+        </w:rPr>
+      </w:r>
+    </w:p>
+    <w:p>
+      <w:pPr>
+        <w:numPr>
+          <w:ilvl w:val="0"/>
+          <w:numId w:val="1"/>
+        </w:numPr>
+        <w:ind w:left="720" w:hanging="360"/>
+        <w:rPr>
+          <w:rFonts w:ascii="Open Sans" w:cs="Open Sans" w:eastAsia="Open Sans" w:hAnsi="Open Sans"/>
+          <w:sz w:val="20"/>
+          <w:szCs w:val="20"/>
+          <w:highlight w:val="white"/>
+        </w:rPr>
+      </w:pPr>
+      <w:r>
+        <w:rPr>
+          <w:rFonts w:ascii="Open Sans" w:cs="Open Sans" w:eastAsia="Open Sans" w:hAnsi="Open Sans"/>
+          <w:sz w:val="20"/>
+          <w:szCs w:val="20"/>
+          <w:highlight w:val="white"/>
+          <w:rtl w:val="0"/>
+        </w:rPr>
+        <w:t xml:space="preserve">Existing Metrics Group </w:t>
       </w:r>
       <w:r>
         <w:rPr>
@@ -21320,7 +22367,7 @@
           <w:highlight w:val="white"/>
           <w:rtl w:val="0"/>
         </w:rPr>
-        <w:t xml:space="preserve">instance</w:t>
+        <w:t xml:space="preserve">unixMonitor:DiskIO </w:t>
       </w:r>
       <w:r>
         <w:rPr>
@@ -21330,28 +22377,145 @@
           <w:highlight w:val="white"/>
           <w:rtl w:val="0"/>
         </w:rPr>
-        <w:t xml:space="preserve">  FROM `</w:t>
-      </w:r>
-      <w:r>
-        <w:rPr>
-          <w:rFonts w:ascii="Open Sans" w:cs="Open Sans" w:eastAsia="Open Sans" w:hAnsi="Open Sans"/>
-          <w:b w:val="1"/>
+        <w:t xml:space="preserve">has been fixed to capture the required Disk IO stats</w:t>
+      </w:r>
+      <w:r>
+        <w:rPr>
+          <w:rFonts w:ascii="Open Sans" w:cs="Open Sans" w:eastAsia="Open Sans" w:hAnsi="Open Sans"/>
           <w:sz w:val="20"/>
           <w:szCs w:val="20"/>
           <w:highlight w:val="white"/>
           <w:rtl w:val="0"/>
         </w:rPr>
-        <w:t xml:space="preserve">unixMonitor:Disk</w:t>
-      </w:r>
-      <w:r>
+        <w:t xml:space="preserve">.</w:t>
+      </w:r>
+    </w:p>
+    <w:p>
+      <w:pPr>
+        <w:ind w:left="720" w:firstLine="0"/>
         <w:rPr>
           <w:rFonts w:ascii="Open Sans" w:cs="Open Sans" w:eastAsia="Open Sans" w:hAnsi="Open Sans"/>
           <w:sz w:val="20"/>
           <w:szCs w:val="20"/>
           <w:highlight w:val="white"/>
-          <w:rtl w:val="0"/>
-        </w:rPr>
-        <w:t xml:space="preserve">`</w:t>
+        </w:rPr>
+      </w:pPr>
+      <w:r>
+        <w:rPr>
+          <w:rtl w:val="0"/>
+        </w:rPr>
+      </w:r>
+    </w:p>
+    <w:p>
+      <w:pPr>
+        <w:ind w:left="720" w:firstLine="0"/>
+        <w:rPr>
+          <w:rFonts w:ascii="Open Sans" w:cs="Open Sans" w:eastAsia="Open Sans" w:hAnsi="Open Sans"/>
+          <w:sz w:val="20"/>
+          <w:szCs w:val="20"/>
+          <w:highlight w:val="white"/>
+        </w:rPr>
+      </w:pPr>
+      <w:r>
+        <w:rPr>
+          <w:rtl w:val="0"/>
+        </w:rPr>
+      </w:r>
+    </w:p>
+    <w:p>
+      <w:pPr>
+        <w:ind w:left="720" w:firstLine="0"/>
+        <w:rPr>
+          <w:rFonts w:ascii="Open Sans" w:cs="Open Sans" w:eastAsia="Open Sans" w:hAnsi="Open Sans"/>
+          <w:sz w:val="20"/>
+          <w:szCs w:val="20"/>
+          <w:highlight w:val="white"/>
+        </w:rPr>
+      </w:pPr>
+      <w:r>
+        <w:rPr>
+          <w:rtl w:val="0"/>
+        </w:rPr>
+      </w:r>
+    </w:p>
+    <w:p>
+      <w:pPr>
+        <w:numPr>
+          <w:ilvl w:val="0"/>
+          <w:numId w:val="1"/>
+        </w:numPr>
+        <w:ind w:left="720" w:hanging="360"/>
+        <w:rPr>
+          <w:rFonts w:ascii="Open Sans" w:cs="Open Sans" w:eastAsia="Open Sans" w:hAnsi="Open Sans"/>
+          <w:sz w:val="20"/>
+          <w:szCs w:val="20"/>
+          <w:highlight w:val="white"/>
+        </w:rPr>
+      </w:pPr>
+      <w:r>
+        <w:rPr>
+          <w:rFonts w:ascii="Open Sans" w:cs="Open Sans" w:eastAsia="Open Sans" w:hAnsi="Open Sans"/>
+          <w:sz w:val="20"/>
+          <w:szCs w:val="20"/>
+          <w:highlight w:val="white"/>
+          <w:rtl w:val="0"/>
+        </w:rPr>
+        <w:t xml:space="preserve">Attribute values are now trimmed towards spaces to allow queries to support where clauses..</w:t>
+      </w:r>
+    </w:p>
+    <w:p>
+      <w:pPr>
+        <w:numPr>
+          <w:ilvl w:val="1"/>
+          <w:numId w:val="1"/>
+        </w:numPr>
+        <w:ind w:left="1440" w:hanging="360"/>
+        <w:rPr>
+          <w:rFonts w:ascii="Open Sans" w:cs="Open Sans" w:eastAsia="Open Sans" w:hAnsi="Open Sans"/>
+          <w:sz w:val="20"/>
+          <w:szCs w:val="20"/>
+          <w:highlight w:val="white"/>
+        </w:rPr>
+      </w:pPr>
+      <w:r>
+        <w:rPr>
+          <w:rFonts w:ascii="Open Sans" w:cs="Open Sans" w:eastAsia="Open Sans" w:hAnsi="Open Sans"/>
+          <w:sz w:val="20"/>
+          <w:szCs w:val="20"/>
+          <w:highlight w:val="white"/>
+          <w:rtl w:val="0"/>
+        </w:rPr>
+        <w:t xml:space="preserve">Below query may be used to fetch the data:</w:t>
+      </w:r>
+    </w:p>
+    <w:p>
+      <w:pPr>
+        <w:numPr>
+          <w:ilvl w:val="2"/>
+          <w:numId w:val="1"/>
+        </w:numPr>
+        <w:ind w:left="2160" w:hanging="360"/>
+        <w:rPr>
+          <w:rFonts w:ascii="Open Sans" w:cs="Open Sans" w:eastAsia="Open Sans" w:hAnsi="Open Sans"/>
+          <w:sz w:val="20"/>
+          <w:szCs w:val="20"/>
+          <w:highlight w:val="white"/>
+        </w:rPr>
+      </w:pPr>
+      <w:r>
+        <w:rPr>
+          <w:rFonts w:ascii="Courier New" w:cs="Courier New" w:eastAsia="Courier New" w:hAnsi="Courier New"/>
+          <w:sz w:val="20"/>
+          <w:szCs w:val="20"/>
+          <w:highlight w:val="white"/>
+          <w:rtl w:val="0"/>
+        </w:rPr>
+        <w:t xml:space="preserve">Select * from `unixMonitor:Memstat` where instance='ZFS'</w:t>
+      </w:r>
+      <w:r>
+        <w:rPr>
+          <w:rtl w:val="0"/>
+        </w:rPr>
       </w:r>
     </w:p>
     <w:p>
@@ -22004,7 +23168,8 @@
     <w:sectPr>
       <w:headerReference r:id="rId21" w:type="default"/>
       <w:footerReference r:id="rId22" w:type="default"/>
-      <w:footerReference r:id="rId23" w:type="even"/>
+      <w:footerReference r:id="rId23" w:type="first"/>
+      <w:footerReference r:id="rId24" w:type="even"/>
       <w:pgSz w:h="15840" w:w="12240" w:orient="portrait"/>
       <w:pgMar w:bottom="1440" w:top="1440" w:left="1440" w:right="1440" w:header="720" w:footer="720"/>
       <w:pgNumType w:start="0"/>
@@ -22276,6 +23441,21 @@
         <w:shd w:fill="auto" w:val="clear"/>
         <w:vertAlign w:val="baseline"/>
       </w:rPr>
+    </w:pPr>
+    <w:r>
+      <w:rPr>
+        <w:rtl w:val="0"/>
+      </w:rPr>
+    </w:r>
+  </w:p>
+</w:ftr>
+</file>
+
+<file path=word/footer3.xml><?xml version="1.0" encoding="utf-8"?>
+<w:ftr xmlns:mc="http://schemas.openxmlformats.org/markup-compatibility/2006" xmlns:o="urn:schemas-microsoft-com:office:office" xmlns:r="http://schemas.openxmlformats.org/officeDocument/2006/relationships" xmlns:m="http://schemas.openxmlformats.org/officeDocument/2006/math" xmlns:v="urn:schemas-microsoft-com:vml" xmlns:wp="http://schemas.openxmlformats.org/drawingml/2006/wordprocessingDrawing" xmlns:w10="urn:schemas-microsoft-com:office:word" xmlns:w="http://schemas.openxmlformats.org/wordprocessingml/2006/main" xmlns:wne="http://schemas.microsoft.com/office/word/2006/wordml" xmlns:sl="http://schemas.openxmlformats.org/schemaLibrary/2006/main" xmlns:a="http://schemas.openxmlformats.org/drawingml/2006/main" xmlns:pic="http://schemas.openxmlformats.org/drawingml/2006/picture" xmlns:c="http://schemas.openxmlformats.org/drawingml/2006/chart" xmlns:lc="http://schemas.openxmlformats.org/drawingml/2006/lockedCanvas" xmlns:dgm="http://schemas.openxmlformats.org/drawingml/2006/diagram" xmlns:wps="http://schemas.microsoft.com/office/word/2010/wordprocessingShape" xmlns:wpg="http://schemas.microsoft.com/office/word/2010/wordprocessingGroup" xmlns:w14="http://schemas.microsoft.com/office/word/2010/wordml" xmlns:w15="http://schemas.microsoft.com/office/word/2012/wordml">
+  <w:p>
+    <w:pPr>
+      <w:rPr/>
     </w:pPr>
     <w:r>
       <w:rPr>
@@ -24763,7 +25943,7 @@
 
 <file path=customXML/item1.xml><?xml version="1.0" encoding="utf-8"?>
 <go:gDocsCustomXmlDataStorage xmlns:go="http://customooxmlschemas.google.com/" xmlns:r="http://schemas.openxmlformats.org/officeDocument/2006/relationships">
-  <go:docsCustomData xmlns:go="http://customooxmlschemas.google.com/" roundtripDataSignature="AMtx7mj+T+hNpqp/8koylm6hZGr3i6YB0g==">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</go:docsCustomData>
+  <go:docsCustomData xmlns:go="http://customooxmlschemas.google.com/" roundtripDataSignature="AMtx7mjwkTZX7mCcG5Bu5mm23/MECO14Fw==">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</go:docsCustomData>
 </go:gDocsCustomXmlDataStorage>
 </file>
 

</xml_diff>